<commit_message>
Pequenos erros de formatacao e operadores logicos
</commit_message>
<xml_diff>
--- a/Arduino+Brino para a robótica educacional.docx
+++ b/Arduino+Brino para a robótica educacional.docx
@@ -1,6 +1,6 @@
 
 <file path=word/document.xml><?xml version="1.0" encoding="utf-8"?>
-<w:document xmlns:wpc="http://schemas.microsoft.com/office/word/2010/wordprocessingCanvas" xmlns:cx="http://schemas.microsoft.com/office/drawing/2014/chartex" xmlns:cx1="http://schemas.microsoft.com/office/drawing/2015/9/8/chartex" xmlns:mc="http://schemas.openxmlformats.org/markup-compatibility/2006" xmlns:o="urn:schemas-microsoft-com:office:office" xmlns:r="http://schemas.openxmlformats.org/officeDocument/2006/relationships" xmlns:m="http://schemas.openxmlformats.org/officeDocument/2006/math" xmlns:v="urn:schemas-microsoft-com:vml" xmlns:wp14="http://schemas.microsoft.com/office/word/2010/wordprocessingDrawing" xmlns:wp="http://schemas.openxmlformats.org/drawingml/2006/wordprocessingDrawing" xmlns:w10="urn:schemas-microsoft-com:office:word" xmlns:w="http://schemas.openxmlformats.org/wordprocessingml/2006/main" xmlns:w14="http://schemas.microsoft.com/office/word/2010/wordml" xmlns:w15="http://schemas.microsoft.com/office/word/2012/wordml" xmlns:w16se="http://schemas.microsoft.com/office/word/2015/wordml/symex" xmlns:wpg="http://schemas.microsoft.com/office/word/2010/wordprocessingGroup" xmlns:wpi="http://schemas.microsoft.com/office/word/2010/wordprocessingInk" xmlns:wne="http://schemas.microsoft.com/office/word/2006/wordml" xmlns:wps="http://schemas.microsoft.com/office/word/2010/wordprocessingShape" mc:Ignorable="w14 w15 w16se wp14">
+<w:document xmlns:wpc="http://schemas.microsoft.com/office/word/2010/wordprocessingCanvas" xmlns:mc="http://schemas.openxmlformats.org/markup-compatibility/2006" xmlns:o="urn:schemas-microsoft-com:office:office" xmlns:r="http://schemas.openxmlformats.org/officeDocument/2006/relationships" xmlns:m="http://schemas.openxmlformats.org/officeDocument/2006/math" xmlns:v="urn:schemas-microsoft-com:vml" xmlns:wp14="http://schemas.microsoft.com/office/word/2010/wordprocessingDrawing" xmlns:wp="http://schemas.openxmlformats.org/drawingml/2006/wordprocessingDrawing" xmlns:w10="urn:schemas-microsoft-com:office:word" xmlns:w="http://schemas.openxmlformats.org/wordprocessingml/2006/main" xmlns:w14="http://schemas.microsoft.com/office/word/2010/wordml" xmlns:w15="http://schemas.microsoft.com/office/word/2012/wordml" xmlns:wpg="http://schemas.microsoft.com/office/word/2010/wordprocessingGroup" xmlns:wpi="http://schemas.microsoft.com/office/word/2010/wordprocessingInk" xmlns:wne="http://schemas.microsoft.com/office/word/2006/wordml" xmlns:wps="http://schemas.microsoft.com/office/word/2010/wordprocessingShape" mc:Ignorable="w14 w15 wp14">
   <w:body>
     <w:p>
       <w:pPr>
@@ -713,7 +713,23 @@
           <w:lang w:val="pt-BR"/>
         </w:rPr>
         <w:tab/>
-        <w:t>O Arduino é uma placa com um microcontrolador que pod</w:t>
+        <w:t xml:space="preserve">O Arduino é uma placa com um </w:t>
+      </w:r>
+      <w:proofErr w:type="spellStart"/>
+      <w:r>
+        <w:rPr>
+          <w:color w:val="000000"/>
+          <w:lang w:val="pt-BR"/>
+        </w:rPr>
+        <w:t>microcontrolador</w:t>
+      </w:r>
+      <w:proofErr w:type="spellEnd"/>
+      <w:r>
+        <w:rPr>
+          <w:color w:val="000000"/>
+          <w:lang w:val="pt-BR"/>
+        </w:rPr>
+        <w:t xml:space="preserve"> que pod</w:t>
       </w:r>
       <w:r>
         <w:rPr>
@@ -727,7 +743,23 @@
           <w:color w:val="000000"/>
           <w:lang w:val="pt-BR"/>
         </w:rPr>
-        <w:t xml:space="preserve"> de sistemas e máquinas de forma fácil e rápida. Não apenas ao hardware, mas também um conjunto de software se refere o nome. A placa é baseada em um processador Atmel AVR e é feita em hardware livre. Portanto, é possível acessar a página do arduino e baixar os esquemáticos da placa para montar o seu próprio clone.</w:t>
+        <w:t xml:space="preserve"> de sistemas e máquinas de forma fácil e rápida. Não apenas ao hardware, mas também um conjunto de software se refere o nome. A placa é baseada em um processador </w:t>
+      </w:r>
+      <w:proofErr w:type="spellStart"/>
+      <w:r>
+        <w:rPr>
+          <w:color w:val="000000"/>
+          <w:lang w:val="pt-BR"/>
+        </w:rPr>
+        <w:t>Atmel</w:t>
+      </w:r>
+      <w:proofErr w:type="spellEnd"/>
+      <w:r>
+        <w:rPr>
+          <w:color w:val="000000"/>
+          <w:lang w:val="pt-BR"/>
+        </w:rPr>
+        <w:t xml:space="preserve"> AVR e é feita em hardware livre. Portanto, é possível acessar a página do arduino e baixar os esquemáticos da placa para montar o seu próprio clone.</w:t>
       </w:r>
     </w:p>
     <w:p>
@@ -747,7 +779,55 @@
           <w:lang w:val="pt-BR"/>
         </w:rPr>
         <w:tab/>
-        <w:t>O arduino é atualmente utilizado em diversas áreas. Não apenas no ramo da tecnologia e desenvolvimento, pessoas adeptas do movimento maker (Faça você mesmo, do inglês DIY - Do it yourself) adotam esta placa pela curva de aprendizagem relativamente pequena. Além de hobbistas, artistas estão aproveitando as possibilidades da placa para construir obras interativas e responsivas.</w:t>
+        <w:t xml:space="preserve">O arduino é atualmente utilizado em diversas áreas. Não apenas no ramo da tecnologia e desenvolvimento, pessoas adeptas do movimento </w:t>
+      </w:r>
+      <w:proofErr w:type="spellStart"/>
+      <w:r>
+        <w:rPr>
+          <w:color w:val="000000"/>
+          <w:lang w:val="pt-BR"/>
+        </w:rPr>
+        <w:t>maker</w:t>
+      </w:r>
+      <w:proofErr w:type="spellEnd"/>
+      <w:r>
+        <w:rPr>
+          <w:color w:val="000000"/>
+          <w:lang w:val="pt-BR"/>
+        </w:rPr>
+        <w:t xml:space="preserve"> (Faça você mesmo, do inglês DIY - Do it </w:t>
+      </w:r>
+      <w:proofErr w:type="spellStart"/>
+      <w:r>
+        <w:rPr>
+          <w:color w:val="000000"/>
+          <w:lang w:val="pt-BR"/>
+        </w:rPr>
+        <w:t>yourself</w:t>
+      </w:r>
+      <w:proofErr w:type="spellEnd"/>
+      <w:r>
+        <w:rPr>
+          <w:color w:val="000000"/>
+          <w:lang w:val="pt-BR"/>
+        </w:rPr>
+        <w:t xml:space="preserve">) adotam esta placa pela curva de aprendizagem relativamente pequena. Além de </w:t>
+      </w:r>
+      <w:proofErr w:type="spellStart"/>
+      <w:r>
+        <w:rPr>
+          <w:color w:val="000000"/>
+          <w:lang w:val="pt-BR"/>
+        </w:rPr>
+        <w:t>hobbistas</w:t>
+      </w:r>
+      <w:proofErr w:type="spellEnd"/>
+      <w:r>
+        <w:rPr>
+          <w:color w:val="000000"/>
+          <w:lang w:val="pt-BR"/>
+        </w:rPr>
+        <w:t>, artistas estão aproveitando as possibilidades da placa para construir obras interativas e responsivas.</w:t>
       </w:r>
     </w:p>
     <w:p>
@@ -781,7 +861,15 @@
           <w:color w:val="000000"/>
           <w:lang w:val="pt-BR"/>
         </w:rPr>
-        <w:t>os desde alguns voltados para Io</w:t>
+        <w:t xml:space="preserve">os desde alguns voltados para </w:t>
+      </w:r>
+      <w:proofErr w:type="spellStart"/>
+      <w:r>
+        <w:rPr>
+          <w:color w:val="000000"/>
+          <w:lang w:val="pt-BR"/>
+        </w:rPr>
+        <w:t>Io</w:t>
       </w:r>
       <w:r>
         <w:rPr>
@@ -790,13 +878,23 @@
         </w:rPr>
         <w:t>T</w:t>
       </w:r>
-      <w:r>
-        <w:rPr>
-          <w:color w:val="000000"/>
-          <w:lang w:val="pt-BR"/>
-        </w:rPr>
-        <w:t xml:space="preserve"> (Internet of things</w:t>
-      </w:r>
+      <w:proofErr w:type="spellEnd"/>
+      <w:r>
+        <w:rPr>
+          <w:color w:val="000000"/>
+          <w:lang w:val="pt-BR"/>
+        </w:rPr>
+        <w:t xml:space="preserve"> (Internet </w:t>
+      </w:r>
+      <w:proofErr w:type="spellStart"/>
+      <w:r>
+        <w:rPr>
+          <w:color w:val="000000"/>
+          <w:lang w:val="pt-BR"/>
+        </w:rPr>
+        <w:t>of</w:t>
+      </w:r>
+      <w:proofErr w:type="spellEnd"/>
       <w:r>
         <w:rPr>
           <w:color w:val="000000"/>
@@ -804,6 +902,22 @@
         </w:rPr>
         <w:t xml:space="preserve"> </w:t>
       </w:r>
+      <w:proofErr w:type="spellStart"/>
+      <w:r>
+        <w:rPr>
+          <w:color w:val="000000"/>
+          <w:lang w:val="pt-BR"/>
+        </w:rPr>
+        <w:t>things</w:t>
+      </w:r>
+      <w:proofErr w:type="spellEnd"/>
+      <w:r>
+        <w:rPr>
+          <w:color w:val="000000"/>
+          <w:lang w:val="pt-BR"/>
+        </w:rPr>
+        <w:t xml:space="preserve"> </w:t>
+      </w:r>
       <w:r>
         <w:rPr>
           <w:color w:val="000000"/>
@@ -830,7 +944,23 @@
           <w:color w:val="000000"/>
           <w:lang w:val="pt-BR"/>
         </w:rPr>
-        <w:t>. Sites como o instructables também é uma mina de ouro para quem busca um projeto interessante e não sabe por onde começar.</w:t>
+        <w:t xml:space="preserve">. Sites como o </w:t>
+      </w:r>
+      <w:proofErr w:type="spellStart"/>
+      <w:r>
+        <w:rPr>
+          <w:color w:val="000000"/>
+          <w:lang w:val="pt-BR"/>
+        </w:rPr>
+        <w:t>instructables</w:t>
+      </w:r>
+      <w:proofErr w:type="spellEnd"/>
+      <w:r>
+        <w:rPr>
+          <w:color w:val="000000"/>
+          <w:lang w:val="pt-BR"/>
+        </w:rPr>
+        <w:t xml:space="preserve"> também é uma mina de ouro para quem busca um projeto interessante e não sabe por onde começar.</w:t>
       </w:r>
     </w:p>
     <w:p>
@@ -857,14 +987,30 @@
           <w:color w:val="000000"/>
           <w:lang w:val="pt-BR"/>
         </w:rPr>
-        <w:t>e-mail, na página do f</w:t>
-      </w:r>
-      <w:r>
-        <w:rPr>
-          <w:color w:val="000000"/>
-          <w:lang w:val="pt-BR"/>
-        </w:rPr>
-        <w:t>acebook ou até utilizar o código nativo do arduino em seu rascunho</w:t>
+        <w:t xml:space="preserve">e-mail, na página do </w:t>
+      </w:r>
+      <w:proofErr w:type="spellStart"/>
+      <w:r>
+        <w:rPr>
+          <w:color w:val="000000"/>
+          <w:lang w:val="pt-BR"/>
+        </w:rPr>
+        <w:t>f</w:t>
+      </w:r>
+      <w:r>
+        <w:rPr>
+          <w:color w:val="000000"/>
+          <w:lang w:val="pt-BR"/>
+        </w:rPr>
+        <w:t>acebook</w:t>
+      </w:r>
+      <w:proofErr w:type="spellEnd"/>
+      <w:r>
+        <w:rPr>
+          <w:color w:val="000000"/>
+          <w:lang w:val="pt-BR"/>
+        </w:rPr>
+        <w:t xml:space="preserve"> ou até utilizar o código nativo do arduino em seu rascunho</w:t>
       </w:r>
       <w:r>
         <w:rPr>
@@ -898,8 +1044,49 @@
           <w:lang w:val="pt-BR"/>
         </w:rPr>
         <w:tab/>
-        <w:t>Tudo bem, você já leu uma folha inteira de teoria sobre o que é o Arduino, linguagens de programação, etc, etc... Se você, como nós, tem um espírito maker</w:t>
-      </w:r>
+        <w:t xml:space="preserve">Tudo bem, você já leu uma folha inteira de teoria sobre o que é o Arduino, linguagens de programação, </w:t>
+      </w:r>
+      <w:proofErr w:type="spellStart"/>
+      <w:r>
+        <w:rPr>
+          <w:color w:val="000000"/>
+          <w:lang w:val="pt-BR"/>
+        </w:rPr>
+        <w:t>etc</w:t>
+      </w:r>
+      <w:proofErr w:type="spellEnd"/>
+      <w:r>
+        <w:rPr>
+          <w:color w:val="000000"/>
+          <w:lang w:val="pt-BR"/>
+        </w:rPr>
+        <w:t xml:space="preserve">, </w:t>
+      </w:r>
+      <w:proofErr w:type="gramStart"/>
+      <w:r>
+        <w:rPr>
+          <w:color w:val="000000"/>
+          <w:lang w:val="pt-BR"/>
+        </w:rPr>
+        <w:t>etc...</w:t>
+      </w:r>
+      <w:proofErr w:type="gramEnd"/>
+      <w:r>
+        <w:rPr>
+          <w:color w:val="000000"/>
+          <w:lang w:val="pt-BR"/>
+        </w:rPr>
+        <w:t xml:space="preserve"> Se você, como nós, tem um espírito </w:t>
+      </w:r>
+      <w:proofErr w:type="spellStart"/>
+      <w:r>
+        <w:rPr>
+          <w:color w:val="000000"/>
+          <w:lang w:val="pt-BR"/>
+        </w:rPr>
+        <w:t>maker</w:t>
+      </w:r>
+      <w:proofErr w:type="spellEnd"/>
       <w:r>
         <w:rPr>
           <w:color w:val="000000"/>
@@ -1102,14 +1289,30 @@
           <w:color w:val="000000"/>
           <w:lang w:val="pt-BR"/>
         </w:rPr>
-        <w:t>Depois de instalar a IDE do arduino, você está pronto para instalar o Brino. Para isso, basta acessar a página do GitHub: ratosdepc.github.io/Brino</w:t>
-      </w:r>
-      <w:r>
-        <w:rPr>
-          <w:color w:val="000000"/>
-          <w:lang w:val="pt-BR"/>
-        </w:rPr>
-        <w:t xml:space="preserve"> ; Na área de primeiros passos você encontra o link para a página de releases e os nossos contatos no final. Na página de releases, baixe o zip da versão mais recente e descompacte-o em algum </w:t>
+        <w:t>Depois de instalar a IDE do arduino, você está pronto para instalar o Brino. Para isso, basta acessar a página do GitHub: ratosdepc.github.io/</w:t>
+      </w:r>
+      <w:proofErr w:type="gramStart"/>
+      <w:r>
+        <w:rPr>
+          <w:color w:val="000000"/>
+          <w:lang w:val="pt-BR"/>
+        </w:rPr>
+        <w:t>Brino</w:t>
+      </w:r>
+      <w:r>
+        <w:rPr>
+          <w:color w:val="000000"/>
+          <w:lang w:val="pt-BR"/>
+        </w:rPr>
+        <w:t xml:space="preserve"> ;</w:t>
+      </w:r>
+      <w:proofErr w:type="gramEnd"/>
+      <w:r>
+        <w:rPr>
+          <w:color w:val="000000"/>
+          <w:lang w:val="pt-BR"/>
+        </w:rPr>
+        <w:t xml:space="preserve"> Na área de primeiros passos você encontra o link para a página de releases e os nossos contatos no final. Na página de releases, baixe o zip da versão mais recente e descompacte-o em algum </w:t>
       </w:r>
       <w:r>
         <w:rPr>
@@ -1385,12 +1588,21 @@
           <w:lang w:val="pt-BR"/>
         </w:rPr>
       </w:pPr>
+      <w:commentRangeStart w:id="2"/>
       <w:r>
         <w:rPr>
           <w:color w:val="000000"/>
           <w:lang w:val="pt-BR"/>
         </w:rPr>
         <w:t>Arrays;</w:t>
+      </w:r>
+      <w:commentRangeEnd w:id="2"/>
+      <w:r>
+        <w:rPr>
+          <w:rStyle w:val="Refdecomentrio"/>
+          <w:rFonts w:asciiTheme="minorHAnsi" w:eastAsiaTheme="minorHAnsi" w:hAnsiTheme="minorHAnsi" w:cstheme="minorBidi"/>
+        </w:rPr>
+        <w:commentReference w:id="2"/>
       </w:r>
     </w:p>
     <w:p>
@@ -1488,25 +1700,37 @@
     <w:p>
       <w:pPr>
         <w:pStyle w:val="NormalWeb"/>
-        <w:numPr>
-          <w:ilvl w:val="0"/>
-          <w:numId w:val="3"/>
-        </w:numPr>
         <w:shd w:val="clear" w:color="auto" w:fill="FFFFFF"/>
         <w:spacing w:before="0" w:beforeAutospacing="0" w:after="160" w:afterAutospacing="0"/>
+        <w:ind w:left="1440"/>
         <w:jc w:val="both"/>
         <w:rPr>
-          <w:color w:val="000000"/>
-          <w:lang w:val="pt-BR"/>
-        </w:rPr>
-      </w:pPr>
-      <w:r>
-        <w:rPr>
-          <w:color w:val="000000"/>
-          <w:lang w:val="pt-BR"/>
-        </w:rPr>
-        <w:t>Loops;</w:t>
-      </w:r>
+          <w:del w:id="3" w:author="granix pacheco" w:date="2016-02-07T08:43:00Z"/>
+          <w:color w:val="000000"/>
+          <w:lang w:val="pt-BR"/>
+        </w:rPr>
+        <w:pPrChange w:id="4" w:author="granix pacheco" w:date="2016-02-07T08:43:00Z">
+          <w:pPr>
+            <w:pStyle w:val="NormalWeb"/>
+            <w:numPr>
+              <w:numId w:val="3"/>
+            </w:numPr>
+            <w:shd w:val="clear" w:color="auto" w:fill="FFFFFF"/>
+            <w:spacing w:before="0" w:beforeAutospacing="0" w:after="160" w:afterAutospacing="0"/>
+            <w:ind w:left="1440" w:hanging="360"/>
+            <w:jc w:val="both"/>
+          </w:pPr>
+        </w:pPrChange>
+      </w:pPr>
+      <w:del w:id="5" w:author="granix pacheco" w:date="2016-02-07T08:43:00Z">
+        <w:r>
+          <w:rPr>
+            <w:color w:val="000000"/>
+            <w:lang w:val="pt-BR"/>
+          </w:rPr>
+          <w:delText>Loops;</w:delText>
+        </w:r>
+      </w:del>
     </w:p>
     <w:p>
       <w:pPr>
@@ -1617,6 +1841,7 @@
         </w:rPr>
         <w:t xml:space="preserve">e você possuir uma variável chamada </w:t>
       </w:r>
+      <w:proofErr w:type="spellStart"/>
       <w:r>
         <w:rPr>
           <w:i/>
@@ -1625,6 +1850,7 @@
         </w:rPr>
         <w:t>pinoLED</w:t>
       </w:r>
+      <w:proofErr w:type="spellEnd"/>
       <w:r>
         <w:rPr>
           <w:color w:val="000000"/>
@@ -1718,6 +1944,7 @@
                 <w:lang w:val="pt-BR"/>
               </w:rPr>
             </w:pPr>
+            <w:proofErr w:type="spellStart"/>
             <w:r>
               <w:rPr>
                 <w:color w:val="000000"/>
@@ -1725,12 +1952,45 @@
               </w:rPr>
               <w:t>Numero</w:t>
             </w:r>
-            <w:r>
-              <w:rPr>
-                <w:color w:val="000000"/>
-                <w:lang w:val="pt-BR"/>
-              </w:rPr>
-              <w:t xml:space="preserve"> pinoLED = 13          &lt;= Aqui está a nossa variável!</w:t>
+            <w:proofErr w:type="spellEnd"/>
+            <w:r>
+              <w:rPr>
+                <w:color w:val="000000"/>
+                <w:lang w:val="pt-BR"/>
+              </w:rPr>
+              <w:t xml:space="preserve"> </w:t>
+            </w:r>
+            <w:proofErr w:type="spellStart"/>
+            <w:r>
+              <w:rPr>
+                <w:color w:val="000000"/>
+                <w:lang w:val="pt-BR"/>
+              </w:rPr>
+              <w:t>pinoLED</w:t>
+            </w:r>
+            <w:proofErr w:type="spellEnd"/>
+            <w:r>
+              <w:rPr>
+                <w:color w:val="000000"/>
+                <w:lang w:val="pt-BR"/>
+              </w:rPr>
+              <w:t xml:space="preserve"> = 13          &lt;</w:t>
+            </w:r>
+            <w:proofErr w:type="gramStart"/>
+            <w:r>
+              <w:rPr>
+                <w:color w:val="000000"/>
+                <w:lang w:val="pt-BR"/>
+              </w:rPr>
+              <w:t>= Aqui</w:t>
+            </w:r>
+            <w:proofErr w:type="gramEnd"/>
+            <w:r>
+              <w:rPr>
+                <w:color w:val="000000"/>
+                <w:lang w:val="pt-BR"/>
+              </w:rPr>
+              <w:t xml:space="preserve"> está a nossa variável!</w:t>
             </w:r>
           </w:p>
           <w:p>
@@ -1744,12 +2004,30 @@
                 <w:lang w:val="pt-BR"/>
               </w:rPr>
             </w:pPr>
-            <w:r>
-              <w:rPr>
-                <w:color w:val="000000"/>
-                <w:lang w:val="pt-BR"/>
-              </w:rPr>
-              <w:t>Configuracao() {</w:t>
+            <w:proofErr w:type="spellStart"/>
+            <w:proofErr w:type="gramStart"/>
+            <w:r>
+              <w:rPr>
+                <w:color w:val="000000"/>
+                <w:lang w:val="pt-BR"/>
+              </w:rPr>
+              <w:t>Configuracao</w:t>
+            </w:r>
+            <w:proofErr w:type="spellEnd"/>
+            <w:r>
+              <w:rPr>
+                <w:color w:val="000000"/>
+                <w:lang w:val="pt-BR"/>
+              </w:rPr>
+              <w:t>(</w:t>
+            </w:r>
+            <w:proofErr w:type="gramEnd"/>
+            <w:r>
+              <w:rPr>
+                <w:color w:val="000000"/>
+                <w:lang w:val="pt-BR"/>
+              </w:rPr>
+              <w:t>) {</w:t>
             </w:r>
           </w:p>
           <w:p>
@@ -1768,14 +2046,55 @@
                 <w:color w:val="000000"/>
                 <w:lang w:val="pt-BR"/>
               </w:rPr>
-              <w:t xml:space="preserve">  Pino.definirModo(pinoLED</w:t>
-            </w:r>
-            <w:r>
-              <w:rPr>
-                <w:color w:val="000000"/>
-                <w:lang w:val="pt-BR"/>
-              </w:rPr>
-              <w:t>, Saida);</w:t>
+              <w:t xml:space="preserve">  </w:t>
+            </w:r>
+            <w:proofErr w:type="spellStart"/>
+            <w:r>
+              <w:rPr>
+                <w:color w:val="000000"/>
+                <w:lang w:val="pt-BR"/>
+              </w:rPr>
+              <w:t>Pino.definirModo</w:t>
+            </w:r>
+            <w:proofErr w:type="spellEnd"/>
+            <w:r>
+              <w:rPr>
+                <w:color w:val="000000"/>
+                <w:lang w:val="pt-BR"/>
+              </w:rPr>
+              <w:t>(</w:t>
+            </w:r>
+            <w:proofErr w:type="spellStart"/>
+            <w:r>
+              <w:rPr>
+                <w:color w:val="000000"/>
+                <w:lang w:val="pt-BR"/>
+              </w:rPr>
+              <w:t>pinoLED</w:t>
+            </w:r>
+            <w:proofErr w:type="spellEnd"/>
+            <w:r>
+              <w:rPr>
+                <w:color w:val="000000"/>
+                <w:lang w:val="pt-BR"/>
+              </w:rPr>
+              <w:t xml:space="preserve">, </w:t>
+            </w:r>
+            <w:proofErr w:type="spellStart"/>
+            <w:r>
+              <w:rPr>
+                <w:color w:val="000000"/>
+                <w:lang w:val="pt-BR"/>
+              </w:rPr>
+              <w:t>Saida</w:t>
+            </w:r>
+            <w:proofErr w:type="spellEnd"/>
+            <w:r>
+              <w:rPr>
+                <w:color w:val="000000"/>
+                <w:lang w:val="pt-BR"/>
+              </w:rPr>
+              <w:t>);</w:t>
             </w:r>
             <w:r>
               <w:rPr>
@@ -1815,12 +2134,21 @@
                 <w:lang w:val="pt-BR"/>
               </w:rPr>
             </w:pPr>
-            <w:r>
-              <w:rPr>
-                <w:color w:val="000000"/>
-                <w:lang w:val="pt-BR"/>
-              </w:rPr>
-              <w:t>Principal() {</w:t>
+            <w:proofErr w:type="gramStart"/>
+            <w:r>
+              <w:rPr>
+                <w:color w:val="000000"/>
+                <w:lang w:val="pt-BR"/>
+              </w:rPr>
+              <w:t>Principal(</w:t>
+            </w:r>
+            <w:proofErr w:type="gramEnd"/>
+            <w:r>
+              <w:rPr>
+                <w:color w:val="000000"/>
+                <w:lang w:val="pt-BR"/>
+              </w:rPr>
+              <w:t>) {</w:t>
             </w:r>
           </w:p>
           <w:p>
@@ -1839,14 +2167,48 @@
                 <w:color w:val="000000"/>
                 <w:lang w:val="pt-BR"/>
               </w:rPr>
-              <w:t xml:space="preserve">  Pino.ligar(pinoLED</w:t>
-            </w:r>
-            <w:r>
-              <w:rPr>
-                <w:color w:val="000000"/>
-                <w:lang w:val="pt-BR"/>
-              </w:rPr>
-              <w:t xml:space="preserve">);        </w:t>
+              <w:t xml:space="preserve">  </w:t>
+            </w:r>
+            <w:proofErr w:type="spellStart"/>
+            <w:r>
+              <w:rPr>
+                <w:color w:val="000000"/>
+                <w:lang w:val="pt-BR"/>
+              </w:rPr>
+              <w:t>Pino.ligar</w:t>
+            </w:r>
+            <w:proofErr w:type="spellEnd"/>
+            <w:r>
+              <w:rPr>
+                <w:color w:val="000000"/>
+                <w:lang w:val="pt-BR"/>
+              </w:rPr>
+              <w:t>(</w:t>
+            </w:r>
+            <w:proofErr w:type="spellStart"/>
+            <w:r>
+              <w:rPr>
+                <w:color w:val="000000"/>
+                <w:lang w:val="pt-BR"/>
+              </w:rPr>
+              <w:t>pinoLED</w:t>
+            </w:r>
+            <w:proofErr w:type="spellEnd"/>
+            <w:proofErr w:type="gramStart"/>
+            <w:r>
+              <w:rPr>
+                <w:color w:val="000000"/>
+                <w:lang w:val="pt-BR"/>
+              </w:rPr>
+              <w:t xml:space="preserve">);   </w:t>
+            </w:r>
+            <w:proofErr w:type="gramEnd"/>
+            <w:r>
+              <w:rPr>
+                <w:color w:val="000000"/>
+                <w:lang w:val="pt-BR"/>
+              </w:rPr>
+              <w:t xml:space="preserve">     </w:t>
             </w:r>
             <w:r>
               <w:rPr>
@@ -1887,7 +2249,23 @@
                 <w:color w:val="000000"/>
                 <w:lang w:val="pt-BR"/>
               </w:rPr>
-              <w:t xml:space="preserve">  esperar(1000);       </w:t>
+              <w:t xml:space="preserve">  </w:t>
+            </w:r>
+            <w:proofErr w:type="gramStart"/>
+            <w:r>
+              <w:rPr>
+                <w:color w:val="000000"/>
+                <w:lang w:val="pt-BR"/>
+              </w:rPr>
+              <w:t>esperar(</w:t>
+            </w:r>
+            <w:proofErr w:type="gramEnd"/>
+            <w:r>
+              <w:rPr>
+                <w:color w:val="000000"/>
+                <w:lang w:val="pt-BR"/>
+              </w:rPr>
+              <w:t xml:space="preserve">1000);       </w:t>
             </w:r>
             <w:r>
               <w:rPr>
@@ -1934,14 +2312,48 @@
                 <w:color w:val="000000"/>
                 <w:lang w:val="pt-BR"/>
               </w:rPr>
-              <w:t xml:space="preserve">  Pino.desligar(pinoLED</w:t>
-            </w:r>
-            <w:r>
-              <w:rPr>
-                <w:color w:val="000000"/>
-                <w:lang w:val="pt-BR"/>
-              </w:rPr>
-              <w:t xml:space="preserve">);        </w:t>
+              <w:t xml:space="preserve">  </w:t>
+            </w:r>
+            <w:proofErr w:type="spellStart"/>
+            <w:r>
+              <w:rPr>
+                <w:color w:val="000000"/>
+                <w:lang w:val="pt-BR"/>
+              </w:rPr>
+              <w:t>Pino.desligar</w:t>
+            </w:r>
+            <w:proofErr w:type="spellEnd"/>
+            <w:r>
+              <w:rPr>
+                <w:color w:val="000000"/>
+                <w:lang w:val="pt-BR"/>
+              </w:rPr>
+              <w:t>(</w:t>
+            </w:r>
+            <w:proofErr w:type="spellStart"/>
+            <w:r>
+              <w:rPr>
+                <w:color w:val="000000"/>
+                <w:lang w:val="pt-BR"/>
+              </w:rPr>
+              <w:t>pinoLED</w:t>
+            </w:r>
+            <w:proofErr w:type="spellEnd"/>
+            <w:proofErr w:type="gramStart"/>
+            <w:r>
+              <w:rPr>
+                <w:color w:val="000000"/>
+                <w:lang w:val="pt-BR"/>
+              </w:rPr>
+              <w:t xml:space="preserve">);   </w:t>
+            </w:r>
+            <w:proofErr w:type="gramEnd"/>
+            <w:r>
+              <w:rPr>
+                <w:color w:val="000000"/>
+                <w:lang w:val="pt-BR"/>
+              </w:rPr>
+              <w:t xml:space="preserve">     </w:t>
             </w:r>
             <w:r>
               <w:rPr>
@@ -1975,7 +2387,23 @@
                 <w:lang w:val="pt-BR"/>
               </w:rPr>
               <w:lastRenderedPageBreak/>
-              <w:t xml:space="preserve">  esperar(1000);   </w:t>
+              <w:t xml:space="preserve">  </w:t>
+            </w:r>
+            <w:proofErr w:type="gramStart"/>
+            <w:r>
+              <w:rPr>
+                <w:color w:val="000000"/>
+                <w:lang w:val="pt-BR"/>
+              </w:rPr>
+              <w:t>esperar(</w:t>
+            </w:r>
+            <w:proofErr w:type="gramEnd"/>
+            <w:r>
+              <w:rPr>
+                <w:color w:val="000000"/>
+                <w:lang w:val="pt-BR"/>
+              </w:rPr>
+              <w:t xml:space="preserve">1000);   </w:t>
             </w:r>
             <w:r>
               <w:rPr>
@@ -2046,13 +2474,54 @@
           <w:lang w:val="pt-BR"/>
         </w:rPr>
       </w:pPr>
+      <w:proofErr w:type="spellStart"/>
       <w:r>
         <w:rPr>
           <w:color w:val="000000"/>
           <w:lang w:val="pt-BR"/>
         </w:rPr>
         <w:lastRenderedPageBreak/>
-        <w:t>Variaveis podem ser locais ou globais, dependendo da parte do código em que ela for declarada. As variáveis locais são as que são declaradas dentro de uma função (Principal(), para(), if(), etc.) ou globais. As variáveis locais só podem ser usadas dentro de suas funções enquanto as globais podem ser usadas em qualquer parte do programa.</w:t>
+        <w:t>Variaveis</w:t>
+      </w:r>
+      <w:proofErr w:type="spellEnd"/>
+      <w:r>
+        <w:rPr>
+          <w:color w:val="000000"/>
+          <w:lang w:val="pt-BR"/>
+        </w:rPr>
+        <w:t xml:space="preserve"> podem ser locais ou globais, dependendo da parte do código em que ela for declarada. As variáveis locais são as que são declaradas dentro de uma função (</w:t>
+      </w:r>
+      <w:proofErr w:type="gramStart"/>
+      <w:r>
+        <w:rPr>
+          <w:color w:val="000000"/>
+          <w:lang w:val="pt-BR"/>
+        </w:rPr>
+        <w:t>Principal(</w:t>
+      </w:r>
+      <w:proofErr w:type="gramEnd"/>
+      <w:r>
+        <w:rPr>
+          <w:color w:val="000000"/>
+          <w:lang w:val="pt-BR"/>
+        </w:rPr>
+        <w:t xml:space="preserve">), para(), </w:t>
+      </w:r>
+      <w:proofErr w:type="spellStart"/>
+      <w:r>
+        <w:rPr>
+          <w:color w:val="000000"/>
+          <w:lang w:val="pt-BR"/>
+        </w:rPr>
+        <w:t>if</w:t>
+      </w:r>
+      <w:proofErr w:type="spellEnd"/>
+      <w:r>
+        <w:rPr>
+          <w:color w:val="000000"/>
+          <w:lang w:val="pt-BR"/>
+        </w:rPr>
+        <w:t>(), etc.) ou globais. As variáveis locais só podem ser usadas dentro de suas funções enquanto as globais podem ser usadas em qualquer parte do programa.</w:t>
       </w:r>
     </w:p>
     <w:p>
@@ -2123,7 +2592,23 @@
           <w:color w:val="000000"/>
           <w:lang w:val="pt-BR"/>
         </w:rPr>
-        <w:t>Numero: As variáveis do tipo Numero são muito usadas pois elas são capazes de, como o próprio nome sugere, armazenar números inteiros entre</w:t>
+        <w:t xml:space="preserve">Numero: As variáveis do </w:t>
+      </w:r>
+      <w:proofErr w:type="gramStart"/>
+      <w:r>
+        <w:rPr>
+          <w:color w:val="000000"/>
+          <w:lang w:val="pt-BR"/>
+        </w:rPr>
+        <w:t>tipo Numero</w:t>
+      </w:r>
+      <w:proofErr w:type="gramEnd"/>
+      <w:r>
+        <w:rPr>
+          <w:color w:val="000000"/>
+          <w:lang w:val="pt-BR"/>
+        </w:rPr>
+        <w:t xml:space="preserve"> são muito usadas pois elas são capazes de, como o próprio nome sugere, armazenar números inteiros entre</w:t>
       </w:r>
     </w:p>
     <w:p>
@@ -2177,7 +2662,23 @@
           <w:color w:val="000000"/>
           <w:lang w:val="pt-BR"/>
         </w:rPr>
-        <w:t>Ex.: Numero minhaVariavel = 3600;</w:t>
+        <w:t xml:space="preserve">Ex.: Numero </w:t>
+      </w:r>
+      <w:proofErr w:type="spellStart"/>
+      <w:r>
+        <w:rPr>
+          <w:color w:val="000000"/>
+          <w:lang w:val="pt-BR"/>
+        </w:rPr>
+        <w:t>minhaVariavel</w:t>
+      </w:r>
+      <w:proofErr w:type="spellEnd"/>
+      <w:r>
+        <w:rPr>
+          <w:color w:val="000000"/>
+          <w:lang w:val="pt-BR"/>
+        </w:rPr>
+        <w:t xml:space="preserve"> = 3600;</w:t>
       </w:r>
     </w:p>
     <w:p>
@@ -2208,12 +2709,21 @@
           <w:lang w:val="pt-BR"/>
         </w:rPr>
       </w:pPr>
-      <w:r>
-        <w:rPr>
-          <w:color w:val="000000"/>
-          <w:lang w:val="pt-BR"/>
-        </w:rPr>
-        <w:t>NumeroDecimal:</w:t>
+      <w:proofErr w:type="spellStart"/>
+      <w:r>
+        <w:rPr>
+          <w:color w:val="000000"/>
+          <w:lang w:val="pt-BR"/>
+        </w:rPr>
+        <w:t>NumeroDecimal</w:t>
+      </w:r>
+      <w:proofErr w:type="spellEnd"/>
+      <w:r>
+        <w:rPr>
+          <w:color w:val="000000"/>
+          <w:lang w:val="pt-BR"/>
+        </w:rPr>
+        <w:t>:</w:t>
       </w:r>
       <w:r>
         <w:rPr>
@@ -2240,14 +2750,30 @@
           <w:color w:val="000000"/>
           <w:lang w:val="pt-BR"/>
         </w:rPr>
-        <w:t>Ex.: Numero</w:t>
-      </w:r>
-      <w:r>
-        <w:rPr>
-          <w:color w:val="000000"/>
-          <w:lang w:val="pt-BR"/>
-        </w:rPr>
-        <w:t>Decimal raio = 3,5</w:t>
+        <w:t xml:space="preserve">Ex.: </w:t>
+      </w:r>
+      <w:proofErr w:type="spellStart"/>
+      <w:r>
+        <w:rPr>
+          <w:color w:val="000000"/>
+          <w:lang w:val="pt-BR"/>
+        </w:rPr>
+        <w:t>Numero</w:t>
+      </w:r>
+      <w:r>
+        <w:rPr>
+          <w:color w:val="000000"/>
+          <w:lang w:val="pt-BR"/>
+        </w:rPr>
+        <w:t>Decimal</w:t>
+      </w:r>
+      <w:proofErr w:type="spellEnd"/>
+      <w:r>
+        <w:rPr>
+          <w:color w:val="000000"/>
+          <w:lang w:val="pt-BR"/>
+        </w:rPr>
+        <w:t xml:space="preserve"> raio = 3,5</w:t>
       </w:r>
       <w:r>
         <w:rPr>
@@ -2395,7 +2921,23 @@
           <w:color w:val="000000"/>
           <w:lang w:val="pt-BR"/>
         </w:rPr>
-        <w:t xml:space="preserve"> Esse tipo especial de variável pode ser comparada a uma serie</w:t>
+        <w:t xml:space="preserve"> Esse tipo especial de variável pode ser </w:t>
+      </w:r>
+      <w:proofErr w:type="gramStart"/>
+      <w:r>
+        <w:rPr>
+          <w:color w:val="000000"/>
+          <w:lang w:val="pt-BR"/>
+        </w:rPr>
+        <w:t>comparada</w:t>
+      </w:r>
+      <w:proofErr w:type="gramEnd"/>
+      <w:r>
+        <w:rPr>
+          <w:color w:val="000000"/>
+          <w:lang w:val="pt-BR"/>
+        </w:rPr>
+        <w:t xml:space="preserve"> a uma serie</w:t>
       </w:r>
       <w:r>
         <w:rPr>
@@ -2436,7 +2978,23 @@
           <w:color w:val="000000"/>
           <w:lang w:val="pt-BR"/>
         </w:rPr>
-        <w:t>Ex.: Palavra saudacao = “oi”;</w:t>
+        <w:t xml:space="preserve">Ex.: Palavra </w:t>
+      </w:r>
+      <w:proofErr w:type="spellStart"/>
+      <w:r>
+        <w:rPr>
+          <w:color w:val="000000"/>
+          <w:lang w:val="pt-BR"/>
+        </w:rPr>
+        <w:t>saudacao</w:t>
+      </w:r>
+      <w:proofErr w:type="spellEnd"/>
+      <w:r>
+        <w:rPr>
+          <w:color w:val="000000"/>
+          <w:lang w:val="pt-BR"/>
+        </w:rPr>
+        <w:t xml:space="preserve"> = “oi”;</w:t>
       </w:r>
     </w:p>
     <w:p>
@@ -2467,12 +3025,21 @@
           <w:lang w:val="pt-BR"/>
         </w:rPr>
       </w:pPr>
-      <w:r>
-        <w:rPr>
-          <w:color w:val="000000"/>
-          <w:lang w:val="pt-BR"/>
-        </w:rPr>
-        <w:t>Condicao:</w:t>
+      <w:proofErr w:type="spellStart"/>
+      <w:r>
+        <w:rPr>
+          <w:color w:val="000000"/>
+          <w:lang w:val="pt-BR"/>
+        </w:rPr>
+        <w:t>Condicao</w:t>
+      </w:r>
+      <w:proofErr w:type="spellEnd"/>
+      <w:r>
+        <w:rPr>
+          <w:color w:val="000000"/>
+          <w:lang w:val="pt-BR"/>
+        </w:rPr>
+        <w:t>:</w:t>
       </w:r>
       <w:r>
         <w:rPr>
@@ -2500,7 +3067,31 @@
           <w:lang w:val="pt-BR"/>
         </w:rPr>
         <w:lastRenderedPageBreak/>
-        <w:t xml:space="preserve">Ex.: Condicao chovendo = </w:t>
+        <w:t xml:space="preserve">Ex.: </w:t>
+      </w:r>
+      <w:proofErr w:type="spellStart"/>
+      <w:r>
+        <w:rPr>
+          <w:color w:val="000000"/>
+          <w:lang w:val="pt-BR"/>
+        </w:rPr>
+        <w:t>Condicao</w:t>
+      </w:r>
+      <w:proofErr w:type="spellEnd"/>
+      <w:r>
+        <w:rPr>
+          <w:color w:val="000000"/>
+          <w:lang w:val="pt-BR"/>
+        </w:rPr>
+        <w:t xml:space="preserve"> chovendo </w:t>
+      </w:r>
+      <w:proofErr w:type="gramStart"/>
+      <w:r>
+        <w:rPr>
+          <w:color w:val="000000"/>
+          <w:lang w:val="pt-BR"/>
+        </w:rPr>
+        <w:t xml:space="preserve">= </w:t>
       </w:r>
       <w:r>
         <w:rPr>
@@ -2516,6 +3107,7 @@
         </w:rPr>
         <w:t>Falso</w:t>
       </w:r>
+      <w:proofErr w:type="gramEnd"/>
       <w:r>
         <w:rPr>
           <w:color w:val="000000"/>
@@ -2574,7 +3166,87 @@
           <w:color w:val="000000"/>
           <w:lang w:val="pt-BR"/>
         </w:rPr>
-        <w:t>que não usem acentos ou caracteres especiais, como ç, @, “ e coisas do tipo, e que seja dada a preferência a nomes sugestivos (não, uhsefiuhfwiu não é nada sugestivo) para que o código possa ser mais facilmente entendido pelos outros e por você mesmo. São exemplos de bons nomes: valorSensor, motorDireito, portaLED e leituraDistancia.</w:t>
+        <w:t xml:space="preserve">que não usem acentos ou caracteres especiais, como ç, @, “ e coisas do tipo, e que seja dada a preferência a nomes sugestivos (não, </w:t>
+      </w:r>
+      <w:proofErr w:type="spellStart"/>
+      <w:r>
+        <w:rPr>
+          <w:color w:val="000000"/>
+          <w:lang w:val="pt-BR"/>
+        </w:rPr>
+        <w:t>uhsefiuhfwiu</w:t>
+      </w:r>
+      <w:proofErr w:type="spellEnd"/>
+      <w:r>
+        <w:rPr>
+          <w:color w:val="000000"/>
+          <w:lang w:val="pt-BR"/>
+        </w:rPr>
+        <w:t xml:space="preserve"> não é nada sugestivo) para que o código possa ser mais facilmente entendido pelos outros e por você mesmo. São exemplos de bons nomes: </w:t>
+      </w:r>
+      <w:proofErr w:type="spellStart"/>
+      <w:r>
+        <w:rPr>
+          <w:color w:val="000000"/>
+          <w:lang w:val="pt-BR"/>
+        </w:rPr>
+        <w:t>valorSensor</w:t>
+      </w:r>
+      <w:proofErr w:type="spellEnd"/>
+      <w:r>
+        <w:rPr>
+          <w:color w:val="000000"/>
+          <w:lang w:val="pt-BR"/>
+        </w:rPr>
+        <w:t xml:space="preserve">, </w:t>
+      </w:r>
+      <w:proofErr w:type="spellStart"/>
+      <w:r>
+        <w:rPr>
+          <w:color w:val="000000"/>
+          <w:lang w:val="pt-BR"/>
+        </w:rPr>
+        <w:t>motorDireito</w:t>
+      </w:r>
+      <w:proofErr w:type="spellEnd"/>
+      <w:r>
+        <w:rPr>
+          <w:color w:val="000000"/>
+          <w:lang w:val="pt-BR"/>
+        </w:rPr>
+        <w:t xml:space="preserve">, </w:t>
+      </w:r>
+      <w:proofErr w:type="spellStart"/>
+      <w:r>
+        <w:rPr>
+          <w:color w:val="000000"/>
+          <w:lang w:val="pt-BR"/>
+        </w:rPr>
+        <w:t>portaLED</w:t>
+      </w:r>
+      <w:proofErr w:type="spellEnd"/>
+      <w:r>
+        <w:rPr>
+          <w:color w:val="000000"/>
+          <w:lang w:val="pt-BR"/>
+        </w:rPr>
+        <w:t xml:space="preserve"> e </w:t>
+      </w:r>
+      <w:proofErr w:type="spellStart"/>
+      <w:r>
+        <w:rPr>
+          <w:color w:val="000000"/>
+          <w:lang w:val="pt-BR"/>
+        </w:rPr>
+        <w:t>leituraDistancia</w:t>
+      </w:r>
+      <w:proofErr w:type="spellEnd"/>
+      <w:r>
+        <w:rPr>
+          <w:color w:val="000000"/>
+          <w:lang w:val="pt-BR"/>
+        </w:rPr>
+        <w:t>.</w:t>
       </w:r>
     </w:p>
     <w:p>
@@ -2642,7 +3314,23 @@
           <w:color w:val="000000"/>
           <w:lang w:val="pt-BR"/>
         </w:rPr>
-        <w:t xml:space="preserve"> Numero minhaVariavel = 3600;</w:t>
+        <w:t xml:space="preserve"> Numero </w:t>
+      </w:r>
+      <w:proofErr w:type="spellStart"/>
+      <w:r>
+        <w:rPr>
+          <w:color w:val="000000"/>
+          <w:lang w:val="pt-BR"/>
+        </w:rPr>
+        <w:t>minhaVariavel</w:t>
+      </w:r>
+      <w:proofErr w:type="spellEnd"/>
+      <w:r>
+        <w:rPr>
+          <w:color w:val="000000"/>
+          <w:lang w:val="pt-BR"/>
+        </w:rPr>
+        <w:t xml:space="preserve"> = 3600;</w:t>
       </w:r>
     </w:p>
     <w:p>
@@ -2675,6 +3363,8 @@
         </w:rPr>
         <w:tab/>
       </w:r>
+      <w:bookmarkStart w:id="6" w:name="_GoBack"/>
+      <w:bookmarkEnd w:id="6"/>
       <w:r>
         <w:rPr>
           <w:b/>
@@ -2696,7 +3386,25 @@
           <w:color w:val="000000"/>
           <w:lang w:val="pt-BR"/>
         </w:rPr>
-        <w:t xml:space="preserve"> roll over</w:t>
+        <w:t xml:space="preserve"> </w:t>
+      </w:r>
+      <w:proofErr w:type="spellStart"/>
+      <w:r>
+        <w:rPr>
+          <w:i/>
+          <w:color w:val="000000"/>
+          <w:lang w:val="pt-BR"/>
+        </w:rPr>
+        <w:t>roll</w:t>
+      </w:r>
+      <w:proofErr w:type="spellEnd"/>
+      <w:r>
+        <w:rPr>
+          <w:i/>
+          <w:color w:val="000000"/>
+          <w:lang w:val="pt-BR"/>
+        </w:rPr>
+        <w:t xml:space="preserve"> over</w:t>
       </w:r>
       <w:r>
         <w:rPr>
@@ -2717,7 +3425,23 @@
           <w:color w:val="000000"/>
           <w:lang w:val="pt-BR"/>
         </w:rPr>
-        <w:t xml:space="preserve"> outra extremidade. Por exemplo, temos uma variável do tipo Numero com o valor armazenado de 32.767 e somamos 1 a ela. O valor resultante dessa operação será de -32.768 e não 32.768.</w:t>
+        <w:t xml:space="preserve"> outra extremidade. Por exemplo, temos uma variável do </w:t>
+      </w:r>
+      <w:proofErr w:type="gramStart"/>
+      <w:r>
+        <w:rPr>
+          <w:color w:val="000000"/>
+          <w:lang w:val="pt-BR"/>
+        </w:rPr>
+        <w:t>tipo Numero</w:t>
+      </w:r>
+      <w:proofErr w:type="gramEnd"/>
+      <w:r>
+        <w:rPr>
+          <w:color w:val="000000"/>
+          <w:lang w:val="pt-BR"/>
+        </w:rPr>
+        <w:t xml:space="preserve"> com o valor armazenado de 32.767 e somamos 1 a ela. O valor resultante dessa operação será de -32.768 e não 32.768.</w:t>
       </w:r>
     </w:p>
     <w:p>
@@ -2754,12 +3478,21 @@
         <w:pStyle w:val="NormalWeb"/>
         <w:shd w:val="clear" w:color="auto" w:fill="FFFFFF"/>
         <w:spacing w:before="0" w:beforeAutospacing="0" w:after="160" w:afterAutospacing="0"/>
-        <w:ind w:firstLine="360"/>
+        <w:ind w:firstLine="720"/>
         <w:jc w:val="both"/>
         <w:rPr>
           <w:color w:val="000000"/>
           <w:lang w:val="pt-BR"/>
         </w:rPr>
+        <w:pPrChange w:id="7" w:author="granix pacheco" w:date="2016-02-07T09:21:00Z">
+          <w:pPr>
+            <w:pStyle w:val="NormalWeb"/>
+            <w:shd w:val="clear" w:color="auto" w:fill="FFFFFF"/>
+            <w:spacing w:before="0" w:beforeAutospacing="0" w:after="160" w:afterAutospacing="0"/>
+            <w:ind w:firstLine="360"/>
+            <w:jc w:val="both"/>
+          </w:pPr>
+        </w:pPrChange>
       </w:pPr>
       <w:r>
         <w:rPr>
@@ -2773,7 +3506,231 @@
           <w:color w:val="000000"/>
           <w:lang w:val="pt-BR"/>
         </w:rPr>
-        <w:t xml:space="preserve"> Eles são importantes, principalmente, para algoritmos complexos e extensos. Imagine procurar um bug, ou consertar um erro em um código com 500 linhas(não é uma marca muito difícil de ser alcançada) sem ter a menor ideia de onde procurar...</w:t>
+        <w:t xml:space="preserve"> Eles são importantes, principalmente, para algoritmos complexos e extensos. Imagine procurar um bug, ou consertar um erro em um código com 500 </w:t>
+      </w:r>
+      <w:proofErr w:type="gramStart"/>
+      <w:r>
+        <w:rPr>
+          <w:color w:val="000000"/>
+          <w:lang w:val="pt-BR"/>
+        </w:rPr>
+        <w:t>linhas(</w:t>
+      </w:r>
+      <w:proofErr w:type="gramEnd"/>
+      <w:r>
+        <w:rPr>
+          <w:color w:val="000000"/>
+          <w:lang w:val="pt-BR"/>
+        </w:rPr>
+        <w:t>não é uma marca muito difícil de ser alcançada) sem ter a menor ideia de onde procurar...</w:t>
+      </w:r>
+    </w:p>
+    <w:p>
+      <w:pPr>
+        <w:pStyle w:val="NormalWeb"/>
+        <w:shd w:val="clear" w:color="auto" w:fill="FFFFFF"/>
+        <w:spacing w:before="0" w:beforeAutospacing="0" w:after="160" w:afterAutospacing="0"/>
+        <w:ind w:firstLine="720"/>
+        <w:jc w:val="both"/>
+        <w:rPr>
+          <w:color w:val="000000"/>
+          <w:lang w:val="pt-BR"/>
+        </w:rPr>
+        <w:pPrChange w:id="8" w:author="granix pacheco" w:date="2016-02-07T09:21:00Z">
+          <w:pPr>
+            <w:pStyle w:val="NormalWeb"/>
+            <w:shd w:val="clear" w:color="auto" w:fill="FFFFFF"/>
+            <w:spacing w:before="0" w:beforeAutospacing="0" w:after="160" w:afterAutospacing="0"/>
+            <w:ind w:firstLine="360"/>
+            <w:jc w:val="both"/>
+          </w:pPr>
+        </w:pPrChange>
+      </w:pPr>
+      <w:r>
+        <w:rPr>
+          <w:color w:val="000000"/>
+          <w:lang w:val="pt-BR"/>
+        </w:rPr>
+        <w:t xml:space="preserve"> No caso do Brino os comentários podem ser introduzidos por meio de uma barra dupla na frente da linha (//) fazendo com que essa linha em especifico seja um comentário. Outra forma de usar essa ferramenta é pelo uso de uma barra acompanhada por um asterisco (</w:t>
+      </w:r>
+      <w:r>
+        <w:rPr>
+          <w:color w:val="000000"/>
+          <w:lang w:val="pt-BR"/>
+        </w:rPr>
+        <w:t>/*</w:t>
+      </w:r>
+      <w:r>
+        <w:rPr>
+          <w:color w:val="000000"/>
+          <w:lang w:val="pt-BR"/>
+        </w:rPr>
+        <w:t xml:space="preserve">) abrindo um bloco de comentário que só </w:t>
+      </w:r>
+      <w:proofErr w:type="spellStart"/>
+      <w:r>
+        <w:rPr>
+          <w:color w:val="000000"/>
+          <w:lang w:val="pt-BR"/>
+        </w:rPr>
+        <w:t>ira</w:t>
+      </w:r>
+      <w:proofErr w:type="spellEnd"/>
+      <w:r>
+        <w:rPr>
+          <w:color w:val="000000"/>
+          <w:lang w:val="pt-BR"/>
+        </w:rPr>
+        <w:t xml:space="preserve"> terminar em um asterisco seguido por uma barra (</w:t>
+      </w:r>
+      <w:r>
+        <w:rPr>
+          <w:color w:val="000000"/>
+          <w:lang w:val="pt-BR"/>
+        </w:rPr>
+        <w:t>*/</w:t>
+      </w:r>
+      <w:r>
+        <w:rPr>
+          <w:color w:val="000000"/>
+          <w:lang w:val="pt-BR"/>
+        </w:rPr>
+        <w:t>).</w:t>
+      </w:r>
+    </w:p>
+    <w:p>
+      <w:pPr>
+        <w:pStyle w:val="NormalWeb"/>
+        <w:shd w:val="clear" w:color="auto" w:fill="FFFFFF"/>
+        <w:spacing w:before="0" w:beforeAutospacing="0" w:after="160" w:afterAutospacing="0"/>
+        <w:ind w:firstLine="720"/>
+        <w:jc w:val="both"/>
+        <w:rPr>
+          <w:color w:val="000000"/>
+          <w:lang w:val="pt-BR"/>
+        </w:rPr>
+        <w:pPrChange w:id="9" w:author="granix pacheco" w:date="2016-02-07T09:21:00Z">
+          <w:pPr>
+            <w:pStyle w:val="NormalWeb"/>
+            <w:shd w:val="clear" w:color="auto" w:fill="FFFFFF"/>
+            <w:spacing w:before="0" w:beforeAutospacing="0" w:after="160" w:afterAutospacing="0"/>
+            <w:ind w:firstLine="360"/>
+            <w:jc w:val="both"/>
+          </w:pPr>
+        </w:pPrChange>
+      </w:pPr>
+      <w:r>
+        <w:rPr>
+          <w:color w:val="000000"/>
+          <w:lang w:val="pt-BR"/>
+        </w:rPr>
+        <w:t>Obs.: evite colocar acentos em um comentário e em todo o código no geral. Ao abrir o código em diferentes editores de texto, eles podem não entender um caractere acentuado da mesma forma. De forma simples, nem todos os editores de texto “escrevem” na mesma língua, por isso entendem os acentos de forma diferente.</w:t>
+      </w:r>
+    </w:p>
+    <w:p>
+      <w:pPr>
+        <w:pStyle w:val="NormalWeb"/>
+        <w:shd w:val="clear" w:color="auto" w:fill="FFFFFF"/>
+        <w:spacing w:before="0" w:beforeAutospacing="0" w:after="160" w:afterAutospacing="0"/>
+        <w:ind w:firstLine="720"/>
+        <w:jc w:val="both"/>
+        <w:rPr>
+          <w:color w:val="000000"/>
+          <w:lang w:val="pt-BR"/>
+        </w:rPr>
+        <w:pPrChange w:id="10" w:author="granix pacheco" w:date="2016-02-07T09:21:00Z">
+          <w:pPr>
+            <w:pStyle w:val="NormalWeb"/>
+            <w:shd w:val="clear" w:color="auto" w:fill="FFFFFF"/>
+            <w:spacing w:before="0" w:beforeAutospacing="0" w:after="160" w:afterAutospacing="0"/>
+            <w:ind w:firstLine="360"/>
+            <w:jc w:val="both"/>
+          </w:pPr>
+        </w:pPrChange>
+      </w:pPr>
+      <w:r>
+        <w:rPr>
+          <w:color w:val="000000"/>
+          <w:lang w:val="pt-BR"/>
+        </w:rPr>
+        <w:t xml:space="preserve">Ex.: </w:t>
+      </w:r>
+      <w:proofErr w:type="gramStart"/>
+      <w:r>
+        <w:rPr>
+          <w:color w:val="000000"/>
+          <w:lang w:val="pt-BR"/>
+        </w:rPr>
+        <w:tab/>
+        <w:t>// Isso</w:t>
+      </w:r>
+      <w:proofErr w:type="gramEnd"/>
+      <w:r>
+        <w:rPr>
+          <w:color w:val="000000"/>
+          <w:lang w:val="pt-BR"/>
+        </w:rPr>
+        <w:t xml:space="preserve"> e um </w:t>
+      </w:r>
+      <w:proofErr w:type="spellStart"/>
+      <w:r>
+        <w:rPr>
+          <w:color w:val="000000"/>
+          <w:lang w:val="pt-BR"/>
+        </w:rPr>
+        <w:t>comenta</w:t>
+      </w:r>
+      <w:r>
+        <w:rPr>
+          <w:color w:val="000000"/>
+          <w:lang w:val="pt-BR"/>
+        </w:rPr>
+        <w:t>rio</w:t>
+      </w:r>
+      <w:proofErr w:type="spellEnd"/>
+      <w:r>
+        <w:rPr>
+          <w:color w:val="000000"/>
+          <w:lang w:val="pt-BR"/>
+        </w:rPr>
+        <w:t>.</w:t>
+      </w:r>
+    </w:p>
+    <w:p>
+      <w:pPr>
+        <w:pStyle w:val="NormalWeb"/>
+        <w:shd w:val="clear" w:color="auto" w:fill="FFFFFF"/>
+        <w:spacing w:before="0" w:beforeAutospacing="0" w:after="160" w:afterAutospacing="0"/>
+        <w:ind w:firstLine="720"/>
+        <w:jc w:val="both"/>
+        <w:rPr>
+          <w:color w:val="000000"/>
+          <w:lang w:val="pt-BR"/>
+        </w:rPr>
+        <w:pPrChange w:id="11" w:author="granix pacheco" w:date="2016-02-07T09:21:00Z">
+          <w:pPr>
+            <w:pStyle w:val="NormalWeb"/>
+            <w:shd w:val="clear" w:color="auto" w:fill="FFFFFF"/>
+            <w:spacing w:before="0" w:beforeAutospacing="0" w:after="160" w:afterAutospacing="0"/>
+            <w:ind w:firstLine="360"/>
+            <w:jc w:val="both"/>
+          </w:pPr>
+        </w:pPrChange>
+      </w:pPr>
+      <w:r>
+        <w:rPr>
+          <w:color w:val="000000"/>
+          <w:lang w:val="pt-BR"/>
+        </w:rPr>
+        <w:t xml:space="preserve">Ex. 2: </w:t>
+      </w:r>
+      <w:r>
+        <w:rPr>
+          <w:color w:val="000000"/>
+          <w:lang w:val="pt-BR"/>
+        </w:rPr>
+        <w:tab/>
+        <w:t>/*</w:t>
       </w:r>
     </w:p>
     <w:p>
@@ -2793,137 +3750,6 @@
           <w:color w:val="000000"/>
           <w:lang w:val="pt-BR"/>
         </w:rPr>
-        <w:t xml:space="preserve"> No caso do Brino os comentários podem ser introduzidos por meio de uma barra dupla na frente da linha (//) fazendo com que essa linha em especifico seja um comentário. Outra forma de usar essa ferramenta é pelo uso de uma barra acompanhada por um asterisco (</w:t>
-      </w:r>
-      <w:r>
-        <w:rPr>
-          <w:color w:val="000000"/>
-          <w:lang w:val="pt-BR"/>
-        </w:rPr>
-        <w:t>/*</w:t>
-      </w:r>
-      <w:r>
-        <w:rPr>
-          <w:color w:val="000000"/>
-          <w:lang w:val="pt-BR"/>
-        </w:rPr>
-        <w:t>) abrindo um bloco de comentário que só ira terminar em um asterisco seguido por uma barra (</w:t>
-      </w:r>
-      <w:r>
-        <w:rPr>
-          <w:color w:val="000000"/>
-          <w:lang w:val="pt-BR"/>
-        </w:rPr>
-        <w:t>*/</w:t>
-      </w:r>
-      <w:r>
-        <w:rPr>
-          <w:color w:val="000000"/>
-          <w:lang w:val="pt-BR"/>
-        </w:rPr>
-        <w:t>).</w:t>
-      </w:r>
-    </w:p>
-    <w:p>
-      <w:pPr>
-        <w:pStyle w:val="NormalWeb"/>
-        <w:shd w:val="clear" w:color="auto" w:fill="FFFFFF"/>
-        <w:spacing w:before="0" w:beforeAutospacing="0" w:after="160" w:afterAutospacing="0"/>
-        <w:ind w:firstLine="360"/>
-        <w:jc w:val="both"/>
-        <w:rPr>
-          <w:color w:val="000000"/>
-          <w:lang w:val="pt-BR"/>
-        </w:rPr>
-      </w:pPr>
-      <w:r>
-        <w:rPr>
-          <w:color w:val="000000"/>
-          <w:lang w:val="pt-BR"/>
-        </w:rPr>
-        <w:t>Obs.: evite colocar acentos em um comentário e em todo o código no geral. Ao abrir o código em diferentes editores de texto, eles podem não entender um caractere acentuado da mesma forma. De forma simples, nem todos os editores de texto “escrevem” na mesma língua, por isso entendem os acentos de forma diferente.</w:t>
-      </w:r>
-    </w:p>
-    <w:p>
-      <w:pPr>
-        <w:pStyle w:val="NormalWeb"/>
-        <w:shd w:val="clear" w:color="auto" w:fill="FFFFFF"/>
-        <w:spacing w:before="0" w:beforeAutospacing="0" w:after="160" w:afterAutospacing="0"/>
-        <w:ind w:firstLine="360"/>
-        <w:jc w:val="both"/>
-        <w:rPr>
-          <w:color w:val="000000"/>
-          <w:lang w:val="pt-BR"/>
-        </w:rPr>
-      </w:pPr>
-      <w:r>
-        <w:rPr>
-          <w:color w:val="000000"/>
-          <w:lang w:val="pt-BR"/>
-        </w:rPr>
-        <w:t xml:space="preserve">Ex.: </w:t>
-      </w:r>
-      <w:r>
-        <w:rPr>
-          <w:color w:val="000000"/>
-          <w:lang w:val="pt-BR"/>
-        </w:rPr>
-        <w:tab/>
-        <w:t>// Isso e um comenta</w:t>
-      </w:r>
-      <w:r>
-        <w:rPr>
-          <w:color w:val="000000"/>
-          <w:lang w:val="pt-BR"/>
-        </w:rPr>
-        <w:t>rio.</w:t>
-      </w:r>
-    </w:p>
-    <w:p>
-      <w:pPr>
-        <w:pStyle w:val="NormalWeb"/>
-        <w:shd w:val="clear" w:color="auto" w:fill="FFFFFF"/>
-        <w:spacing w:before="0" w:beforeAutospacing="0" w:after="160" w:afterAutospacing="0"/>
-        <w:ind w:firstLine="360"/>
-        <w:jc w:val="both"/>
-        <w:rPr>
-          <w:color w:val="000000"/>
-          <w:lang w:val="pt-BR"/>
-        </w:rPr>
-      </w:pPr>
-      <w:r>
-        <w:rPr>
-          <w:color w:val="000000"/>
-          <w:lang w:val="pt-BR"/>
-        </w:rPr>
-        <w:t xml:space="preserve">Ex. 2: </w:t>
-      </w:r>
-      <w:r>
-        <w:rPr>
-          <w:color w:val="000000"/>
-          <w:lang w:val="pt-BR"/>
-        </w:rPr>
-        <w:tab/>
-        <w:t>/*</w:t>
-      </w:r>
-    </w:p>
-    <w:p>
-      <w:pPr>
-        <w:pStyle w:val="NormalWeb"/>
-        <w:shd w:val="clear" w:color="auto" w:fill="FFFFFF"/>
-        <w:spacing w:before="0" w:beforeAutospacing="0" w:after="160" w:afterAutospacing="0"/>
-        <w:ind w:firstLine="360"/>
-        <w:jc w:val="both"/>
-        <w:rPr>
-          <w:color w:val="000000"/>
-          <w:lang w:val="pt-BR"/>
-        </w:rPr>
-      </w:pPr>
-      <w:r>
-        <w:rPr>
-          <w:color w:val="000000"/>
-          <w:lang w:val="pt-BR"/>
-        </w:rPr>
         <w:tab/>
         <w:t xml:space="preserve">     </w:t>
       </w:r>
@@ -2933,7 +3759,39 @@
           <w:lang w:val="pt-BR"/>
         </w:rPr>
         <w:tab/>
-        <w:t xml:space="preserve"> *Isso e um comentario de bloco</w:t>
+        <w:t xml:space="preserve"> *</w:t>
+      </w:r>
+      <w:ins w:id="12" w:author="granix pacheco" w:date="2016-02-07T08:37:00Z">
+        <w:r>
+          <w:rPr>
+            <w:color w:val="000000"/>
+            <w:lang w:val="pt-BR"/>
+          </w:rPr>
+          <w:t xml:space="preserve"> </w:t>
+        </w:r>
+      </w:ins>
+      <w:r>
+        <w:rPr>
+          <w:color w:val="000000"/>
+          <w:lang w:val="pt-BR"/>
+        </w:rPr>
+        <w:t xml:space="preserve">Isso e um </w:t>
+      </w:r>
+      <w:proofErr w:type="spellStart"/>
+      <w:r>
+        <w:rPr>
+          <w:color w:val="000000"/>
+          <w:lang w:val="pt-BR"/>
+        </w:rPr>
+        <w:t>comentario</w:t>
+      </w:r>
+      <w:proofErr w:type="spellEnd"/>
+      <w:r>
+        <w:rPr>
+          <w:color w:val="000000"/>
+          <w:lang w:val="pt-BR"/>
+        </w:rPr>
+        <w:t xml:space="preserve"> de bloco</w:t>
       </w:r>
     </w:p>
     <w:p>
@@ -2999,16 +3857,25 @@
         <w:ind w:left="720"/>
         <w:jc w:val="both"/>
         <w:rPr>
-          <w:color w:val="000000"/>
-          <w:lang w:val="pt-BR"/>
-        </w:rPr>
-      </w:pPr>
-      <w:r>
-        <w:rPr>
-          <w:color w:val="000000"/>
-          <w:lang w:val="pt-BR"/>
-        </w:rPr>
-        <w:t>No Brino existem alguns operadores que podem incrementar ou decrementar o valor de</w:t>
+          <w:del w:id="13" w:author="granix pacheco" w:date="2016-02-07T09:21:00Z"/>
+          <w:color w:val="000000"/>
+          <w:lang w:val="pt-BR"/>
+        </w:rPr>
+      </w:pPr>
+      <w:r>
+        <w:rPr>
+          <w:color w:val="000000"/>
+          <w:lang w:val="pt-BR"/>
+        </w:rPr>
+        <w:t xml:space="preserve">No Brino existem alguns operadores que podem incrementar ou decrementar o valor </w:t>
+      </w:r>
+      <w:proofErr w:type="spellStart"/>
+      <w:r>
+        <w:rPr>
+          <w:color w:val="000000"/>
+          <w:lang w:val="pt-BR"/>
+        </w:rPr>
+        <w:t>de</w:t>
       </w:r>
     </w:p>
     <w:p>
@@ -3022,12 +3889,72 @@
           <w:lang w:val="pt-BR"/>
         </w:rPr>
       </w:pPr>
-      <w:r>
-        <w:rPr>
-          <w:color w:val="000000"/>
-          <w:lang w:val="pt-BR"/>
-        </w:rPr>
-        <w:t>uma variável. São eles:</w:t>
+      <w:del w:id="14" w:author="granix pacheco" w:date="2016-02-07T09:21:00Z">
+        <w:r>
+          <w:rPr>
+            <w:color w:val="000000"/>
+            <w:lang w:val="pt-BR"/>
+          </w:rPr>
+          <w:delText>u</w:delText>
+        </w:r>
+      </w:del>
+      <w:proofErr w:type="gramStart"/>
+      <w:ins w:id="15" w:author="granix pacheco" w:date="2016-02-07T09:21:00Z">
+        <w:r>
+          <w:rPr>
+            <w:color w:val="000000"/>
+            <w:lang w:val="pt-BR"/>
+          </w:rPr>
+          <w:t>u</w:t>
+        </w:r>
+      </w:ins>
+      <w:r>
+        <w:rPr>
+          <w:color w:val="000000"/>
+          <w:lang w:val="pt-BR"/>
+        </w:rPr>
+        <w:t>ma</w:t>
+      </w:r>
+      <w:proofErr w:type="spellEnd"/>
+      <w:proofErr w:type="gramEnd"/>
+      <w:r>
+        <w:rPr>
+          <w:color w:val="000000"/>
+          <w:lang w:val="pt-BR"/>
+        </w:rPr>
+        <w:t xml:space="preserve"> variável.</w:t>
+      </w:r>
+      <w:ins w:id="16" w:author="granix pacheco" w:date="2016-02-07T08:54:00Z">
+        <w:r>
+          <w:rPr>
+            <w:color w:val="000000"/>
+            <w:lang w:val="pt-BR"/>
+          </w:rPr>
+          <w:t xml:space="preserve"> Além daqueles com que estamos acostumados (+, -, *, /</w:t>
+        </w:r>
+        <w:proofErr w:type="gramStart"/>
+        <w:r>
+          <w:rPr>
+            <w:color w:val="000000"/>
+            <w:lang w:val="pt-BR"/>
+          </w:rPr>
+          <w:t>) ,</w:t>
+        </w:r>
+        <w:proofErr w:type="gramEnd"/>
+        <w:r>
+          <w:rPr>
+            <w:color w:val="000000"/>
+            <w:lang w:val="pt-BR"/>
+          </w:rPr>
+          <w:t xml:space="preserve"> existem outros especiais.</w:t>
+        </w:r>
+      </w:ins>
+      <w:r>
+        <w:rPr>
+          <w:color w:val="000000"/>
+          <w:lang w:val="pt-BR"/>
+        </w:rPr>
+        <w:t xml:space="preserve"> São eles:</w:t>
       </w:r>
     </w:p>
     <w:tbl>
@@ -3102,7 +4029,7 @@
                 <w:lang w:val="pt-BR"/>
               </w:rPr>
             </w:pPr>
-            <w:ins w:id="2" w:author="Mateus Berardo de Souza Terra" w:date="2016-02-06T23:17:00Z">
+            <w:ins w:id="17" w:author="Mateus Berardo de Souza Terra" w:date="2016-02-06T23:17:00Z">
               <w:r>
                 <w:rPr>
                   <w:color w:val="000000"/>
@@ -3129,7 +4056,7 @@
                 <w:lang w:val="pt-BR"/>
               </w:rPr>
             </w:pPr>
-            <w:ins w:id="3" w:author="Mateus Berardo de Souza Terra" w:date="2016-02-06T23:16:00Z">
+            <w:ins w:id="18" w:author="Mateus Berardo de Souza Terra" w:date="2016-02-06T23:16:00Z">
               <w:r>
                 <w:rPr>
                   <w:color w:val="000000"/>
@@ -3154,7 +4081,7 @@
                 <w:lang w:val="pt-BR"/>
               </w:rPr>
             </w:pPr>
-            <w:ins w:id="4" w:author="Mateus Berardo de Souza Terra" w:date="2016-02-06T23:16:00Z">
+            <w:ins w:id="19" w:author="Mateus Berardo de Souza Terra" w:date="2016-02-06T23:16:00Z">
               <w:r>
                 <w:rPr>
                   <w:color w:val="000000"/>
@@ -3163,7 +4090,7 @@
                 <w:t>Vari</w:t>
               </w:r>
             </w:ins>
-            <w:ins w:id="5" w:author="Mateus Berardo de Souza Terra" w:date="2016-02-06T23:19:00Z">
+            <w:ins w:id="20" w:author="Mateus Berardo de Souza Terra" w:date="2016-02-06T23:19:00Z">
               <w:r>
                 <w:rPr>
                   <w:color w:val="000000"/>
@@ -3172,7 +4099,7 @@
                 <w:t>ável</w:t>
               </w:r>
             </w:ins>
-            <w:ins w:id="6" w:author="Mateus Berardo de Souza Terra" w:date="2016-02-06T23:16:00Z">
+            <w:ins w:id="21" w:author="Mateus Berardo de Souza Terra" w:date="2016-02-06T23:16:00Z">
               <w:r>
                 <w:rPr>
                   <w:color w:val="000000"/>
@@ -3193,12 +4120,12 @@
               <w:spacing w:before="0" w:beforeAutospacing="0" w:after="160" w:afterAutospacing="0"/>
               <w:jc w:val="both"/>
               <w:rPr>
-                <w:ins w:id="7" w:author="Mateus Berardo de Souza Terra" w:date="2016-02-06T23:17:00Z"/>
+                <w:ins w:id="22" w:author="Mateus Berardo de Souza Terra" w:date="2016-02-06T23:17:00Z"/>
                 <w:color w:val="000000"/>
                 <w:lang w:val="pt-BR"/>
               </w:rPr>
             </w:pPr>
-            <w:ins w:id="8" w:author="Mateus Berardo de Souza Terra" w:date="2016-02-06T23:19:00Z">
+            <w:ins w:id="23" w:author="Mateus Berardo de Souza Terra" w:date="2016-02-06T23:19:00Z">
               <w:r>
                 <w:rPr>
                   <w:color w:val="000000"/>
@@ -3225,7 +4152,7 @@
                 <w:lang w:val="pt-BR"/>
               </w:rPr>
             </w:pPr>
-            <w:ins w:id="9" w:author="Mateus Berardo de Souza Terra" w:date="2016-02-06T23:18:00Z">
+            <w:ins w:id="24" w:author="Mateus Berardo de Souza Terra" w:date="2016-02-06T23:18:00Z">
               <w:r>
                 <w:rPr>
                   <w:color w:val="000000"/>
@@ -3250,7 +4177,8 @@
                 <w:lang w:val="pt-BR"/>
               </w:rPr>
             </w:pPr>
-            <w:ins w:id="10" w:author="Mateus Berardo de Souza Terra" w:date="2016-02-06T23:18:00Z">
+            <w:proofErr w:type="spellStart"/>
+            <w:ins w:id="25" w:author="Mateus Berardo de Souza Terra" w:date="2016-02-06T23:18:00Z">
               <w:r>
                 <w:rPr>
                   <w:color w:val="000000"/>
@@ -3264,6 +4192,7 @@
                 </w:rPr>
                 <w:t>ável</w:t>
               </w:r>
+              <w:proofErr w:type="spellEnd"/>
               <w:r>
                 <w:rPr>
                   <w:color w:val="000000"/>
@@ -3284,12 +4213,12 @@
               <w:spacing w:before="0" w:beforeAutospacing="0" w:after="160" w:afterAutospacing="0"/>
               <w:jc w:val="both"/>
               <w:rPr>
-                <w:ins w:id="11" w:author="Mateus Berardo de Souza Terra" w:date="2016-02-06T23:17:00Z"/>
+                <w:ins w:id="26" w:author="Mateus Berardo de Souza Terra" w:date="2016-02-06T23:17:00Z"/>
                 <w:color w:val="000000"/>
                 <w:lang w:val="pt-BR"/>
               </w:rPr>
             </w:pPr>
-            <w:ins w:id="12" w:author="Mateus Berardo de Souza Terra" w:date="2016-02-06T23:19:00Z">
+            <w:ins w:id="27" w:author="Mateus Berardo de Souza Terra" w:date="2016-02-06T23:19:00Z">
               <w:r>
                 <w:rPr>
                   <w:color w:val="000000"/>
@@ -3316,7 +4245,7 @@
                 <w:lang w:val="pt-BR"/>
               </w:rPr>
             </w:pPr>
-            <w:ins w:id="13" w:author="Mateus Berardo de Souza Terra" w:date="2016-02-06T23:20:00Z">
+            <w:ins w:id="28" w:author="Mateus Berardo de Souza Terra" w:date="2016-02-06T23:20:00Z">
               <w:r>
                 <w:rPr>
                   <w:color w:val="000000"/>
@@ -3341,7 +4270,7 @@
                 <w:lang w:val="pt-BR"/>
               </w:rPr>
             </w:pPr>
-            <w:ins w:id="14" w:author="Mateus Berardo de Souza Terra" w:date="2016-02-06T23:20:00Z">
+            <w:ins w:id="29" w:author="Mateus Berardo de Souza Terra" w:date="2016-02-06T23:20:00Z">
               <w:r>
                 <w:rPr>
                   <w:color w:val="000000"/>
@@ -3362,18 +4291,34 @@
               <w:spacing w:before="0" w:beforeAutospacing="0" w:after="160" w:afterAutospacing="0"/>
               <w:jc w:val="both"/>
               <w:rPr>
-                <w:ins w:id="15" w:author="Mateus Berardo de Souza Terra" w:date="2016-02-06T23:17:00Z"/>
+                <w:ins w:id="30" w:author="Mateus Berardo de Souza Terra" w:date="2016-02-06T23:17:00Z"/>
                 <w:color w:val="000000"/>
                 <w:lang w:val="pt-BR"/>
               </w:rPr>
             </w:pPr>
-            <w:ins w:id="16" w:author="Mateus Berardo de Souza Terra" w:date="2016-02-06T23:20:00Z">
+            <w:ins w:id="31" w:author="Mateus Berardo de Souza Terra" w:date="2016-02-06T23:20:00Z">
               <w:r>
                 <w:rPr>
                   <w:color w:val="000000"/>
                   <w:lang w:val="pt-BR"/>
                 </w:rPr>
-                <w:t>O valor da variável será incrementado em n unidades(no caso de Palavras, o trecho n será adicionado ao final)</w:t>
+                <w:t xml:space="preserve">O valor da variável será incrementado em n </w:t>
+              </w:r>
+              <w:proofErr w:type="gramStart"/>
+              <w:r>
+                <w:rPr>
+                  <w:color w:val="000000"/>
+                  <w:lang w:val="pt-BR"/>
+                </w:rPr>
+                <w:t>unidades(</w:t>
+              </w:r>
+              <w:proofErr w:type="gramEnd"/>
+              <w:r>
+                <w:rPr>
+                  <w:color w:val="000000"/>
+                  <w:lang w:val="pt-BR"/>
+                </w:rPr>
+                <w:t>no caso de Palavras, o trecho n será adicionado ao final)</w:t>
               </w:r>
             </w:ins>
           </w:p>
@@ -3394,7 +4339,7 @@
                 <w:lang w:val="pt-BR"/>
               </w:rPr>
             </w:pPr>
-            <w:ins w:id="17" w:author="Mateus Berardo de Souza Terra" w:date="2016-02-06T23:22:00Z">
+            <w:ins w:id="32" w:author="Mateus Berardo de Souza Terra" w:date="2016-02-06T23:22:00Z">
               <w:r>
                 <w:rPr>
                   <w:color w:val="000000"/>
@@ -3419,7 +4364,7 @@
                 <w:lang w:val="pt-BR"/>
               </w:rPr>
             </w:pPr>
-            <w:ins w:id="18" w:author="Mateus Berardo de Souza Terra" w:date="2016-02-06T23:22:00Z">
+            <w:ins w:id="33" w:author="Mateus Berardo de Souza Terra" w:date="2016-02-06T23:22:00Z">
               <w:r>
                 <w:rPr>
                   <w:color w:val="000000"/>
@@ -3440,18 +4385,34 @@
               <w:spacing w:before="0" w:beforeAutospacing="0" w:after="160" w:afterAutospacing="0"/>
               <w:jc w:val="both"/>
               <w:rPr>
-                <w:ins w:id="19" w:author="Mateus Berardo de Souza Terra" w:date="2016-02-06T23:17:00Z"/>
+                <w:ins w:id="34" w:author="Mateus Berardo de Souza Terra" w:date="2016-02-06T23:17:00Z"/>
                 <w:color w:val="000000"/>
                 <w:lang w:val="pt-BR"/>
               </w:rPr>
             </w:pPr>
-            <w:ins w:id="20" w:author="Mateus Berardo de Souza Terra" w:date="2016-02-06T23:21:00Z">
+            <w:ins w:id="35" w:author="Mateus Berardo de Souza Terra" w:date="2016-02-06T23:21:00Z">
               <w:r>
                 <w:rPr>
                   <w:color w:val="000000"/>
                   <w:lang w:val="pt-BR"/>
                 </w:rPr>
-                <w:t>O valor da variável será decrementado em n unidades</w:t>
+                <w:t xml:space="preserve">O valor da variável será decrementado em </w:t>
+              </w:r>
+              <w:proofErr w:type="gramStart"/>
+              <w:r>
+                <w:rPr>
+                  <w:color w:val="000000"/>
+                  <w:lang w:val="pt-BR"/>
+                </w:rPr>
+                <w:t>n</w:t>
+              </w:r>
+              <w:proofErr w:type="gramEnd"/>
+              <w:r>
+                <w:rPr>
+                  <w:color w:val="000000"/>
+                  <w:lang w:val="pt-BR"/>
+                </w:rPr>
+                <w:t xml:space="preserve"> unidades</w:t>
               </w:r>
             </w:ins>
           </w:p>
@@ -3472,8 +4433,7 @@
                 <w:lang w:val="pt-BR"/>
               </w:rPr>
             </w:pPr>
-            <w:bookmarkStart w:id="21" w:name="_GoBack" w:colFirst="0" w:colLast="3"/>
-            <w:ins w:id="22" w:author="Mateus Berardo de Souza Terra" w:date="2016-02-06T23:22:00Z">
+            <w:ins w:id="36" w:author="Mateus Berardo de Souza Terra" w:date="2016-02-06T23:22:00Z">
               <w:r>
                 <w:rPr>
                   <w:color w:val="000000"/>
@@ -3498,7 +4458,7 @@
                 <w:lang w:val="pt-BR"/>
               </w:rPr>
             </w:pPr>
-            <w:ins w:id="23" w:author="Mateus Berardo de Souza Terra" w:date="2016-02-06T23:23:00Z">
+            <w:ins w:id="37" w:author="Mateus Berardo de Souza Terra" w:date="2016-02-06T23:23:00Z">
               <w:r>
                 <w:rPr>
                   <w:color w:val="000000"/>
@@ -3519,12 +4479,12 @@
               <w:spacing w:before="0" w:beforeAutospacing="0" w:after="160" w:afterAutospacing="0"/>
               <w:jc w:val="both"/>
               <w:rPr>
-                <w:ins w:id="24" w:author="Mateus Berardo de Souza Terra" w:date="2016-02-06T23:17:00Z"/>
+                <w:ins w:id="38" w:author="Mateus Berardo de Souza Terra" w:date="2016-02-06T23:17:00Z"/>
                 <w:color w:val="000000"/>
                 <w:lang w:val="pt-BR"/>
               </w:rPr>
             </w:pPr>
-            <w:ins w:id="25" w:author="Mateus Berardo de Souza Terra" w:date="2016-02-06T23:23:00Z">
+            <w:ins w:id="39" w:author="Mateus Berardo de Souza Terra" w:date="2016-02-06T23:23:00Z">
               <w:r>
                 <w:rPr>
                   <w:color w:val="000000"/>
@@ -3536,10 +4496,9 @@
           </w:p>
         </w:tc>
       </w:tr>
-      <w:bookmarkEnd w:id="21"/>
       <w:tr>
         <w:trPr>
-          <w:ins w:id="26" w:author="Mateus Berardo de Souza Terra" w:date="2016-02-06T23:23:00Z"/>
+          <w:ins w:id="40" w:author="Mateus Berardo de Souza Terra" w:date="2016-02-06T23:23:00Z"/>
         </w:trPr>
         <w:tc>
           <w:tcPr>
@@ -3551,12 +4510,12 @@
               <w:spacing w:before="0" w:beforeAutospacing="0" w:after="160" w:afterAutospacing="0"/>
               <w:jc w:val="center"/>
               <w:rPr>
-                <w:ins w:id="27" w:author="Mateus Berardo de Souza Terra" w:date="2016-02-06T23:23:00Z"/>
+                <w:ins w:id="41" w:author="Mateus Berardo de Souza Terra" w:date="2016-02-06T23:23:00Z"/>
                 <w:color w:val="000000"/>
                 <w:lang w:val="pt-BR"/>
               </w:rPr>
             </w:pPr>
-            <w:ins w:id="28" w:author="Mateus Berardo de Souza Terra" w:date="2016-02-06T23:23:00Z">
+            <w:ins w:id="42" w:author="Mateus Berardo de Souza Terra" w:date="2016-02-06T23:23:00Z">
               <w:r>
                 <w:rPr>
                   <w:color w:val="000000"/>
@@ -3577,12 +4536,12 @@
               <w:spacing w:before="0" w:beforeAutospacing="0" w:after="160" w:afterAutospacing="0"/>
               <w:jc w:val="center"/>
               <w:rPr>
-                <w:ins w:id="29" w:author="Mateus Berardo de Souza Terra" w:date="2016-02-06T23:23:00Z"/>
+                <w:ins w:id="43" w:author="Mateus Berardo de Souza Terra" w:date="2016-02-06T23:23:00Z"/>
                 <w:color w:val="000000"/>
                 <w:lang w:val="pt-BR"/>
               </w:rPr>
             </w:pPr>
-            <w:ins w:id="30" w:author="Mateus Berardo de Souza Terra" w:date="2016-02-06T23:23:00Z">
+            <w:ins w:id="44" w:author="Mateus Berardo de Souza Terra" w:date="2016-02-06T23:23:00Z">
               <w:r>
                 <w:rPr>
                   <w:color w:val="000000"/>
@@ -3603,12 +4562,12 @@
               <w:spacing w:before="0" w:beforeAutospacing="0" w:after="160" w:afterAutospacing="0"/>
               <w:jc w:val="both"/>
               <w:rPr>
-                <w:ins w:id="31" w:author="Mateus Berardo de Souza Terra" w:date="2016-02-06T23:23:00Z"/>
+                <w:ins w:id="45" w:author="Mateus Berardo de Souza Terra" w:date="2016-02-06T23:23:00Z"/>
                 <w:color w:val="000000"/>
                 <w:lang w:val="pt-BR"/>
               </w:rPr>
             </w:pPr>
-            <w:ins w:id="32" w:author="Mateus Berardo de Souza Terra" w:date="2016-02-06T23:23:00Z">
+            <w:ins w:id="46" w:author="Mateus Berardo de Souza Terra" w:date="2016-02-06T23:23:00Z">
               <w:r>
                 <w:rPr>
                   <w:color w:val="000000"/>
@@ -3617,7 +4576,7 @@
                 <w:t xml:space="preserve">O valor da variável será igual ao </w:t>
               </w:r>
             </w:ins>
-            <w:ins w:id="33" w:author="Mateus Berardo de Souza Terra" w:date="2016-02-06T23:24:00Z">
+            <w:ins w:id="47" w:author="Mateus Berardo de Souza Terra" w:date="2016-02-06T23:24:00Z">
               <w:r>
                 <w:rPr>
                   <w:color w:val="000000"/>
@@ -3626,7 +4585,7 @@
                 <w:t>quociente</w:t>
               </w:r>
             </w:ins>
-            <w:ins w:id="34" w:author="Mateus Berardo de Souza Terra" w:date="2016-02-06T23:23:00Z">
+            <w:ins w:id="48" w:author="Mateus Berardo de Souza Terra" w:date="2016-02-06T23:23:00Z">
               <w:r>
                 <w:rPr>
                   <w:color w:val="000000"/>
@@ -3656,13 +4615,164 @@
         <w:pStyle w:val="NormalWeb"/>
         <w:shd w:val="clear" w:color="auto" w:fill="FFFFFF"/>
         <w:spacing w:before="0" w:beforeAutospacing="0" w:after="160" w:afterAutospacing="0"/>
+        <w:ind w:firstLine="720"/>
         <w:jc w:val="both"/>
         <w:rPr>
-          <w:b/>
-          <w:color w:val="000000"/>
-          <w:sz w:val="32"/>
-          <w:szCs w:val="32"/>
-          <w:lang w:val="pt-BR"/>
+          <w:ins w:id="49" w:author="granix pacheco" w:date="2016-02-07T08:59:00Z"/>
+          <w:color w:val="000000"/>
+          <w:lang w:val="pt-BR"/>
+        </w:rPr>
+        <w:pPrChange w:id="50" w:author="granix pacheco" w:date="2016-02-07T08:59:00Z">
+          <w:pPr>
+            <w:pStyle w:val="NormalWeb"/>
+            <w:shd w:val="clear" w:color="auto" w:fill="FFFFFF"/>
+            <w:spacing w:before="0" w:beforeAutospacing="0" w:after="160" w:afterAutospacing="0"/>
+            <w:jc w:val="both"/>
+          </w:pPr>
+        </w:pPrChange>
+      </w:pPr>
+      <w:ins w:id="51" w:author="granix pacheco" w:date="2016-02-07T08:55:00Z">
+        <w:r>
+          <w:rPr>
+            <w:b/>
+            <w:color w:val="000000"/>
+            <w:lang w:val="pt-BR"/>
+          </w:rPr>
+          <w:t xml:space="preserve">Nota: </w:t>
+        </w:r>
+      </w:ins>
+      <w:ins w:id="52" w:author="granix pacheco" w:date="2016-02-07T08:56:00Z">
+        <w:r>
+          <w:rPr>
+            <w:color w:val="000000"/>
+            <w:lang w:val="pt-BR"/>
+          </w:rPr>
+          <w:t xml:space="preserve">Quando estamos falando de programação os símbolos da divisão e da multiplicação costumam ser </w:t>
+        </w:r>
+      </w:ins>
+      <w:ins w:id="53" w:author="granix pacheco" w:date="2016-02-07T08:57:00Z">
+        <w:r>
+          <w:rPr>
+            <w:color w:val="000000"/>
+            <w:lang w:val="pt-BR"/>
+          </w:rPr>
+          <w:t>substituídos</w:t>
+        </w:r>
+      </w:ins>
+      <w:ins w:id="54" w:author="granix pacheco" w:date="2016-02-07T08:56:00Z">
+        <w:r>
+          <w:rPr>
+            <w:color w:val="000000"/>
+            <w:lang w:val="pt-BR"/>
+          </w:rPr>
+          <w:t xml:space="preserve"> </w:t>
+        </w:r>
+      </w:ins>
+      <w:ins w:id="55" w:author="granix pacheco" w:date="2016-02-07T08:57:00Z">
+        <w:r>
+          <w:rPr>
+            <w:color w:val="000000"/>
+            <w:lang w:val="pt-BR"/>
+          </w:rPr>
+          <w:t>por uma barra simples (/) e por um asterisco (*) respectivamente.</w:t>
+        </w:r>
+      </w:ins>
+    </w:p>
+    <w:p>
+      <w:pPr>
+        <w:pStyle w:val="NormalWeb"/>
+        <w:shd w:val="clear" w:color="auto" w:fill="FFFFFF"/>
+        <w:spacing w:before="0" w:beforeAutospacing="0" w:after="160" w:afterAutospacing="0"/>
+        <w:ind w:firstLine="720"/>
+        <w:rPr>
+          <w:ins w:id="56" w:author="granix pacheco" w:date="2016-02-07T09:01:00Z"/>
+          <w:color w:val="000000"/>
+          <w:lang w:val="pt-BR"/>
+        </w:rPr>
+        <w:pPrChange w:id="57" w:author="granix pacheco" w:date="2016-02-07T09:00:00Z">
+          <w:pPr>
+            <w:pStyle w:val="NormalWeb"/>
+            <w:shd w:val="clear" w:color="auto" w:fill="FFFFFF"/>
+            <w:spacing w:before="0" w:beforeAutospacing="0" w:after="160" w:afterAutospacing="0"/>
+            <w:jc w:val="both"/>
+          </w:pPr>
+        </w:pPrChange>
+      </w:pPr>
+      <w:ins w:id="58" w:author="granix pacheco" w:date="2016-02-07T08:59:00Z">
+        <w:r>
+          <w:rPr>
+            <w:b/>
+            <w:color w:val="000000"/>
+            <w:lang w:val="pt-BR"/>
+          </w:rPr>
+          <w:t>Nota:</w:t>
+        </w:r>
+        <w:r>
+          <w:rPr>
+            <w:color w:val="000000"/>
+            <w:lang w:val="pt-BR"/>
+          </w:rPr>
+          <w:t xml:space="preserve"> </w:t>
+        </w:r>
+      </w:ins>
+      <w:ins w:id="59" w:author="granix pacheco" w:date="2016-02-07T09:00:00Z">
+        <w:r>
+          <w:rPr>
+            <w:color w:val="000000"/>
+            <w:lang w:val="pt-BR"/>
+          </w:rPr>
+          <w:t>Quando atribuímos o valor por meio de uma igualdade (=), o valor da direita é atribuído ao lado esquerdo.</w:t>
+        </w:r>
+      </w:ins>
+    </w:p>
+    <w:p>
+      <w:pPr>
+        <w:pStyle w:val="NormalWeb"/>
+        <w:shd w:val="clear" w:color="auto" w:fill="FFFFFF"/>
+        <w:spacing w:before="0" w:beforeAutospacing="0" w:after="160" w:afterAutospacing="0"/>
+        <w:ind w:firstLine="720"/>
+        <w:rPr>
+          <w:ins w:id="60" w:author="granix pacheco" w:date="2016-02-07T08:57:00Z"/>
+          <w:color w:val="000000"/>
+          <w:lang w:val="pt-BR"/>
+        </w:rPr>
+        <w:pPrChange w:id="61" w:author="granix pacheco" w:date="2016-02-07T09:00:00Z">
+          <w:pPr>
+            <w:pStyle w:val="NormalWeb"/>
+            <w:shd w:val="clear" w:color="auto" w:fill="FFFFFF"/>
+            <w:spacing w:before="0" w:beforeAutospacing="0" w:after="160" w:afterAutospacing="0"/>
+            <w:jc w:val="both"/>
+          </w:pPr>
+        </w:pPrChange>
+      </w:pPr>
+      <w:ins w:id="62" w:author="granix pacheco" w:date="2016-02-07T09:01:00Z">
+        <w:r>
+          <w:rPr>
+            <w:color w:val="000000"/>
+            <w:lang w:val="pt-BR"/>
+          </w:rPr>
+          <w:t>Ex.: X = 2 * 5</w:t>
+        </w:r>
+      </w:ins>
+    </w:p>
+    <w:p>
+      <w:pPr>
+        <w:pStyle w:val="NormalWeb"/>
+        <w:shd w:val="clear" w:color="auto" w:fill="FFFFFF"/>
+        <w:spacing w:before="0" w:beforeAutospacing="0" w:after="160" w:afterAutospacing="0"/>
+        <w:jc w:val="both"/>
+        <w:rPr>
+          <w:color w:val="000000"/>
+          <w:lang w:val="pt-BR"/>
+          <w:rPrChange w:id="63" w:author="granix pacheco" w:date="2016-02-07T08:56:00Z">
+            <w:rPr>
+              <w:b/>
+              <w:color w:val="000000"/>
+              <w:sz w:val="32"/>
+              <w:szCs w:val="32"/>
+              <w:lang w:val="pt-BR"/>
+            </w:rPr>
+          </w:rPrChange>
         </w:rPr>
       </w:pPr>
     </w:p>
@@ -3710,12 +4820,21 @@
         <w:pStyle w:val="NormalWeb"/>
         <w:shd w:val="clear" w:color="auto" w:fill="FFFFFF"/>
         <w:spacing w:before="0" w:beforeAutospacing="0" w:after="160" w:afterAutospacing="0"/>
-        <w:ind w:firstLine="360"/>
+        <w:ind w:firstLine="720"/>
         <w:jc w:val="both"/>
         <w:rPr>
           <w:color w:val="000000"/>
           <w:lang w:val="pt-BR"/>
         </w:rPr>
+        <w:pPrChange w:id="64" w:author="granix pacheco" w:date="2016-02-07T09:21:00Z">
+          <w:pPr>
+            <w:pStyle w:val="NormalWeb"/>
+            <w:shd w:val="clear" w:color="auto" w:fill="FFFFFF"/>
+            <w:spacing w:before="0" w:beforeAutospacing="0" w:after="160" w:afterAutospacing="0"/>
+            <w:ind w:firstLine="360"/>
+            <w:jc w:val="both"/>
+          </w:pPr>
+        </w:pPrChange>
       </w:pPr>
       <w:r>
         <w:rPr>
@@ -3743,6 +4862,7 @@
           <w:color w:val="000000"/>
           <w:lang w:val="pt-BR"/>
         </w:rPr>
+        <w:lastRenderedPageBreak/>
         <w:t>d</w:t>
       </w:r>
       <w:r>
@@ -3764,7 +4884,68 @@
           <w:color w:val="000000"/>
           <w:lang w:val="pt-BR"/>
         </w:rPr>
-        <w:t>-lo.  Nesse caso a expressão booleana seria o estado de estar chovendo ou não e a instrução de controle seria pegar ou não o guarda-chuva.</w:t>
+        <w:t xml:space="preserve">-lo.  Nesse caso a expressão booleana seria o estado de estar chovendo ou não </w:t>
+      </w:r>
+      <w:proofErr w:type="gramStart"/>
+      <w:r>
+        <w:rPr>
+          <w:color w:val="000000"/>
+          <w:lang w:val="pt-BR"/>
+        </w:rPr>
+        <w:t>e</w:t>
+      </w:r>
+      <w:proofErr w:type="gramEnd"/>
+      <w:r>
+        <w:rPr>
+          <w:color w:val="000000"/>
+          <w:lang w:val="pt-BR"/>
+        </w:rPr>
+        <w:t xml:space="preserve"> a instrução de controle seria pegar ou não o guarda-chuva.</w:t>
+      </w:r>
+    </w:p>
+    <w:p>
+      <w:pPr>
+        <w:pStyle w:val="NormalWeb"/>
+        <w:shd w:val="clear" w:color="auto" w:fill="FFFFFF"/>
+        <w:spacing w:before="0" w:beforeAutospacing="0" w:after="160" w:afterAutospacing="0"/>
+        <w:ind w:firstLine="720"/>
+        <w:jc w:val="both"/>
+        <w:rPr>
+          <w:noProof/>
+          <w:color w:val="000000"/>
+          <w:lang w:val="pt-BR" w:eastAsia="pt-BR"/>
+        </w:rPr>
+        <w:pPrChange w:id="65" w:author="granix pacheco" w:date="2016-02-07T09:21:00Z">
+          <w:pPr>
+            <w:pStyle w:val="NormalWeb"/>
+            <w:shd w:val="clear" w:color="auto" w:fill="FFFFFF"/>
+            <w:spacing w:before="0" w:beforeAutospacing="0" w:after="160" w:afterAutospacing="0"/>
+            <w:ind w:firstLine="360"/>
+            <w:jc w:val="both"/>
+          </w:pPr>
+        </w:pPrChange>
+      </w:pPr>
+      <w:r>
+        <w:rPr>
+          <w:color w:val="000000"/>
+          <w:lang w:val="pt-BR"/>
+        </w:rPr>
+        <w:t xml:space="preserve">Uma forma muito usada para representar essas situações é </w:t>
+      </w:r>
+      <w:r>
+        <w:rPr>
+          <w:color w:val="000000"/>
+          <w:lang w:val="pt-BR"/>
+        </w:rPr>
+        <w:t>por meio de diagramas de blocos como o representado a seguir:</w:t>
+      </w:r>
+      <w:r>
+        <w:rPr>
+          <w:noProof/>
+          <w:color w:val="000000"/>
+          <w:lang w:val="pt-BR" w:eastAsia="pt-BR"/>
+        </w:rPr>
+        <w:t xml:space="preserve"> </w:t>
       </w:r>
     </w:p>
     <w:p>
@@ -3775,52 +4956,16 @@
         <w:ind w:firstLine="360"/>
         <w:jc w:val="both"/>
         <w:rPr>
+          <w:color w:val="000000"/>
+          <w:lang w:val="pt-BR"/>
+        </w:rPr>
+      </w:pPr>
+      <w:r>
+        <w:rPr>
           <w:noProof/>
           <w:color w:val="000000"/>
           <w:lang w:val="pt-BR" w:eastAsia="pt-BR"/>
         </w:rPr>
-      </w:pPr>
-      <w:r>
-        <w:rPr>
-          <w:color w:val="000000"/>
-          <w:lang w:val="pt-BR"/>
-        </w:rPr>
-        <w:t xml:space="preserve">Uma forma muito usada para representar essas situações é </w:t>
-      </w:r>
-      <w:r>
-        <w:rPr>
-          <w:color w:val="000000"/>
-          <w:lang w:val="pt-BR"/>
-        </w:rPr>
-        <w:t>por meio de diagramas de blocos como o representado a seguir:</w:t>
-      </w:r>
-      <w:r>
-        <w:rPr>
-          <w:noProof/>
-          <w:color w:val="000000"/>
-          <w:lang w:val="pt-BR" w:eastAsia="pt-BR"/>
-        </w:rPr>
-        <w:t xml:space="preserve"> </w:t>
-      </w:r>
-    </w:p>
-    <w:p>
-      <w:pPr>
-        <w:pStyle w:val="NormalWeb"/>
-        <w:shd w:val="clear" w:color="auto" w:fill="FFFFFF"/>
-        <w:spacing w:before="0" w:beforeAutospacing="0" w:after="160" w:afterAutospacing="0"/>
-        <w:ind w:firstLine="360"/>
-        <w:jc w:val="both"/>
-        <w:rPr>
-          <w:color w:val="000000"/>
-          <w:lang w:val="pt-BR"/>
-        </w:rPr>
-      </w:pPr>
-      <w:r>
-        <w:rPr>
-          <w:noProof/>
-          <w:color w:val="000000"/>
-        </w:rPr>
-        <w:lastRenderedPageBreak/>
         <w:drawing>
           <wp:inline distT="0" distB="0" distL="0" distR="0" wp14:anchorId="63CEC36E" wp14:editId="5FC1FDE3">
             <wp:extent cx="5486400" cy="3200400"/>
@@ -3829,11 +4974,63 @@
             <wp:cNvGraphicFramePr/>
             <a:graphic xmlns:a="http://schemas.openxmlformats.org/drawingml/2006/main">
               <a:graphicData uri="http://schemas.openxmlformats.org/drawingml/2006/diagram">
-                <dgm:relIds xmlns:dgm="http://schemas.openxmlformats.org/drawingml/2006/diagram" xmlns:r="http://schemas.openxmlformats.org/officeDocument/2006/relationships" r:dm="rId5" r:lo="rId6" r:qs="rId7" r:cs="rId8"/>
+                <dgm:relIds xmlns:dgm="http://schemas.openxmlformats.org/drawingml/2006/diagram" xmlns:r="http://schemas.openxmlformats.org/officeDocument/2006/relationships" r:dm="rId7" r:lo="rId8" r:qs="rId9" r:cs="rId10"/>
               </a:graphicData>
             </a:graphic>
           </wp:inline>
         </w:drawing>
+      </w:r>
+    </w:p>
+    <w:p>
+      <w:pPr>
+        <w:pStyle w:val="NormalWeb"/>
+        <w:shd w:val="clear" w:color="auto" w:fill="FFFFFF"/>
+        <w:spacing w:before="0" w:beforeAutospacing="0" w:after="160" w:afterAutospacing="0"/>
+        <w:ind w:firstLine="720"/>
+        <w:jc w:val="both"/>
+        <w:rPr>
+          <w:del w:id="66" w:author="granix pacheco" w:date="2016-02-07T09:03:00Z"/>
+          <w:color w:val="000000"/>
+          <w:lang w:val="pt-BR"/>
+        </w:rPr>
+        <w:pPrChange w:id="67" w:author="granix pacheco" w:date="2016-02-07T09:21:00Z">
+          <w:pPr>
+            <w:pStyle w:val="NormalWeb"/>
+            <w:shd w:val="clear" w:color="auto" w:fill="FFFFFF"/>
+            <w:spacing w:before="0" w:beforeAutospacing="0" w:after="160" w:afterAutospacing="0"/>
+            <w:ind w:firstLine="360"/>
+            <w:jc w:val="both"/>
+          </w:pPr>
+        </w:pPrChange>
+      </w:pPr>
+      <w:r>
+        <w:rPr>
+          <w:color w:val="000000"/>
+          <w:lang w:val="pt-BR"/>
+        </w:rPr>
+        <w:t>Agora que temos uma noção do que se trata</w:t>
+      </w:r>
+      <w:r>
+        <w:rPr>
+          <w:color w:val="000000"/>
+          <w:lang w:val="pt-BR"/>
+        </w:rPr>
+        <w:t>,</w:t>
+      </w:r>
+      <w:r>
+        <w:rPr>
+          <w:color w:val="000000"/>
+          <w:lang w:val="pt-BR"/>
+        </w:rPr>
+        <w:t xml:space="preserve"> podemos estudar os Operadores Relacionais. Eles nada mais são do que comparadores que usaremos para analisar informações tendo uma saída de Verdadeiro ou </w:t>
+      </w:r>
+      <w:proofErr w:type="spellStart"/>
+      <w:r>
+        <w:rPr>
+          <w:color w:val="000000"/>
+          <w:lang w:val="pt-BR"/>
+        </w:rPr>
+        <w:t>Falso.</w:t>
       </w:r>
     </w:p>
     <w:p>
@@ -3844,43 +5041,32 @@
         <w:ind w:firstLine="360"/>
         <w:jc w:val="both"/>
         <w:rPr>
-          <w:color w:val="000000"/>
-          <w:lang w:val="pt-BR"/>
-        </w:rPr>
-      </w:pPr>
-      <w:r>
-        <w:rPr>
-          <w:color w:val="000000"/>
-          <w:lang w:val="pt-BR"/>
-        </w:rPr>
-        <w:t>Agora que temos uma noção do que se trata</w:t>
-      </w:r>
-      <w:r>
-        <w:rPr>
-          <w:color w:val="000000"/>
-          <w:lang w:val="pt-BR"/>
-        </w:rPr>
-        <w:t>,</w:t>
-      </w:r>
-      <w:r>
-        <w:rPr>
-          <w:color w:val="000000"/>
-          <w:lang w:val="pt-BR"/>
-        </w:rPr>
-        <w:t xml:space="preserve"> podemos estudar os Operadores Relacionais. Eles nada mais são do que comparadores que usaremos para analisar informações tendo uma saída de Verdadeiro ou Falso.</w:t>
-      </w:r>
+          <w:del w:id="68" w:author="granix pacheco" w:date="2016-02-07T09:02:00Z"/>
+          <w:color w:val="000000"/>
+          <w:lang w:val="pt-BR"/>
+        </w:rPr>
+      </w:pPr>
     </w:p>
     <w:p>
       <w:pPr>
         <w:pStyle w:val="NormalWeb"/>
         <w:shd w:val="clear" w:color="auto" w:fill="FFFFFF"/>
         <w:spacing w:before="0" w:beforeAutospacing="0" w:after="160" w:afterAutospacing="0"/>
-        <w:ind w:firstLine="360"/>
         <w:jc w:val="both"/>
         <w:rPr>
-          <w:color w:val="000000"/>
-          <w:lang w:val="pt-BR"/>
-        </w:rPr>
+          <w:del w:id="69" w:author="granix pacheco" w:date="2016-02-07T09:02:00Z"/>
+          <w:color w:val="000000"/>
+          <w:lang w:val="pt-BR"/>
+        </w:rPr>
+        <w:pPrChange w:id="70" w:author="granix pacheco" w:date="2016-02-07T09:02:00Z">
+          <w:pPr>
+            <w:pStyle w:val="NormalWeb"/>
+            <w:shd w:val="clear" w:color="auto" w:fill="FFFFFF"/>
+            <w:spacing w:before="0" w:beforeAutospacing="0" w:after="160" w:afterAutospacing="0"/>
+            <w:ind w:firstLine="360"/>
+            <w:jc w:val="both"/>
+          </w:pPr>
+        </w:pPrChange>
       </w:pPr>
     </w:p>
     <w:p>
@@ -3888,12 +5074,21 @@
         <w:pStyle w:val="NormalWeb"/>
         <w:shd w:val="clear" w:color="auto" w:fill="FFFFFF"/>
         <w:spacing w:before="0" w:beforeAutospacing="0" w:after="160" w:afterAutospacing="0"/>
-        <w:ind w:firstLine="360"/>
         <w:jc w:val="both"/>
         <w:rPr>
-          <w:color w:val="000000"/>
-          <w:lang w:val="pt-BR"/>
-        </w:rPr>
+          <w:del w:id="71" w:author="granix pacheco" w:date="2016-02-07T09:02:00Z"/>
+          <w:color w:val="000000"/>
+          <w:lang w:val="pt-BR"/>
+        </w:rPr>
+        <w:pPrChange w:id="72" w:author="granix pacheco" w:date="2016-02-07T09:02:00Z">
+          <w:pPr>
+            <w:pStyle w:val="NormalWeb"/>
+            <w:shd w:val="clear" w:color="auto" w:fill="FFFFFF"/>
+            <w:spacing w:before="0" w:beforeAutospacing="0" w:after="160" w:afterAutospacing="0"/>
+            <w:ind w:firstLine="360"/>
+            <w:jc w:val="both"/>
+          </w:pPr>
+        </w:pPrChange>
       </w:pPr>
     </w:p>
     <w:p>
@@ -3901,32 +5096,36 @@
         <w:pStyle w:val="NormalWeb"/>
         <w:shd w:val="clear" w:color="auto" w:fill="FFFFFF"/>
         <w:spacing w:before="0" w:beforeAutospacing="0" w:after="160" w:afterAutospacing="0"/>
-        <w:ind w:firstLine="360"/>
+        <w:ind w:firstLine="720"/>
         <w:jc w:val="both"/>
         <w:rPr>
           <w:color w:val="000000"/>
           <w:lang w:val="pt-BR"/>
         </w:rPr>
-      </w:pPr>
-    </w:p>
-    <w:p>
-      <w:pPr>
-        <w:pStyle w:val="NormalWeb"/>
-        <w:shd w:val="clear" w:color="auto" w:fill="FFFFFF"/>
-        <w:spacing w:before="0" w:beforeAutospacing="0" w:after="160" w:afterAutospacing="0"/>
-        <w:ind w:firstLine="360"/>
-        <w:jc w:val="both"/>
-        <w:rPr>
-          <w:color w:val="000000"/>
-          <w:lang w:val="pt-BR"/>
-        </w:rPr>
-      </w:pPr>
-      <w:r>
-        <w:rPr>
-          <w:color w:val="000000"/>
-          <w:lang w:val="pt-BR"/>
-        </w:rPr>
-        <w:t>Os operadores estão representados na tabela a seguir:</w:t>
+        <w:pPrChange w:id="73" w:author="granix pacheco" w:date="2016-02-07T09:21:00Z">
+          <w:pPr>
+            <w:pStyle w:val="NormalWeb"/>
+            <w:shd w:val="clear" w:color="auto" w:fill="FFFFFF"/>
+            <w:spacing w:before="0" w:beforeAutospacing="0" w:after="160" w:afterAutospacing="0"/>
+            <w:ind w:firstLine="360"/>
+            <w:jc w:val="both"/>
+          </w:pPr>
+        </w:pPrChange>
+      </w:pPr>
+      <w:r>
+        <w:rPr>
+          <w:color w:val="000000"/>
+          <w:lang w:val="pt-BR"/>
+        </w:rPr>
+        <w:t>Os</w:t>
+      </w:r>
+      <w:proofErr w:type="spellEnd"/>
+      <w:r>
+        <w:rPr>
+          <w:color w:val="000000"/>
+          <w:lang w:val="pt-BR"/>
+        </w:rPr>
+        <w:t xml:space="preserve"> operadores estão representados na tabela a seguir:</w:t>
       </w:r>
     </w:p>
     <w:p>
@@ -4538,6 +5737,7 @@
                 <w:color w:val="000000"/>
                 <w:lang w:val="pt-BR"/>
               </w:rPr>
+              <w:lastRenderedPageBreak/>
               <w:t>!=</w:t>
             </w:r>
           </w:p>
@@ -4579,12 +5779,21 @@
                 <w:lang w:val="pt-BR"/>
               </w:rPr>
             </w:pPr>
-            <w:r>
-              <w:rPr>
-                <w:color w:val="000000"/>
-                <w:lang w:val="pt-BR"/>
-              </w:rPr>
-              <w:t>A != A</w:t>
+            <w:proofErr w:type="gramStart"/>
+            <w:r>
+              <w:rPr>
+                <w:color w:val="000000"/>
+                <w:lang w:val="pt-BR"/>
+              </w:rPr>
+              <w:t>A !</w:t>
+            </w:r>
+            <w:proofErr w:type="gramEnd"/>
+            <w:r>
+              <w:rPr>
+                <w:color w:val="000000"/>
+                <w:lang w:val="pt-BR"/>
+              </w:rPr>
+              <w:t>= A</w:t>
             </w:r>
           </w:p>
         </w:tc>
@@ -4631,12 +5840,21 @@
         <w:pStyle w:val="NormalWeb"/>
         <w:shd w:val="clear" w:color="auto" w:fill="FFFFFF"/>
         <w:spacing w:before="0" w:beforeAutospacing="0" w:after="160" w:afterAutospacing="0"/>
-        <w:ind w:firstLine="360"/>
+        <w:ind w:firstLine="720"/>
         <w:jc w:val="both"/>
         <w:rPr>
           <w:color w:val="000000"/>
           <w:lang w:val="pt-BR"/>
         </w:rPr>
+        <w:pPrChange w:id="74" w:author="granix pacheco" w:date="2016-02-07T09:21:00Z">
+          <w:pPr>
+            <w:pStyle w:val="NormalWeb"/>
+            <w:shd w:val="clear" w:color="auto" w:fill="FFFFFF"/>
+            <w:spacing w:before="0" w:beforeAutospacing="0" w:after="160" w:afterAutospacing="0"/>
+            <w:ind w:firstLine="360"/>
+            <w:jc w:val="both"/>
+          </w:pPr>
+        </w:pPrChange>
       </w:pPr>
       <w:r>
         <w:rPr>
@@ -4651,12 +5869,21 @@
         <w:pStyle w:val="NormalWeb"/>
         <w:shd w:val="clear" w:color="auto" w:fill="FFFFFF"/>
         <w:spacing w:before="0" w:beforeAutospacing="0" w:after="160" w:afterAutospacing="0"/>
-        <w:ind w:firstLine="360"/>
+        <w:ind w:firstLine="720"/>
         <w:jc w:val="both"/>
         <w:rPr>
           <w:color w:val="000000"/>
           <w:lang w:val="pt-BR"/>
         </w:rPr>
+        <w:pPrChange w:id="75" w:author="granix pacheco" w:date="2016-02-07T09:21:00Z">
+          <w:pPr>
+            <w:pStyle w:val="NormalWeb"/>
+            <w:shd w:val="clear" w:color="auto" w:fill="FFFFFF"/>
+            <w:spacing w:before="0" w:beforeAutospacing="0" w:after="160" w:afterAutospacing="0"/>
+            <w:ind w:firstLine="360"/>
+            <w:jc w:val="both"/>
+          </w:pPr>
+        </w:pPrChange>
       </w:pPr>
       <w:r>
         <w:rPr>
@@ -4664,7 +5891,6 @@
           <w:color w:val="000000"/>
           <w:lang w:val="pt-BR"/>
         </w:rPr>
-        <w:lastRenderedPageBreak/>
         <w:t xml:space="preserve">Nota: </w:t>
       </w:r>
       <w:r>
@@ -4680,12 +5906,21 @@
         <w:pStyle w:val="NormalWeb"/>
         <w:shd w:val="clear" w:color="auto" w:fill="FFFFFF"/>
         <w:spacing w:before="0" w:beforeAutospacing="0" w:after="160" w:afterAutospacing="0"/>
-        <w:ind w:firstLine="360"/>
+        <w:ind w:firstLine="720"/>
         <w:jc w:val="both"/>
         <w:rPr>
           <w:color w:val="000000"/>
           <w:lang w:val="pt-BR"/>
         </w:rPr>
+        <w:pPrChange w:id="76" w:author="granix pacheco" w:date="2016-02-07T09:21:00Z">
+          <w:pPr>
+            <w:pStyle w:val="NormalWeb"/>
+            <w:shd w:val="clear" w:color="auto" w:fill="FFFFFF"/>
+            <w:spacing w:before="0" w:beforeAutospacing="0" w:after="160" w:afterAutospacing="0"/>
+            <w:ind w:firstLine="360"/>
+            <w:jc w:val="both"/>
+          </w:pPr>
+        </w:pPrChange>
       </w:pPr>
       <w:r>
         <w:rPr>
@@ -4699,7 +5934,39 @@
           <w:color w:val="000000"/>
           <w:lang w:val="pt-BR"/>
         </w:rPr>
-        <w:t>Veremos a seguir como usar os operadores se, senao e o senao se.</w:t>
+        <w:t xml:space="preserve">Veremos a seguir como usar os operadores se, </w:t>
+      </w:r>
+      <w:proofErr w:type="spellStart"/>
+      <w:r>
+        <w:rPr>
+          <w:color w:val="000000"/>
+          <w:lang w:val="pt-BR"/>
+        </w:rPr>
+        <w:t>senao</w:t>
+      </w:r>
+      <w:proofErr w:type="spellEnd"/>
+      <w:r>
+        <w:rPr>
+          <w:color w:val="000000"/>
+          <w:lang w:val="pt-BR"/>
+        </w:rPr>
+        <w:t xml:space="preserve"> e o </w:t>
+      </w:r>
+      <w:proofErr w:type="spellStart"/>
+      <w:r>
+        <w:rPr>
+          <w:color w:val="000000"/>
+          <w:lang w:val="pt-BR"/>
+        </w:rPr>
+        <w:t>senao</w:t>
+      </w:r>
+      <w:proofErr w:type="spellEnd"/>
+      <w:r>
+        <w:rPr>
+          <w:color w:val="000000"/>
+          <w:lang w:val="pt-BR"/>
+        </w:rPr>
+        <w:t xml:space="preserve"> se.</w:t>
       </w:r>
     </w:p>
     <w:p>
@@ -4707,12 +5974,21 @@
         <w:pStyle w:val="NormalWeb"/>
         <w:shd w:val="clear" w:color="auto" w:fill="FFFFFF"/>
         <w:spacing w:before="0" w:beforeAutospacing="0" w:after="160" w:afterAutospacing="0"/>
-        <w:ind w:firstLine="360"/>
+        <w:ind w:firstLine="720"/>
         <w:jc w:val="both"/>
         <w:rPr>
           <w:color w:val="000000"/>
           <w:lang w:val="pt-BR"/>
         </w:rPr>
+        <w:pPrChange w:id="77" w:author="granix pacheco" w:date="2016-02-07T09:21:00Z">
+          <w:pPr>
+            <w:pStyle w:val="NormalWeb"/>
+            <w:shd w:val="clear" w:color="auto" w:fill="FFFFFF"/>
+            <w:spacing w:before="0" w:beforeAutospacing="0" w:after="160" w:afterAutospacing="0"/>
+            <w:ind w:firstLine="360"/>
+            <w:jc w:val="both"/>
+          </w:pPr>
+        </w:pPrChange>
       </w:pPr>
       <w:r>
         <w:rPr>
@@ -4763,12 +6039,21 @@
                 <w:lang w:val="pt-BR"/>
               </w:rPr>
             </w:pPr>
-            <w:r>
-              <w:rPr>
-                <w:color w:val="000000"/>
-                <w:lang w:val="pt-BR"/>
-              </w:rPr>
-              <w:t>se(expressão booleana){</w:t>
+            <w:proofErr w:type="gramStart"/>
+            <w:r>
+              <w:rPr>
+                <w:color w:val="000000"/>
+                <w:lang w:val="pt-BR"/>
+              </w:rPr>
+              <w:t>se(</w:t>
+            </w:r>
+            <w:proofErr w:type="gramEnd"/>
+            <w:r>
+              <w:rPr>
+                <w:color w:val="000000"/>
+                <w:lang w:val="pt-BR"/>
+              </w:rPr>
+              <w:t>expressão booleana){</w:t>
             </w:r>
           </w:p>
           <w:p>
@@ -4786,7 +6071,23 @@
                 <w:color w:val="000000"/>
                 <w:lang w:val="pt-BR"/>
               </w:rPr>
-              <w:t>// Se a expressão for Verdadeira esse bloco será executado.</w:t>
+              <w:t xml:space="preserve">// Se a expressão </w:t>
+            </w:r>
+            <w:proofErr w:type="gramStart"/>
+            <w:r>
+              <w:rPr>
+                <w:color w:val="000000"/>
+                <w:lang w:val="pt-BR"/>
+              </w:rPr>
+              <w:t>for Verdadeira</w:t>
+            </w:r>
+            <w:proofErr w:type="gramEnd"/>
+            <w:r>
+              <w:rPr>
+                <w:color w:val="000000"/>
+                <w:lang w:val="pt-BR"/>
+              </w:rPr>
+              <w:t xml:space="preserve"> esse bloco será executado.</w:t>
             </w:r>
           </w:p>
           <w:p>
@@ -4822,7 +6123,23 @@
                 <w:color w:val="000000"/>
                 <w:lang w:val="pt-BR"/>
               </w:rPr>
-              <w:t>// Se ela for Falsa o bloco será ignorado.</w:t>
+              <w:t xml:space="preserve">// Se ela </w:t>
+            </w:r>
+            <w:proofErr w:type="gramStart"/>
+            <w:r>
+              <w:rPr>
+                <w:color w:val="000000"/>
+                <w:lang w:val="pt-BR"/>
+              </w:rPr>
+              <w:t>for Falsa</w:t>
+            </w:r>
+            <w:proofErr w:type="gramEnd"/>
+            <w:r>
+              <w:rPr>
+                <w:color w:val="000000"/>
+                <w:lang w:val="pt-BR"/>
+              </w:rPr>
+              <w:t xml:space="preserve"> o bloco será ignorado.</w:t>
             </w:r>
           </w:p>
         </w:tc>
@@ -4931,12 +6248,21 @@
                 <w:lang w:val="pt-BR"/>
               </w:rPr>
             </w:pPr>
-            <w:r>
-              <w:rPr>
-                <w:color w:val="000000"/>
-                <w:lang w:val="pt-BR"/>
-              </w:rPr>
-              <w:t>se(expressão booleana){</w:t>
+            <w:proofErr w:type="gramStart"/>
+            <w:r>
+              <w:rPr>
+                <w:color w:val="000000"/>
+                <w:lang w:val="pt-BR"/>
+              </w:rPr>
+              <w:t>se(</w:t>
+            </w:r>
+            <w:proofErr w:type="gramEnd"/>
+            <w:r>
+              <w:rPr>
+                <w:color w:val="000000"/>
+                <w:lang w:val="pt-BR"/>
+              </w:rPr>
+              <w:t>expressão booleana){</w:t>
             </w:r>
           </w:p>
           <w:p>
@@ -4954,7 +6280,23 @@
                 <w:color w:val="000000"/>
                 <w:lang w:val="pt-BR"/>
               </w:rPr>
-              <w:t>// Se a expressão for Verdadeira esse bloco será executado.</w:t>
+              <w:t xml:space="preserve">// Se a expressão </w:t>
+            </w:r>
+            <w:proofErr w:type="gramStart"/>
+            <w:r>
+              <w:rPr>
+                <w:color w:val="000000"/>
+                <w:lang w:val="pt-BR"/>
+              </w:rPr>
+              <w:t>for Verdadeira</w:t>
+            </w:r>
+            <w:proofErr w:type="gramEnd"/>
+            <w:r>
+              <w:rPr>
+                <w:color w:val="000000"/>
+                <w:lang w:val="pt-BR"/>
+              </w:rPr>
+              <w:t xml:space="preserve"> esse bloco será executado.</w:t>
             </w:r>
           </w:p>
           <w:p>
@@ -4985,13 +6327,24 @@
                 <w:lang w:val="pt-BR"/>
               </w:rPr>
             </w:pPr>
-            <w:r>
-              <w:rPr>
-                <w:color w:val="000000"/>
-                <w:lang w:val="pt-BR"/>
-              </w:rPr>
-              <w:t>senao{</w:t>
-            </w:r>
+            <w:proofErr w:type="spellStart"/>
+            <w:proofErr w:type="gramStart"/>
+            <w:r>
+              <w:rPr>
+                <w:color w:val="000000"/>
+                <w:lang w:val="pt-BR"/>
+              </w:rPr>
+              <w:t>senao</w:t>
+            </w:r>
+            <w:proofErr w:type="spellEnd"/>
+            <w:r>
+              <w:rPr>
+                <w:color w:val="000000"/>
+                <w:lang w:val="pt-BR"/>
+              </w:rPr>
+              <w:t>{</w:t>
+            </w:r>
+            <w:proofErr w:type="gramEnd"/>
           </w:p>
           <w:p>
             <w:pPr>
@@ -5008,7 +6361,23 @@
                 <w:color w:val="000000"/>
                 <w:lang w:val="pt-BR"/>
               </w:rPr>
-              <w:t>// Se ela for Falsa esse bloco será executado.</w:t>
+              <w:t xml:space="preserve">// Se ela </w:t>
+            </w:r>
+            <w:proofErr w:type="gramStart"/>
+            <w:r>
+              <w:rPr>
+                <w:color w:val="000000"/>
+                <w:lang w:val="pt-BR"/>
+              </w:rPr>
+              <w:t>for Falsa</w:t>
+            </w:r>
+            <w:proofErr w:type="gramEnd"/>
+            <w:r>
+              <w:rPr>
+                <w:color w:val="000000"/>
+                <w:lang w:val="pt-BR"/>
+              </w:rPr>
+              <w:t xml:space="preserve"> esse bloco será executado.</w:t>
             </w:r>
           </w:p>
           <w:p>
@@ -5070,12 +6439,21 @@
                 <w:lang w:val="pt-BR"/>
               </w:rPr>
             </w:pPr>
-            <w:r>
-              <w:rPr>
-                <w:color w:val="000000"/>
-                <w:lang w:val="pt-BR"/>
-              </w:rPr>
-              <w:t>se(expressão booleana){</w:t>
+            <w:proofErr w:type="gramStart"/>
+            <w:r>
+              <w:rPr>
+                <w:color w:val="000000"/>
+                <w:lang w:val="pt-BR"/>
+              </w:rPr>
+              <w:t>se(</w:t>
+            </w:r>
+            <w:proofErr w:type="gramEnd"/>
+            <w:r>
+              <w:rPr>
+                <w:color w:val="000000"/>
+                <w:lang w:val="pt-BR"/>
+              </w:rPr>
+              <w:t>expressão booleana){</w:t>
             </w:r>
           </w:p>
           <w:p>
@@ -5093,7 +6471,24 @@
                 <w:color w:val="000000"/>
                 <w:lang w:val="pt-BR"/>
               </w:rPr>
-              <w:t>// Se a expressão for Verdadeira esse bloco será executado.</w:t>
+              <w:lastRenderedPageBreak/>
+              <w:t xml:space="preserve">// Se a expressão </w:t>
+            </w:r>
+            <w:proofErr w:type="gramStart"/>
+            <w:r>
+              <w:rPr>
+                <w:color w:val="000000"/>
+                <w:lang w:val="pt-BR"/>
+              </w:rPr>
+              <w:t>for Verdadeira</w:t>
+            </w:r>
+            <w:proofErr w:type="gramEnd"/>
+            <w:r>
+              <w:rPr>
+                <w:color w:val="000000"/>
+                <w:lang w:val="pt-BR"/>
+              </w:rPr>
+              <w:t xml:space="preserve"> esse bloco será executado.</w:t>
             </w:r>
           </w:p>
           <w:p>
@@ -5124,12 +6519,23 @@
                 <w:lang w:val="pt-BR"/>
               </w:rPr>
             </w:pPr>
-            <w:r>
-              <w:rPr>
-                <w:color w:val="000000"/>
-                <w:lang w:val="pt-BR"/>
-              </w:rPr>
-              <w:t>senao se(outra expressão booleana){</w:t>
+            <w:proofErr w:type="spellStart"/>
+            <w:proofErr w:type="gramStart"/>
+            <w:r>
+              <w:rPr>
+                <w:color w:val="000000"/>
+                <w:lang w:val="pt-BR"/>
+              </w:rPr>
+              <w:t>senao</w:t>
+            </w:r>
+            <w:proofErr w:type="spellEnd"/>
+            <w:proofErr w:type="gramEnd"/>
+            <w:r>
+              <w:rPr>
+                <w:color w:val="000000"/>
+                <w:lang w:val="pt-BR"/>
+              </w:rPr>
+              <w:t xml:space="preserve"> se(outra expressão booleana){</w:t>
             </w:r>
           </w:p>
           <w:p>
@@ -5147,7 +6553,23 @@
                 <w:color w:val="000000"/>
                 <w:lang w:val="pt-BR"/>
               </w:rPr>
-              <w:t xml:space="preserve">// Se a segunda expressão for Verdadeira </w:t>
+              <w:t xml:space="preserve">// Se a segunda expressão </w:t>
+            </w:r>
+            <w:proofErr w:type="gramStart"/>
+            <w:r>
+              <w:rPr>
+                <w:color w:val="000000"/>
+                <w:lang w:val="pt-BR"/>
+              </w:rPr>
+              <w:t>for Verdadeira</w:t>
+            </w:r>
+            <w:proofErr w:type="gramEnd"/>
+            <w:r>
+              <w:rPr>
+                <w:color w:val="000000"/>
+                <w:lang w:val="pt-BR"/>
+              </w:rPr>
+              <w:t xml:space="preserve"> </w:t>
             </w:r>
           </w:p>
           <w:p>
@@ -5165,7 +6587,6 @@
                 <w:color w:val="000000"/>
                 <w:lang w:val="pt-BR"/>
               </w:rPr>
-              <w:lastRenderedPageBreak/>
               <w:t>// esse bloco será executado.</w:t>
             </w:r>
           </w:p>
@@ -5197,13 +6618,24 @@
                 <w:lang w:val="pt-BR"/>
               </w:rPr>
             </w:pPr>
-            <w:r>
-              <w:rPr>
-                <w:color w:val="000000"/>
-                <w:lang w:val="pt-BR"/>
-              </w:rPr>
-              <w:t>senao{</w:t>
-            </w:r>
+            <w:proofErr w:type="spellStart"/>
+            <w:proofErr w:type="gramStart"/>
+            <w:r>
+              <w:rPr>
+                <w:color w:val="000000"/>
+                <w:lang w:val="pt-BR"/>
+              </w:rPr>
+              <w:t>senao</w:t>
+            </w:r>
+            <w:proofErr w:type="spellEnd"/>
+            <w:r>
+              <w:rPr>
+                <w:color w:val="000000"/>
+                <w:lang w:val="pt-BR"/>
+              </w:rPr>
+              <w:t>{</w:t>
+            </w:r>
+            <w:proofErr w:type="gramEnd"/>
           </w:p>
           <w:p>
             <w:pPr>
@@ -5282,11 +6714,20 @@
         <w:pStyle w:val="NormalWeb"/>
         <w:shd w:val="clear" w:color="auto" w:fill="FFFFFF"/>
         <w:spacing w:before="0" w:beforeAutospacing="0" w:after="160" w:afterAutospacing="0"/>
+        <w:ind w:firstLine="720"/>
         <w:jc w:val="both"/>
         <w:rPr>
           <w:color w:val="000000"/>
           <w:lang w:val="pt-BR"/>
         </w:rPr>
+        <w:pPrChange w:id="78" w:author="granix pacheco" w:date="2016-02-07T09:20:00Z">
+          <w:pPr>
+            <w:pStyle w:val="NormalWeb"/>
+            <w:shd w:val="clear" w:color="auto" w:fill="FFFFFF"/>
+            <w:spacing w:before="0" w:beforeAutospacing="0" w:after="160" w:afterAutospacing="0"/>
+            <w:jc w:val="both"/>
+          </w:pPr>
+        </w:pPrChange>
       </w:pPr>
       <w:r>
         <w:rPr>
@@ -5310,25 +6751,49 @@
         </w:rPr>
         <w:t xml:space="preserve">e do </w:t>
       </w:r>
+      <w:proofErr w:type="spellStart"/>
       <w:r>
         <w:rPr>
           <w:i/>
           <w:lang w:val="pt-BR"/>
         </w:rPr>
-        <w:t xml:space="preserve">senao, </w:t>
-      </w:r>
-      <w:r>
-        <w:rPr>
-          <w:lang w:val="pt-BR"/>
-        </w:rPr>
-        <w:t>existe a instrução enquanto</w:t>
-      </w:r>
-      <w:r>
-        <w:rPr>
-          <w:color w:val="000000"/>
-          <w:lang w:val="pt-BR"/>
-        </w:rPr>
-        <w:t>().</w:t>
+        <w:t>senao</w:t>
+      </w:r>
+      <w:proofErr w:type="spellEnd"/>
+      <w:r>
+        <w:rPr>
+          <w:i/>
+          <w:lang w:val="pt-BR"/>
+        </w:rPr>
+        <w:t xml:space="preserve">, </w:t>
+      </w:r>
+      <w:r>
+        <w:rPr>
+          <w:lang w:val="pt-BR"/>
+        </w:rPr>
+        <w:t xml:space="preserve">existe a instrução </w:t>
+      </w:r>
+      <w:proofErr w:type="gramStart"/>
+      <w:r>
+        <w:rPr>
+          <w:lang w:val="pt-BR"/>
+        </w:rPr>
+        <w:t>enquanto</w:t>
+      </w:r>
+      <w:r>
+        <w:rPr>
+          <w:color w:val="000000"/>
+          <w:lang w:val="pt-BR"/>
+        </w:rPr>
+        <w:t>(</w:t>
+      </w:r>
+      <w:proofErr w:type="gramEnd"/>
+      <w:r>
+        <w:rPr>
+          <w:color w:val="000000"/>
+          <w:lang w:val="pt-BR"/>
+        </w:rPr>
+        <w:t>).</w:t>
       </w:r>
       <w:r>
         <w:rPr>
@@ -5342,7 +6807,23 @@
           <w:color w:val="000000"/>
           <w:lang w:val="pt-BR"/>
         </w:rPr>
-        <w:t xml:space="preserve"> enquanto(), como o próprio nome sugere, executa um bloco de código enquanto uma condição, entre os seus parênteses, for verdadeira. Ele é usado para realizar um processo enquanto for necessário,</w:t>
+        <w:t xml:space="preserve"> </w:t>
+      </w:r>
+      <w:proofErr w:type="gramStart"/>
+      <w:r>
+        <w:rPr>
+          <w:color w:val="000000"/>
+          <w:lang w:val="pt-BR"/>
+        </w:rPr>
+        <w:t>enquanto(</w:t>
+      </w:r>
+      <w:proofErr w:type="gramEnd"/>
+      <w:r>
+        <w:rPr>
+          <w:color w:val="000000"/>
+          <w:lang w:val="pt-BR"/>
+        </w:rPr>
+        <w:t>), como o próprio nome sugere, executa um bloco de código enquanto uma condição, entre os seus parênteses, for verdadeira. Ele é usado para realizar um processo enquanto for necessário,</w:t>
       </w:r>
       <w:r>
         <w:rPr>
@@ -5393,13 +6874,24 @@
                 <w:lang w:val="pt-BR"/>
               </w:rPr>
             </w:pPr>
-            <w:r>
-              <w:rPr>
-                <w:color w:val="000000"/>
-                <w:lang w:val="pt-BR"/>
-              </w:rPr>
-              <w:t>Enquanto(Condicao</w:t>
-            </w:r>
+            <w:proofErr w:type="gramStart"/>
+            <w:r>
+              <w:rPr>
+                <w:color w:val="000000"/>
+                <w:lang w:val="pt-BR"/>
+              </w:rPr>
+              <w:t>Enquanto(</w:t>
+            </w:r>
+            <w:proofErr w:type="spellStart"/>
+            <w:proofErr w:type="gramEnd"/>
+            <w:r>
+              <w:rPr>
+                <w:color w:val="000000"/>
+                <w:lang w:val="pt-BR"/>
+              </w:rPr>
+              <w:t>Condicao</w:t>
+            </w:r>
+            <w:proofErr w:type="spellEnd"/>
             <w:r>
               <w:rPr>
                 <w:color w:val="000000"/>
@@ -5481,7 +6973,23 @@
           <w:color w:val="000000"/>
           <w:lang w:val="pt-BR"/>
         </w:rPr>
-        <w:t xml:space="preserve"> para() é usado para repetir um d</w:t>
+        <w:t xml:space="preserve"> </w:t>
+      </w:r>
+      <w:proofErr w:type="gramStart"/>
+      <w:r>
+        <w:rPr>
+          <w:color w:val="000000"/>
+          <w:lang w:val="pt-BR"/>
+        </w:rPr>
+        <w:t>para(</w:t>
+      </w:r>
+      <w:proofErr w:type="gramEnd"/>
+      <w:r>
+        <w:rPr>
+          <w:color w:val="000000"/>
+          <w:lang w:val="pt-BR"/>
+        </w:rPr>
+        <w:t>) é usado para repetir um d</w:t>
       </w:r>
       <w:r>
         <w:rPr>
@@ -5509,7 +7017,23 @@
           <w:color w:val="000000"/>
           <w:lang w:val="pt-BR"/>
         </w:rPr>
-        <w:t>rio dos outros anteriormente citados, o para() aceita mais parâmetros. O primeiro é a declaração das variáveis locais, sendo seguido pela e</w:t>
+        <w:t xml:space="preserve">rio dos outros anteriormente citados, o </w:t>
+      </w:r>
+      <w:proofErr w:type="gramStart"/>
+      <w:r>
+        <w:rPr>
+          <w:color w:val="000000"/>
+          <w:lang w:val="pt-BR"/>
+        </w:rPr>
+        <w:t>para(</w:t>
+      </w:r>
+      <w:proofErr w:type="gramEnd"/>
+      <w:r>
+        <w:rPr>
+          <w:color w:val="000000"/>
+          <w:lang w:val="pt-BR"/>
+        </w:rPr>
+        <w:t>) aceita mais parâmetros. O primeiro é a declaração das variáveis locais, sendo seguido pela e</w:t>
       </w:r>
       <w:r>
         <w:rPr>
@@ -5563,12 +7087,37 @@
                 <w:lang w:val="pt-BR"/>
               </w:rPr>
             </w:pPr>
-            <w:r>
-              <w:rPr>
-                <w:color w:val="000000"/>
-                <w:lang w:val="pt-BR"/>
-              </w:rPr>
-              <w:t>para(Tipo &lt;nome&gt; = &lt;valor&gt;; &lt;nome&gt; &lt;operador&gt; &lt;valorReferencia&gt;; &lt;incremento&gt;){</w:t>
+            <w:proofErr w:type="gramStart"/>
+            <w:r>
+              <w:rPr>
+                <w:color w:val="000000"/>
+                <w:lang w:val="pt-BR"/>
+              </w:rPr>
+              <w:t>para(</w:t>
+            </w:r>
+            <w:proofErr w:type="gramEnd"/>
+            <w:r>
+              <w:rPr>
+                <w:color w:val="000000"/>
+                <w:lang w:val="pt-BR"/>
+              </w:rPr>
+              <w:t>Tipo &lt;nome&gt; = &lt;valor&gt;; &lt;nome&gt; &lt;operador&gt; &lt;</w:t>
+            </w:r>
+            <w:proofErr w:type="spellStart"/>
+            <w:r>
+              <w:rPr>
+                <w:color w:val="000000"/>
+                <w:lang w:val="pt-BR"/>
+              </w:rPr>
+              <w:t>valorReferencia</w:t>
+            </w:r>
+            <w:proofErr w:type="spellEnd"/>
+            <w:r>
+              <w:rPr>
+                <w:color w:val="000000"/>
+                <w:lang w:val="pt-BR"/>
+              </w:rPr>
+              <w:t>&gt;; &lt;incremento&gt;){</w:t>
             </w:r>
           </w:p>
           <w:p>
@@ -5585,7 +7134,32 @@
                 <w:color w:val="000000"/>
                 <w:lang w:val="pt-BR"/>
               </w:rPr>
-              <w:t xml:space="preserve">     //bloco que será repetido</w:t>
+              <w:t xml:space="preserve">     //</w:t>
+            </w:r>
+            <w:ins w:id="79" w:author="granix pacheco" w:date="2016-02-07T09:04:00Z">
+              <w:r>
+                <w:rPr>
+                  <w:color w:val="000000"/>
+                  <w:lang w:val="pt-BR"/>
+                </w:rPr>
+                <w:t xml:space="preserve"> B</w:t>
+              </w:r>
+            </w:ins>
+            <w:del w:id="80" w:author="granix pacheco" w:date="2016-02-07T09:04:00Z">
+              <w:r>
+                <w:rPr>
+                  <w:color w:val="000000"/>
+                  <w:lang w:val="pt-BR"/>
+                </w:rPr>
+                <w:delText>b</w:delText>
+              </w:r>
+            </w:del>
+            <w:r>
+              <w:rPr>
+                <w:color w:val="000000"/>
+                <w:lang w:val="pt-BR"/>
+              </w:rPr>
+              <w:t>loco que será repetido</w:t>
             </w:r>
           </w:p>
           <w:p>
@@ -5662,12 +7236,21 @@
                 <w:lang w:val="pt-BR"/>
               </w:rPr>
             </w:pPr>
-            <w:r>
-              <w:rPr>
-                <w:color w:val="000000"/>
-                <w:lang w:val="pt-BR"/>
-              </w:rPr>
-              <w:t>para(Numero x = 0; x &lt;= 10; x++){</w:t>
+            <w:proofErr w:type="gramStart"/>
+            <w:r>
+              <w:rPr>
+                <w:color w:val="000000"/>
+                <w:lang w:val="pt-BR"/>
+              </w:rPr>
+              <w:t>para(</w:t>
+            </w:r>
+            <w:proofErr w:type="gramEnd"/>
+            <w:r>
+              <w:rPr>
+                <w:color w:val="000000"/>
+                <w:lang w:val="pt-BR"/>
+              </w:rPr>
+              <w:t>Numero x = 0; x &lt;= 10; x++){</w:t>
             </w:r>
           </w:p>
           <w:p>
@@ -5756,15 +7339,233 @@
         <w:pStyle w:val="NormalWeb"/>
         <w:shd w:val="clear" w:color="auto" w:fill="FFFFFF"/>
         <w:spacing w:before="0" w:beforeAutospacing="0" w:after="160" w:afterAutospacing="0"/>
-        <w:ind w:left="1080"/>
+        <w:ind w:firstLine="720"/>
         <w:jc w:val="both"/>
         <w:rPr>
-          <w:b/>
-          <w:color w:val="000000"/>
-          <w:sz w:val="32"/>
-          <w:szCs w:val="32"/>
-          <w:lang w:val="pt-BR"/>
-        </w:rPr>
+          <w:ins w:id="81" w:author="granix pacheco" w:date="2016-02-07T09:13:00Z"/>
+          <w:color w:val="000000"/>
+          <w:lang w:val="pt-BR"/>
+        </w:rPr>
+        <w:pPrChange w:id="82" w:author="granix pacheco" w:date="2016-02-07T09:13:00Z">
+          <w:pPr>
+            <w:pStyle w:val="NormalWeb"/>
+            <w:shd w:val="clear" w:color="auto" w:fill="FFFFFF"/>
+            <w:spacing w:before="0" w:beforeAutospacing="0" w:after="160" w:afterAutospacing="0"/>
+            <w:ind w:left="1080"/>
+            <w:jc w:val="both"/>
+          </w:pPr>
+        </w:pPrChange>
+      </w:pPr>
+      <w:ins w:id="83" w:author="granix pacheco" w:date="2016-02-07T09:04:00Z">
+        <w:r>
+          <w:rPr>
+            <w:color w:val="000000"/>
+            <w:lang w:val="pt-BR"/>
+          </w:rPr>
+          <w:t xml:space="preserve">Os operadores lógicos são usados quando uma </w:t>
+        </w:r>
+      </w:ins>
+      <w:ins w:id="84" w:author="granix pacheco" w:date="2016-02-07T09:05:00Z">
+        <w:r>
+          <w:rPr>
+            <w:color w:val="000000"/>
+            <w:lang w:val="pt-BR"/>
+          </w:rPr>
+          <w:t>expressão</w:t>
+        </w:r>
+      </w:ins>
+      <w:ins w:id="85" w:author="granix pacheco" w:date="2016-02-07T09:04:00Z">
+        <w:r>
+          <w:rPr>
+            <w:color w:val="000000"/>
+            <w:lang w:val="pt-BR"/>
+          </w:rPr>
+          <w:t xml:space="preserve"> </w:t>
+        </w:r>
+      </w:ins>
+      <w:ins w:id="86" w:author="granix pacheco" w:date="2016-02-07T09:05:00Z">
+        <w:r>
+          <w:rPr>
+            <w:color w:val="000000"/>
+            <w:lang w:val="pt-BR"/>
+          </w:rPr>
+          <w:t xml:space="preserve">booleana não é o suficiente para a tomada de decisões, </w:t>
+        </w:r>
+      </w:ins>
+      <w:ins w:id="87" w:author="granix pacheco" w:date="2016-02-07T09:08:00Z">
+        <w:r>
+          <w:rPr>
+            <w:color w:val="000000"/>
+            <w:lang w:val="pt-BR"/>
+          </w:rPr>
+          <w:t>então</w:t>
+        </w:r>
+      </w:ins>
+      <w:ins w:id="88" w:author="granix pacheco" w:date="2016-02-07T09:05:00Z">
+        <w:r>
+          <w:rPr>
+            <w:color w:val="000000"/>
+            <w:lang w:val="pt-BR"/>
+          </w:rPr>
+          <w:t xml:space="preserve">, por meio deles, </w:t>
+        </w:r>
+      </w:ins>
+      <w:ins w:id="89" w:author="granix pacheco" w:date="2016-02-07T09:08:00Z">
+        <w:r>
+          <w:rPr>
+            <w:color w:val="000000"/>
+            <w:lang w:val="pt-BR"/>
+          </w:rPr>
+          <w:t>nós</w:t>
+        </w:r>
+      </w:ins>
+      <w:ins w:id="90" w:author="granix pacheco" w:date="2016-02-07T09:05:00Z">
+        <w:r>
+          <w:rPr>
+            <w:color w:val="000000"/>
+            <w:lang w:val="pt-BR"/>
+          </w:rPr>
+          <w:t xml:space="preserve"> podemos ter mais do que uma expressão booleana com apenas uma </w:t>
+        </w:r>
+      </w:ins>
+      <w:ins w:id="91" w:author="granix pacheco" w:date="2016-02-07T09:06:00Z">
+        <w:r>
+          <w:rPr>
+            <w:color w:val="000000"/>
+            <w:lang w:val="pt-BR"/>
+          </w:rPr>
+          <w:t>saída</w:t>
+        </w:r>
+      </w:ins>
+      <w:ins w:id="92" w:author="granix pacheco" w:date="2016-02-07T09:05:00Z">
+        <w:r>
+          <w:rPr>
+            <w:color w:val="000000"/>
+            <w:lang w:val="pt-BR"/>
+          </w:rPr>
+          <w:t>.</w:t>
+        </w:r>
+      </w:ins>
+      <w:ins w:id="93" w:author="granix pacheco" w:date="2016-02-07T09:06:00Z">
+        <w:r>
+          <w:rPr>
+            <w:color w:val="000000"/>
+            <w:lang w:val="pt-BR"/>
+          </w:rPr>
+          <w:t xml:space="preserve"> Um jeito interessante de pensar nesses problemas é voltando ao exemplo do guarda-chuva. </w:t>
+        </w:r>
+      </w:ins>
+      <w:ins w:id="94" w:author="granix pacheco" w:date="2016-02-07T09:07:00Z">
+        <w:r>
+          <w:rPr>
+            <w:color w:val="000000"/>
+            <w:lang w:val="pt-BR"/>
+          </w:rPr>
+          <w:t>Eu estou saindo de casa, se estiver ensolarado eu não</w:t>
+        </w:r>
+      </w:ins>
+      <w:ins w:id="95" w:author="granix pacheco" w:date="2016-02-07T09:08:00Z">
+        <w:r>
+          <w:rPr>
+            <w:color w:val="000000"/>
+            <w:lang w:val="pt-BR"/>
+          </w:rPr>
+          <w:t xml:space="preserve"> irei</w:t>
+        </w:r>
+      </w:ins>
+      <w:ins w:id="96" w:author="granix pacheco" w:date="2016-02-07T09:07:00Z">
+        <w:r>
+          <w:rPr>
+            <w:color w:val="000000"/>
+            <w:lang w:val="pt-BR"/>
+          </w:rPr>
+          <w:t xml:space="preserve"> </w:t>
+        </w:r>
+      </w:ins>
+      <w:ins w:id="97" w:author="granix pacheco" w:date="2016-02-07T09:08:00Z">
+        <w:r>
+          <w:rPr>
+            <w:color w:val="000000"/>
+            <w:lang w:val="pt-BR"/>
+          </w:rPr>
+          <w:t>pegar</w:t>
+        </w:r>
+      </w:ins>
+      <w:ins w:id="98" w:author="granix pacheco" w:date="2016-02-07T09:07:00Z">
+        <w:r>
+          <w:rPr>
+            <w:color w:val="000000"/>
+            <w:lang w:val="pt-BR"/>
+          </w:rPr>
+          <w:t xml:space="preserve"> o </w:t>
+        </w:r>
+      </w:ins>
+      <w:ins w:id="99" w:author="granix pacheco" w:date="2016-02-07T09:08:00Z">
+        <w:r>
+          <w:rPr>
+            <w:color w:val="000000"/>
+            <w:lang w:val="pt-BR"/>
+          </w:rPr>
+          <w:t>guarda-chuva</w:t>
+        </w:r>
+      </w:ins>
+      <w:ins w:id="100" w:author="granix pacheco" w:date="2016-02-07T09:07:00Z">
+        <w:r>
+          <w:rPr>
+            <w:color w:val="000000"/>
+            <w:lang w:val="pt-BR"/>
+          </w:rPr>
+          <w:t>, mas caso esteja chovendo ou pareça que vai chover, devo pega-lo.</w:t>
+        </w:r>
+      </w:ins>
+      <w:ins w:id="101" w:author="granix pacheco" w:date="2016-02-07T09:09:00Z">
+        <w:r>
+          <w:rPr>
+            <w:color w:val="000000"/>
+            <w:lang w:val="pt-BR"/>
+          </w:rPr>
+          <w:t xml:space="preserve"> </w:t>
+        </w:r>
+      </w:ins>
+      <w:ins w:id="102" w:author="granix pacheco" w:date="2016-02-07T09:14:00Z">
+        <w:r>
+          <w:rPr>
+            <w:color w:val="000000"/>
+            <w:lang w:val="pt-BR"/>
+          </w:rPr>
+          <w:t>A seguir estão representados os operadores:</w:t>
+        </w:r>
+      </w:ins>
+    </w:p>
+    <w:p>
+      <w:pPr>
+        <w:pStyle w:val="NormalWeb"/>
+        <w:shd w:val="clear" w:color="auto" w:fill="FFFFFF"/>
+        <w:spacing w:before="0" w:beforeAutospacing="0" w:after="160" w:afterAutospacing="0"/>
+        <w:ind w:firstLine="720"/>
+        <w:jc w:val="both"/>
+        <w:rPr>
+          <w:color w:val="000000"/>
+          <w:lang w:val="pt-BR"/>
+          <w:rPrChange w:id="103" w:author="granix pacheco" w:date="2016-02-07T09:04:00Z">
+            <w:rPr>
+              <w:b/>
+              <w:color w:val="000000"/>
+              <w:sz w:val="32"/>
+              <w:szCs w:val="32"/>
+              <w:lang w:val="pt-BR"/>
+            </w:rPr>
+          </w:rPrChange>
+        </w:rPr>
+        <w:pPrChange w:id="104" w:author="granix pacheco" w:date="2016-02-07T09:06:00Z">
+          <w:pPr>
+            <w:pStyle w:val="NormalWeb"/>
+            <w:shd w:val="clear" w:color="auto" w:fill="FFFFFF"/>
+            <w:spacing w:before="0" w:beforeAutospacing="0" w:after="160" w:afterAutospacing="0"/>
+            <w:ind w:left="1080"/>
+            <w:jc w:val="both"/>
+          </w:pPr>
+        </w:pPrChange>
       </w:pPr>
     </w:p>
     <w:tbl>
@@ -5798,7 +7599,6 @@
                 <w:color w:val="000000"/>
                 <w:lang w:val="pt-BR"/>
               </w:rPr>
-              <w:lastRenderedPageBreak/>
               <w:t>Operador</w:t>
             </w:r>
           </w:p>
@@ -5888,6 +7688,7 @@
                 <w:lang w:val="pt-BR"/>
               </w:rPr>
             </w:pPr>
+            <w:proofErr w:type="gramStart"/>
             <w:r>
               <w:rPr>
                 <w:color w:val="000000"/>
@@ -5895,6 +7696,7 @@
               </w:rPr>
               <w:t>e</w:t>
             </w:r>
+            <w:proofErr w:type="gramEnd"/>
           </w:p>
         </w:tc>
         <w:tc>
@@ -5939,7 +7741,39 @@
                 <w:color w:val="000000"/>
                 <w:lang w:val="pt-BR"/>
               </w:rPr>
-              <w:t>2 &gt; 1 &amp;&amp; 2&gt;=2</w:t>
+              <w:t xml:space="preserve">2 &gt; 1 </w:t>
+            </w:r>
+            <w:del w:id="105" w:author="granix pacheco" w:date="2016-02-07T09:17:00Z">
+              <w:r>
+                <w:rPr>
+                  <w:color w:val="000000"/>
+                  <w:lang w:val="pt-BR"/>
+                </w:rPr>
+                <w:delText xml:space="preserve">&amp;&amp; </w:delText>
+              </w:r>
+            </w:del>
+            <w:ins w:id="106" w:author="granix pacheco" w:date="2016-02-07T09:17:00Z">
+              <w:r>
+                <w:rPr>
+                  <w:color w:val="000000"/>
+                  <w:lang w:val="pt-BR"/>
+                </w:rPr>
+                <w:t>e</w:t>
+              </w:r>
+              <w:r>
+                <w:rPr>
+                  <w:color w:val="000000"/>
+                  <w:lang w:val="pt-BR"/>
+                </w:rPr>
+                <w:t xml:space="preserve"> </w:t>
+              </w:r>
+            </w:ins>
+            <w:r>
+              <w:rPr>
+                <w:color w:val="000000"/>
+                <w:lang w:val="pt-BR"/>
+              </w:rPr>
+              <w:t>2&gt;=2</w:t>
             </w:r>
           </w:p>
         </w:tc>
@@ -5982,6 +7816,7 @@
                 <w:lang w:val="pt-BR"/>
               </w:rPr>
             </w:pPr>
+            <w:proofErr w:type="gramStart"/>
             <w:r>
               <w:rPr>
                 <w:color w:val="000000"/>
@@ -5989,6 +7824,7 @@
               </w:rPr>
               <w:t>ou</w:t>
             </w:r>
+            <w:proofErr w:type="gramEnd"/>
           </w:p>
         </w:tc>
         <w:tc>
@@ -6069,11 +7905,216 @@
         <w:spacing w:before="0" w:beforeAutospacing="0" w:after="160" w:afterAutospacing="0"/>
         <w:jc w:val="both"/>
         <w:rPr>
+          <w:ins w:id="107" w:author="granix pacheco" w:date="2016-02-07T09:15:00Z"/>
           <w:b/>
           <w:color w:val="000000"/>
           <w:sz w:val="32"/>
           <w:szCs w:val="32"/>
           <w:lang w:val="pt-BR"/>
+        </w:rPr>
+      </w:pPr>
+    </w:p>
+    <w:p>
+      <w:pPr>
+        <w:pStyle w:val="NormalWeb"/>
+        <w:shd w:val="clear" w:color="auto" w:fill="FFFFFF"/>
+        <w:spacing w:before="0" w:beforeAutospacing="0" w:after="160" w:afterAutospacing="0"/>
+        <w:jc w:val="both"/>
+        <w:rPr>
+          <w:ins w:id="108" w:author="granix pacheco" w:date="2016-02-07T09:20:00Z"/>
+          <w:color w:val="000000"/>
+          <w:lang w:val="pt-BR"/>
+        </w:rPr>
+      </w:pPr>
+      <w:ins w:id="109" w:author="granix pacheco" w:date="2016-02-07T09:15:00Z">
+        <w:r>
+          <w:rPr>
+            <w:b/>
+            <w:color w:val="000000"/>
+            <w:sz w:val="32"/>
+            <w:szCs w:val="32"/>
+            <w:lang w:val="pt-BR"/>
+          </w:rPr>
+          <w:tab/>
+        </w:r>
+        <w:r>
+          <w:rPr>
+            <w:color w:val="000000"/>
+            <w:lang w:val="pt-BR"/>
+          </w:rPr>
+          <w:t>Repare nos exemplos, para saber a saída, devemos fazer essa operação por etapas. N</w:t>
+        </w:r>
+      </w:ins>
+      <w:ins w:id="110" w:author="granix pacheco" w:date="2016-02-07T09:16:00Z">
+        <w:r>
+          <w:rPr>
+            <w:color w:val="000000"/>
+            <w:lang w:val="pt-BR"/>
+          </w:rPr>
+          <w:t xml:space="preserve">o caso </w:t>
+        </w:r>
+      </w:ins>
+      <w:ins w:id="111" w:author="granix pacheco" w:date="2016-02-07T09:17:00Z">
+        <w:r>
+          <w:rPr>
+            <w:color w:val="000000"/>
+            <w:lang w:val="pt-BR"/>
+          </w:rPr>
+          <w:t>2 &gt; 1 e</w:t>
+        </w:r>
+        <w:r>
+          <w:rPr>
+            <w:color w:val="000000"/>
+            <w:lang w:val="pt-BR"/>
+          </w:rPr>
+          <w:t xml:space="preserve"> </w:t>
+        </w:r>
+        <w:r>
+          <w:rPr>
+            <w:color w:val="000000"/>
+            <w:lang w:val="pt-BR"/>
+          </w:rPr>
+          <w:t>2&gt;=2</w:t>
+        </w:r>
+        <w:r>
+          <w:rPr>
+            <w:color w:val="000000"/>
+            <w:lang w:val="pt-BR"/>
+          </w:rPr>
+          <w:t xml:space="preserve"> podemos observar duas expressões booleanas. Como </w:t>
+        </w:r>
+      </w:ins>
+      <w:ins w:id="112" w:author="granix pacheco" w:date="2016-02-07T09:18:00Z">
+        <w:r>
+          <w:rPr>
+            <w:color w:val="000000"/>
+            <w:lang w:val="pt-BR"/>
+          </w:rPr>
+          <w:t>já</w:t>
+        </w:r>
+      </w:ins>
+      <w:ins w:id="113" w:author="granix pacheco" w:date="2016-02-07T09:17:00Z">
+        <w:r>
+          <w:rPr>
+            <w:color w:val="000000"/>
+            <w:lang w:val="pt-BR"/>
+          </w:rPr>
+          <w:t xml:space="preserve"> </w:t>
+        </w:r>
+      </w:ins>
+      <w:ins w:id="114" w:author="granix pacheco" w:date="2016-02-07T09:18:00Z">
+        <w:r>
+          <w:rPr>
+            <w:color w:val="000000"/>
+            <w:lang w:val="pt-BR"/>
+          </w:rPr>
+          <w:t>sabemos resolve-las podemos dizer que o problema fica Verdadeiro e Verdadeiro. Podemos observar</w:t>
+        </w:r>
+      </w:ins>
+      <w:ins w:id="115" w:author="granix pacheco" w:date="2016-02-07T09:19:00Z">
+        <w:r>
+          <w:rPr>
+            <w:color w:val="000000"/>
+            <w:lang w:val="pt-BR"/>
+          </w:rPr>
+          <w:t xml:space="preserve"> que</w:t>
+        </w:r>
+      </w:ins>
+      <w:ins w:id="116" w:author="granix pacheco" w:date="2016-02-07T09:18:00Z">
+        <w:r>
+          <w:rPr>
+            <w:color w:val="000000"/>
+            <w:lang w:val="pt-BR"/>
+          </w:rPr>
+          <w:t xml:space="preserve">, ambas </w:t>
+        </w:r>
+        <w:proofErr w:type="gramStart"/>
+        <w:r>
+          <w:rPr>
+            <w:color w:val="000000"/>
+            <w:lang w:val="pt-BR"/>
+          </w:rPr>
+          <w:t xml:space="preserve">as </w:t>
+        </w:r>
+      </w:ins>
+      <w:ins w:id="117" w:author="granix pacheco" w:date="2016-02-07T09:19:00Z">
+        <w:r>
+          <w:rPr>
+            <w:color w:val="000000"/>
+            <w:lang w:val="pt-BR"/>
+          </w:rPr>
+          <w:t>expressões</w:t>
+        </w:r>
+      </w:ins>
+      <w:ins w:id="118" w:author="granix pacheco" w:date="2016-02-07T09:18:00Z">
+        <w:r>
+          <w:rPr>
+            <w:color w:val="000000"/>
+            <w:lang w:val="pt-BR"/>
+          </w:rPr>
+          <w:t xml:space="preserve"> </w:t>
+        </w:r>
+      </w:ins>
+      <w:ins w:id="119" w:author="granix pacheco" w:date="2016-02-07T09:19:00Z">
+        <w:r>
+          <w:rPr>
+            <w:color w:val="000000"/>
+            <w:lang w:val="pt-BR"/>
+          </w:rPr>
+          <w:t>tem</w:t>
+        </w:r>
+        <w:proofErr w:type="gramEnd"/>
+        <w:r>
+          <w:rPr>
+            <w:color w:val="000000"/>
+            <w:lang w:val="pt-BR"/>
+          </w:rPr>
+          <w:t xml:space="preserve"> uma saída verdadeira e estão ligadas pelo operador </w:t>
+        </w:r>
+        <w:r>
+          <w:rPr>
+            <w:i/>
+            <w:color w:val="000000"/>
+            <w:lang w:val="pt-BR"/>
+          </w:rPr>
+          <w:t>e</w:t>
+        </w:r>
+        <w:r>
+          <w:rPr>
+            <w:color w:val="000000"/>
+            <w:lang w:val="pt-BR"/>
+          </w:rPr>
+          <w:t>, logo o resultado ser</w:t>
+        </w:r>
+      </w:ins>
+      <w:ins w:id="120" w:author="granix pacheco" w:date="2016-02-07T09:20:00Z">
+        <w:r>
+          <w:rPr>
+            <w:color w:val="000000"/>
+            <w:lang w:val="pt-BR"/>
+          </w:rPr>
+          <w:t>á Verdadeiro.</w:t>
+        </w:r>
+      </w:ins>
+    </w:p>
+    <w:p>
+      <w:pPr>
+        <w:pStyle w:val="NormalWeb"/>
+        <w:shd w:val="clear" w:color="auto" w:fill="FFFFFF"/>
+        <w:spacing w:before="0" w:beforeAutospacing="0" w:after="160" w:afterAutospacing="0"/>
+        <w:jc w:val="both"/>
+        <w:rPr>
+          <w:color w:val="000000"/>
+          <w:lang w:val="pt-BR"/>
+          <w:rPrChange w:id="121" w:author="granix pacheco" w:date="2016-02-07T09:19:00Z">
+            <w:rPr>
+              <w:b/>
+              <w:color w:val="000000"/>
+              <w:sz w:val="32"/>
+              <w:szCs w:val="32"/>
+              <w:lang w:val="pt-BR"/>
+            </w:rPr>
+          </w:rPrChange>
         </w:rPr>
       </w:pPr>
     </w:p>
@@ -6215,13 +8256,23 @@
         </w:rPr>
         <w:t xml:space="preserve">. Para se declarar uma função, é necessário dizer que tipo de dado ela nos retornará, ou seja, qual a resposta que ela nos fornece após efetuar todas as suas instruções, que pode ser qualquer tipo de variável ou </w:t>
       </w:r>
+      <w:proofErr w:type="spellStart"/>
       <w:r>
         <w:rPr>
           <w:i/>
           <w:color w:val="000000"/>
           <w:lang w:val="pt-BR"/>
         </w:rPr>
-        <w:t xml:space="preserve">SemRetorno </w:t>
+        <w:t>SemRetorno</w:t>
+      </w:r>
+      <w:proofErr w:type="spellEnd"/>
+      <w:r>
+        <w:rPr>
+          <w:i/>
+          <w:color w:val="000000"/>
+          <w:lang w:val="pt-BR"/>
+        </w:rPr>
+        <w:t xml:space="preserve"> </w:t>
       </w:r>
       <w:r>
         <w:rPr>
@@ -6254,12 +8305,46 @@
                 <w:lang w:val="pt-BR"/>
               </w:rPr>
             </w:pPr>
-            <w:r>
-              <w:rPr>
-                <w:color w:val="000000"/>
-                <w:lang w:val="pt-BR"/>
-              </w:rPr>
-              <w:t>TipoDeRetorno &lt;nome&gt;(TipoDeVariável &lt;nome_argumento_1&gt;, ..., argumento n){</w:t>
+            <w:proofErr w:type="spellStart"/>
+            <w:r>
+              <w:rPr>
+                <w:color w:val="000000"/>
+                <w:lang w:val="pt-BR"/>
+              </w:rPr>
+              <w:t>TipoDeRetorno</w:t>
+            </w:r>
+            <w:proofErr w:type="spellEnd"/>
+            <w:r>
+              <w:rPr>
+                <w:color w:val="000000"/>
+                <w:lang w:val="pt-BR"/>
+              </w:rPr>
+              <w:t xml:space="preserve"> &lt;nome</w:t>
+            </w:r>
+            <w:proofErr w:type="gramStart"/>
+            <w:r>
+              <w:rPr>
+                <w:color w:val="000000"/>
+                <w:lang w:val="pt-BR"/>
+              </w:rPr>
+              <w:t>&gt;(</w:t>
+            </w:r>
+            <w:proofErr w:type="spellStart"/>
+            <w:proofErr w:type="gramEnd"/>
+            <w:r>
+              <w:rPr>
+                <w:color w:val="000000"/>
+                <w:lang w:val="pt-BR"/>
+              </w:rPr>
+              <w:t>TipoDeVariável</w:t>
+            </w:r>
+            <w:proofErr w:type="spellEnd"/>
+            <w:r>
+              <w:rPr>
+                <w:color w:val="000000"/>
+                <w:lang w:val="pt-BR"/>
+              </w:rPr>
+              <w:t xml:space="preserve"> &lt;nome_argumento_1&gt;, ..., argumento n){</w:t>
             </w:r>
           </w:p>
           <w:p>
@@ -6276,7 +8361,66 @@
                 <w:color w:val="000000"/>
                 <w:lang w:val="pt-BR"/>
               </w:rPr>
-              <w:t xml:space="preserve">     //bloco de instruções da função ou método</w:t>
+              <w:t xml:space="preserve">     //</w:t>
+            </w:r>
+            <w:ins w:id="122" w:author="granix pacheco" w:date="2016-02-07T08:38:00Z">
+              <w:r>
+                <w:rPr>
+                  <w:color w:val="000000"/>
+                  <w:lang w:val="pt-BR"/>
+                </w:rPr>
+                <w:t xml:space="preserve"> </w:t>
+              </w:r>
+            </w:ins>
+            <w:ins w:id="123" w:author="granix pacheco" w:date="2016-02-07T08:39:00Z">
+              <w:r>
+                <w:rPr>
+                  <w:color w:val="000000"/>
+                  <w:lang w:val="pt-BR"/>
+                </w:rPr>
+                <w:t>B</w:t>
+              </w:r>
+            </w:ins>
+            <w:del w:id="124" w:author="granix pacheco" w:date="2016-02-07T08:39:00Z">
+              <w:r>
+                <w:rPr>
+                  <w:color w:val="000000"/>
+                  <w:lang w:val="pt-BR"/>
+                </w:rPr>
+                <w:delText>b</w:delText>
+              </w:r>
+            </w:del>
+            <w:ins w:id="125" w:author="granix pacheco" w:date="2016-02-07T08:39:00Z">
+              <w:r>
+                <w:rPr>
+                  <w:color w:val="000000"/>
+                  <w:lang w:val="pt-BR"/>
+                </w:rPr>
+                <w:t>l</w:t>
+              </w:r>
+            </w:ins>
+            <w:del w:id="126" w:author="granix pacheco" w:date="2016-02-07T08:39:00Z">
+              <w:r>
+                <w:rPr>
+                  <w:color w:val="000000"/>
+                  <w:lang w:val="pt-BR"/>
+                </w:rPr>
+                <w:delText>l</w:delText>
+              </w:r>
+            </w:del>
+            <w:r>
+              <w:rPr>
+                <w:color w:val="000000"/>
+                <w:lang w:val="pt-BR"/>
+              </w:rPr>
+              <w:t>oco</w:t>
+            </w:r>
+            <w:r>
+              <w:rPr>
+                <w:color w:val="000000"/>
+                <w:lang w:val="pt-BR"/>
+              </w:rPr>
+              <w:t xml:space="preserve"> de instruções da função ou método</w:t>
             </w:r>
           </w:p>
           <w:p>
@@ -6347,6 +8491,7 @@
           <w:lang w:val="pt-BR"/>
         </w:rPr>
       </w:pPr>
+      <w:proofErr w:type="gramStart"/>
       <w:r>
         <w:rPr>
           <w:color w:val="000000"/>
@@ -6359,7 +8504,15 @@
           <w:color w:val="000000"/>
           <w:lang w:val="pt-BR"/>
         </w:rPr>
-        <w:t>():</w:t>
+        <w:t>(</w:t>
+      </w:r>
+      <w:proofErr w:type="gramEnd"/>
+      <w:r>
+        <w:rPr>
+          <w:color w:val="000000"/>
+          <w:lang w:val="pt-BR"/>
+        </w:rPr>
+        <w:t>):</w:t>
       </w:r>
       <w:r>
         <w:rPr>
@@ -6374,18 +8527,36 @@
         <w:pStyle w:val="NormalWeb"/>
         <w:shd w:val="clear" w:color="auto" w:fill="FFFFFF"/>
         <w:spacing w:before="0" w:beforeAutospacing="0" w:after="160" w:afterAutospacing="0"/>
+        <w:ind w:firstLine="720"/>
         <w:jc w:val="both"/>
         <w:rPr>
           <w:color w:val="000000"/>
           <w:lang w:val="pt-BR"/>
         </w:rPr>
-      </w:pPr>
-      <w:r>
-        <w:rPr>
-          <w:color w:val="000000"/>
-          <w:lang w:val="pt-BR"/>
-        </w:rPr>
-        <w:t>Executada uma vez quando o arduino é inicializado. É responsável por preparar o hardware para a execução do loop principal</w:t>
+        <w:pPrChange w:id="127" w:author="granix pacheco" w:date="2016-02-07T09:20:00Z">
+          <w:pPr>
+            <w:pStyle w:val="NormalWeb"/>
+            <w:shd w:val="clear" w:color="auto" w:fill="FFFFFF"/>
+            <w:spacing w:before="0" w:beforeAutospacing="0" w:after="160" w:afterAutospacing="0"/>
+            <w:jc w:val="both"/>
+          </w:pPr>
+        </w:pPrChange>
+      </w:pPr>
+      <w:r>
+        <w:rPr>
+          <w:color w:val="000000"/>
+          <w:lang w:val="pt-BR"/>
+        </w:rPr>
+        <w:lastRenderedPageBreak/>
+        <w:t xml:space="preserve">Executada uma vez quando o arduino é inicializado. É responsável por preparar o hardware para a execução do loop </w:t>
+      </w:r>
+      <w:proofErr w:type="spellStart"/>
+      <w:r>
+        <w:rPr>
+          <w:color w:val="000000"/>
+          <w:lang w:val="pt-BR"/>
+        </w:rPr>
+        <w:t>principal</w:t>
       </w:r>
       <w:r>
         <w:rPr>
@@ -6399,7 +8570,56 @@
           <w:color w:val="000000"/>
           <w:lang w:val="pt-BR"/>
         </w:rPr>
-        <w:t>O método de Configuracao() é executado uma única vez quando o Arduino é ligado e é ignorado ate que seja reiniciado.</w:t>
+        <w:t>O</w:t>
+      </w:r>
+      <w:proofErr w:type="spellEnd"/>
+      <w:r>
+        <w:rPr>
+          <w:color w:val="000000"/>
+          <w:lang w:val="pt-BR"/>
+        </w:rPr>
+        <w:t xml:space="preserve"> método de </w:t>
+      </w:r>
+      <w:proofErr w:type="spellStart"/>
+      <w:proofErr w:type="gramStart"/>
+      <w:r>
+        <w:rPr>
+          <w:color w:val="000000"/>
+          <w:lang w:val="pt-BR"/>
+        </w:rPr>
+        <w:t>Configuracao</w:t>
+      </w:r>
+      <w:proofErr w:type="spellEnd"/>
+      <w:r>
+        <w:rPr>
+          <w:color w:val="000000"/>
+          <w:lang w:val="pt-BR"/>
+        </w:rPr>
+        <w:t>(</w:t>
+      </w:r>
+      <w:proofErr w:type="gramEnd"/>
+      <w:r>
+        <w:rPr>
+          <w:color w:val="000000"/>
+          <w:lang w:val="pt-BR"/>
+        </w:rPr>
+        <w:t xml:space="preserve">) é executado uma única vez quando o Arduino é ligado e é ignorado </w:t>
+      </w:r>
+      <w:proofErr w:type="spellStart"/>
+      <w:r>
+        <w:rPr>
+          <w:color w:val="000000"/>
+          <w:lang w:val="pt-BR"/>
+        </w:rPr>
+        <w:t>ate</w:t>
+      </w:r>
+      <w:proofErr w:type="spellEnd"/>
+      <w:r>
+        <w:rPr>
+          <w:color w:val="000000"/>
+          <w:lang w:val="pt-BR"/>
+        </w:rPr>
+        <w:t xml:space="preserve"> que seja reiniciado.</w:t>
       </w:r>
       <w:r>
         <w:rPr>
@@ -6447,12 +8667,30 @@
                 <w:lang w:val="pt-BR"/>
               </w:rPr>
             </w:pPr>
-            <w:r>
-              <w:rPr>
-                <w:color w:val="000000"/>
-                <w:lang w:val="pt-BR"/>
-              </w:rPr>
-              <w:t>Configuracao(){</w:t>
+            <w:proofErr w:type="spellStart"/>
+            <w:proofErr w:type="gramStart"/>
+            <w:r>
+              <w:rPr>
+                <w:color w:val="000000"/>
+                <w:lang w:val="pt-BR"/>
+              </w:rPr>
+              <w:t>Configuracao</w:t>
+            </w:r>
+            <w:proofErr w:type="spellEnd"/>
+            <w:r>
+              <w:rPr>
+                <w:color w:val="000000"/>
+                <w:lang w:val="pt-BR"/>
+              </w:rPr>
+              <w:t>(</w:t>
+            </w:r>
+            <w:proofErr w:type="gramEnd"/>
+            <w:r>
+              <w:rPr>
+                <w:color w:val="000000"/>
+                <w:lang w:val="pt-BR"/>
+              </w:rPr>
+              <w:t>){</w:t>
             </w:r>
           </w:p>
           <w:p>
@@ -6522,12 +8760,21 @@
           <w:lang w:val="pt-BR"/>
         </w:rPr>
       </w:pPr>
-      <w:r>
-        <w:rPr>
-          <w:color w:val="000000"/>
-          <w:lang w:val="pt-BR"/>
-        </w:rPr>
-        <w:t>Principal()</w:t>
+      <w:proofErr w:type="gramStart"/>
+      <w:r>
+        <w:rPr>
+          <w:color w:val="000000"/>
+          <w:lang w:val="pt-BR"/>
+        </w:rPr>
+        <w:t>Principal(</w:t>
+      </w:r>
+      <w:proofErr w:type="gramEnd"/>
+      <w:r>
+        <w:rPr>
+          <w:color w:val="000000"/>
+          <w:lang w:val="pt-BR"/>
+        </w:rPr>
+        <w:t>)</w:t>
       </w:r>
       <w:r>
         <w:rPr>
@@ -6542,11 +8789,20 @@
         <w:pStyle w:val="NormalWeb"/>
         <w:shd w:val="clear" w:color="auto" w:fill="FFFFFF"/>
         <w:spacing w:before="0" w:beforeAutospacing="0" w:after="160" w:afterAutospacing="0"/>
+        <w:ind w:firstLine="720"/>
         <w:jc w:val="both"/>
         <w:rPr>
           <w:color w:val="000000"/>
           <w:lang w:val="pt-BR"/>
         </w:rPr>
+        <w:pPrChange w:id="128" w:author="granix pacheco" w:date="2016-02-07T09:20:00Z">
+          <w:pPr>
+            <w:pStyle w:val="NormalWeb"/>
+            <w:shd w:val="clear" w:color="auto" w:fill="FFFFFF"/>
+            <w:spacing w:before="0" w:beforeAutospacing="0" w:after="160" w:afterAutospacing="0"/>
+            <w:jc w:val="both"/>
+          </w:pPr>
+        </w:pPrChange>
       </w:pPr>
       <w:r>
         <w:rPr>
@@ -6560,7 +8816,23 @@
           <w:color w:val="000000"/>
           <w:lang w:val="pt-BR"/>
         </w:rPr>
-        <w:t xml:space="preserve"> Principal() é um dos mais usados para se colocar a parte principal do programa. Ele é executado a partir do momento que o Arduino é ligado</w:t>
+        <w:t xml:space="preserve"> </w:t>
+      </w:r>
+      <w:proofErr w:type="gramStart"/>
+      <w:r>
+        <w:rPr>
+          <w:color w:val="000000"/>
+          <w:lang w:val="pt-BR"/>
+        </w:rPr>
+        <w:t>Principal(</w:t>
+      </w:r>
+      <w:proofErr w:type="gramEnd"/>
+      <w:r>
+        <w:rPr>
+          <w:color w:val="000000"/>
+          <w:lang w:val="pt-BR"/>
+        </w:rPr>
+        <w:t>) é um dos mais usados para se colocar a parte principal do programa. Ele é executado a partir do momento que o Arduino é ligado</w:t>
       </w:r>
       <w:r>
         <w:rPr>
@@ -6574,15 +8846,7 @@
           <w:color w:val="000000"/>
           <w:lang w:val="pt-BR"/>
         </w:rPr>
-        <w:t xml:space="preserve"> até o </w:t>
-      </w:r>
-      <w:r>
-        <w:rPr>
-          <w:color w:val="000000"/>
-          <w:lang w:val="pt-BR"/>
-        </w:rPr>
-        <w:lastRenderedPageBreak/>
-        <w:t>momento em que ele é desligado podendo ser repetido incontáveis vezes.</w:t>
+        <w:t xml:space="preserve"> até o momento em que ele é desligado podendo ser repetido incontáveis vezes.</w:t>
       </w:r>
       <w:r>
         <w:rPr>
@@ -6630,12 +8894,21 @@
                 <w:lang w:val="pt-BR"/>
               </w:rPr>
             </w:pPr>
-            <w:r>
-              <w:rPr>
-                <w:color w:val="000000"/>
-                <w:lang w:val="pt-BR"/>
-              </w:rPr>
-              <w:t>Principal(){</w:t>
+            <w:proofErr w:type="gramStart"/>
+            <w:r>
+              <w:rPr>
+                <w:color w:val="000000"/>
+                <w:lang w:val="pt-BR"/>
+              </w:rPr>
+              <w:t>Principal(</w:t>
+            </w:r>
+            <w:proofErr w:type="gramEnd"/>
+            <w:r>
+              <w:rPr>
+                <w:color w:val="000000"/>
+                <w:lang w:val="pt-BR"/>
+              </w:rPr>
+              <w:t>){</w:t>
             </w:r>
           </w:p>
           <w:p>
@@ -6703,8 +8976,56 @@
 </w:document>
 </file>
 
+<file path=word/comments.xml><?xml version="1.0" encoding="utf-8"?>
+<w:comments xmlns:wpc="http://schemas.microsoft.com/office/word/2010/wordprocessingCanvas" xmlns:mc="http://schemas.openxmlformats.org/markup-compatibility/2006" xmlns:o="urn:schemas-microsoft-com:office:office" xmlns:r="http://schemas.openxmlformats.org/officeDocument/2006/relationships" xmlns:m="http://schemas.openxmlformats.org/officeDocument/2006/math" xmlns:v="urn:schemas-microsoft-com:vml" xmlns:wp14="http://schemas.microsoft.com/office/word/2010/wordprocessingDrawing" xmlns:wp="http://schemas.openxmlformats.org/drawingml/2006/wordprocessingDrawing" xmlns:w10="urn:schemas-microsoft-com:office:word" xmlns:w="http://schemas.openxmlformats.org/wordprocessingml/2006/main" xmlns:w14="http://schemas.microsoft.com/office/word/2010/wordml" xmlns:w15="http://schemas.microsoft.com/office/word/2012/wordml" xmlns:wpg="http://schemas.microsoft.com/office/word/2010/wordprocessingGroup" xmlns:wpi="http://schemas.microsoft.com/office/word/2010/wordprocessingInk" xmlns:wne="http://schemas.microsoft.com/office/word/2006/wordml" xmlns:wps="http://schemas.microsoft.com/office/word/2010/wordprocessingShape" mc:Ignorable="w14 w15 wp14">
+  <w:comment w:id="2" w:author="granix pacheco" w:date="2016-02-07T08:58:00Z" w:initials="gp">
+    <w:p>
+      <w:pPr>
+        <w:pStyle w:val="Textodecomentrio"/>
+      </w:pPr>
+      <w:r>
+        <w:rPr>
+          <w:rStyle w:val="Refdecomentrio"/>
+        </w:rPr>
+        <w:annotationRef/>
+      </w:r>
+      <w:proofErr w:type="spellStart"/>
+      <w:r>
+        <w:t>Pq</w:t>
+      </w:r>
+      <w:proofErr w:type="spellEnd"/>
+      <w:r>
+        <w:t xml:space="preserve"> </w:t>
+      </w:r>
+      <w:proofErr w:type="spellStart"/>
+      <w:r>
+        <w:t>tirou</w:t>
+      </w:r>
+      <w:proofErr w:type="spellEnd"/>
+      <w:r>
+        <w:t xml:space="preserve"> </w:t>
+      </w:r>
+      <w:proofErr w:type="spellStart"/>
+      <w:r>
+        <w:t>os</w:t>
+      </w:r>
+      <w:proofErr w:type="spellEnd"/>
+      <w:r>
+        <w:t xml:space="preserve"> arrays?</w:t>
+      </w:r>
+    </w:p>
+  </w:comment>
+</w:comments>
+</file>
+
+<file path=word/commentsExtended.xml><?xml version="1.0" encoding="utf-8"?>
+<w15:commentsEx xmlns:wpc="http://schemas.microsoft.com/office/word/2010/wordprocessingCanvas" xmlns:mc="http://schemas.openxmlformats.org/markup-compatibility/2006" xmlns:o="urn:schemas-microsoft-com:office:office" xmlns:r="http://schemas.openxmlformats.org/officeDocument/2006/relationships" xmlns:m="http://schemas.openxmlformats.org/officeDocument/2006/math" xmlns:v="urn:schemas-microsoft-com:vml" xmlns:wp14="http://schemas.microsoft.com/office/word/2010/wordprocessingDrawing" xmlns:wp="http://schemas.openxmlformats.org/drawingml/2006/wordprocessingDrawing" xmlns:w10="urn:schemas-microsoft-com:office:word" xmlns:w="http://schemas.openxmlformats.org/wordprocessingml/2006/main" xmlns:w14="http://schemas.microsoft.com/office/word/2010/wordml" xmlns:w15="http://schemas.microsoft.com/office/word/2012/wordml" xmlns:wpg="http://schemas.microsoft.com/office/word/2010/wordprocessingGroup" xmlns:wpi="http://schemas.microsoft.com/office/word/2010/wordprocessingInk" xmlns:wne="http://schemas.microsoft.com/office/word/2006/wordml" xmlns:wps="http://schemas.microsoft.com/office/word/2010/wordprocessingShape" mc:Ignorable="w14 w15 wp14">
+  <w15:commentEx w15:paraId="45725EF6" w15:done="0"/>
+</w15:commentsEx>
+</file>
+
 <file path=word/numbering.xml><?xml version="1.0" encoding="utf-8"?>
-<w:numbering xmlns:wpc="http://schemas.microsoft.com/office/word/2010/wordprocessingCanvas" xmlns:cx="http://schemas.microsoft.com/office/drawing/2014/chartex" xmlns:cx1="http://schemas.microsoft.com/office/drawing/2015/9/8/chartex" xmlns:mc="http://schemas.openxmlformats.org/markup-compatibility/2006" xmlns:o="urn:schemas-microsoft-com:office:office" xmlns:r="http://schemas.openxmlformats.org/officeDocument/2006/relationships" xmlns:m="http://schemas.openxmlformats.org/officeDocument/2006/math" xmlns:v="urn:schemas-microsoft-com:vml" xmlns:wp14="http://schemas.microsoft.com/office/word/2010/wordprocessingDrawing" xmlns:wp="http://schemas.openxmlformats.org/drawingml/2006/wordprocessingDrawing" xmlns:w10="urn:schemas-microsoft-com:office:word" xmlns:w="http://schemas.openxmlformats.org/wordprocessingml/2006/main" xmlns:w14="http://schemas.microsoft.com/office/word/2010/wordml" xmlns:w15="http://schemas.microsoft.com/office/word/2012/wordml" xmlns:w16se="http://schemas.microsoft.com/office/word/2015/wordml/symex" xmlns:wpg="http://schemas.microsoft.com/office/word/2010/wordprocessingGroup" xmlns:wpi="http://schemas.microsoft.com/office/word/2010/wordprocessingInk" xmlns:wne="http://schemas.microsoft.com/office/word/2006/wordml" xmlns:wps="http://schemas.microsoft.com/office/word/2010/wordprocessingShape" mc:Ignorable="w14 w15 w16se wp14">
+<w:numbering xmlns:wpc="http://schemas.microsoft.com/office/word/2010/wordprocessingCanvas" xmlns:mc="http://schemas.openxmlformats.org/markup-compatibility/2006" xmlns:o="urn:schemas-microsoft-com:office:office" xmlns:r="http://schemas.openxmlformats.org/officeDocument/2006/relationships" xmlns:m="http://schemas.openxmlformats.org/officeDocument/2006/math" xmlns:v="urn:schemas-microsoft-com:vml" xmlns:wp14="http://schemas.microsoft.com/office/word/2010/wordprocessingDrawing" xmlns:wp="http://schemas.openxmlformats.org/drawingml/2006/wordprocessingDrawing" xmlns:w10="urn:schemas-microsoft-com:office:word" xmlns:w="http://schemas.openxmlformats.org/wordprocessingml/2006/main" xmlns:w14="http://schemas.microsoft.com/office/word/2010/wordml" xmlns:w15="http://schemas.microsoft.com/office/word/2012/wordml" xmlns:wpg="http://schemas.microsoft.com/office/word/2010/wordprocessingGroup" xmlns:wpi="http://schemas.microsoft.com/office/word/2010/wordprocessingInk" xmlns:wne="http://schemas.microsoft.com/office/word/2006/wordml" xmlns:wps="http://schemas.microsoft.com/office/word/2010/wordprocessingShape" mc:Ignorable="w14 w15 wp14">
   <w:abstractNum w:abstractNumId="0" w15:restartNumberingAfterBreak="0">
     <w:nsid w:val="01D27D80"/>
     <w:multiLevelType w:val="hybridMultilevel"/>
@@ -8837,15 +11158,18 @@
 </file>
 
 <file path=word/people.xml><?xml version="1.0" encoding="utf-8"?>
-<w15:people xmlns:wpc="http://schemas.microsoft.com/office/word/2010/wordprocessingCanvas" xmlns:cx="http://schemas.microsoft.com/office/drawing/2014/chartex" xmlns:cx1="http://schemas.microsoft.com/office/drawing/2015/9/8/chartex" xmlns:mc="http://schemas.openxmlformats.org/markup-compatibility/2006" xmlns:o="urn:schemas-microsoft-com:office:office" xmlns:r="http://schemas.openxmlformats.org/officeDocument/2006/relationships" xmlns:m="http://schemas.openxmlformats.org/officeDocument/2006/math" xmlns:v="urn:schemas-microsoft-com:vml" xmlns:wp14="http://schemas.microsoft.com/office/word/2010/wordprocessingDrawing" xmlns:wp="http://schemas.openxmlformats.org/drawingml/2006/wordprocessingDrawing" xmlns:w10="urn:schemas-microsoft-com:office:word" xmlns:w="http://schemas.openxmlformats.org/wordprocessingml/2006/main" xmlns:w14="http://schemas.microsoft.com/office/word/2010/wordml" xmlns:w15="http://schemas.microsoft.com/office/word/2012/wordml" xmlns:w16se="http://schemas.microsoft.com/office/word/2015/wordml/symex" xmlns:wpg="http://schemas.microsoft.com/office/word/2010/wordprocessingGroup" xmlns:wpi="http://schemas.microsoft.com/office/word/2010/wordprocessingInk" xmlns:wne="http://schemas.microsoft.com/office/word/2006/wordml" xmlns:wps="http://schemas.microsoft.com/office/word/2010/wordprocessingShape" mc:Ignorable="w14 w15 w16se wp14">
+<w15:people xmlns:wpc="http://schemas.microsoft.com/office/word/2010/wordprocessingCanvas" xmlns:mc="http://schemas.openxmlformats.org/markup-compatibility/2006" xmlns:o="urn:schemas-microsoft-com:office:office" xmlns:r="http://schemas.openxmlformats.org/officeDocument/2006/relationships" xmlns:m="http://schemas.openxmlformats.org/officeDocument/2006/math" xmlns:v="urn:schemas-microsoft-com:vml" xmlns:wp14="http://schemas.microsoft.com/office/word/2010/wordprocessingDrawing" xmlns:wp="http://schemas.openxmlformats.org/drawingml/2006/wordprocessingDrawing" xmlns:w10="urn:schemas-microsoft-com:office:word" xmlns:w="http://schemas.openxmlformats.org/wordprocessingml/2006/main" xmlns:w14="http://schemas.microsoft.com/office/word/2010/wordml" xmlns:w15="http://schemas.microsoft.com/office/word/2012/wordml" xmlns:wpg="http://schemas.microsoft.com/office/word/2010/wordprocessingGroup" xmlns:wpi="http://schemas.microsoft.com/office/word/2010/wordprocessingInk" xmlns:wne="http://schemas.microsoft.com/office/word/2006/wordml" xmlns:wps="http://schemas.microsoft.com/office/word/2010/wordprocessingShape" mc:Ignorable="w14 w15 wp14">
   <w15:person w15:author="Mateus Berardo de Souza Terra">
     <w15:presenceInfo w15:providerId="Windows Live" w15:userId="59128438182f44d9"/>
+  </w15:person>
+  <w15:person w15:author="granix pacheco">
+    <w15:presenceInfo w15:providerId="Windows Live" w15:userId="388dcd25cab25f85"/>
   </w15:person>
 </w15:people>
 </file>
 
 <file path=word/styles.xml><?xml version="1.0" encoding="utf-8"?>
-<w:styles xmlns:mc="http://schemas.openxmlformats.org/markup-compatibility/2006" xmlns:r="http://schemas.openxmlformats.org/officeDocument/2006/relationships" xmlns:w="http://schemas.openxmlformats.org/wordprocessingml/2006/main" xmlns:w14="http://schemas.microsoft.com/office/word/2010/wordml" xmlns:w15="http://schemas.microsoft.com/office/word/2012/wordml" xmlns:w16se="http://schemas.microsoft.com/office/word/2015/wordml/symex" mc:Ignorable="w14 w15 w16se">
+<w:styles xmlns:mc="http://schemas.openxmlformats.org/markup-compatibility/2006" xmlns:r="http://schemas.openxmlformats.org/officeDocument/2006/relationships" xmlns:w="http://schemas.openxmlformats.org/wordprocessingml/2006/main" xmlns:w14="http://schemas.microsoft.com/office/word/2010/wordml" xmlns:w15="http://schemas.microsoft.com/office/word/2012/wordml" mc:Ignorable="w14 w15">
   <w:docDefaults>
     <w:rPrDefault>
       <w:rPr>
@@ -10582,54 +12906,54 @@
     </dgm:pt>
   </dgm:ptLst>
   <dgm:cxnLst>
+    <dgm:cxn modelId="{6815B236-FE65-4733-87BC-6C58868249E3}" type="presOf" srcId="{68F8F1DD-99A4-4431-979A-22BAC611750F}" destId="{266BE232-2488-466F-8373-117F4CE7E36B}" srcOrd="1" destOrd="0" presId="urn:microsoft.com/office/officeart/2005/8/layout/hierarchy2"/>
+    <dgm:cxn modelId="{EEB4135D-F03A-49A0-84BF-2536D311E0F6}" type="presOf" srcId="{0880B742-76F0-4963-8AF1-435D9815C721}" destId="{EB4D5397-00B1-4B26-A631-2177A16D9A09}" srcOrd="1" destOrd="0" presId="urn:microsoft.com/office/officeart/2005/8/layout/hierarchy2"/>
+    <dgm:cxn modelId="{40FB866C-8C50-4D1B-929C-72FADC288CD2}" srcId="{C714DD78-CD80-4C77-8ABE-9EE5AA8423DE}" destId="{B43B33D2-549E-4D68-A772-61CD66423E31}" srcOrd="1" destOrd="0" parTransId="{444C37B6-7B88-430B-B019-17E1EEB537BA}" sibTransId="{C60E04BD-217E-434A-AEE2-20BDD38242AF}"/>
+    <dgm:cxn modelId="{DE4F71BD-E9FB-4364-8852-95083BA2ECE2}" type="presOf" srcId="{9756563B-F9AB-461C-B971-2C5148F3F624}" destId="{B6231D48-FAE1-449F-A0C4-BFFA848F59B6}" srcOrd="0" destOrd="0" presId="urn:microsoft.com/office/officeart/2005/8/layout/hierarchy2"/>
+    <dgm:cxn modelId="{2ABB7DF8-3CD9-4430-996F-AB753B6907F3}" srcId="{B43B33D2-549E-4D68-A772-61CD66423E31}" destId="{9756563B-F9AB-461C-B971-2C5148F3F624}" srcOrd="0" destOrd="0" parTransId="{032961F1-DEC8-454A-87F6-3AD44EECC36F}" sibTransId="{DCEB0CAB-90F5-4C87-B9E6-337CF61808D8}"/>
+    <dgm:cxn modelId="{A120AF7C-8324-478D-85D0-8B12AAE37EE9}" type="presOf" srcId="{30D9AF01-38AF-4E25-BC1B-A9364FA7AC13}" destId="{0DC95E25-AD11-41F1-87FE-9CAB1E740280}" srcOrd="0" destOrd="0" presId="urn:microsoft.com/office/officeart/2005/8/layout/hierarchy2"/>
+    <dgm:cxn modelId="{BBFF6F7C-5E33-484B-8A2E-A9231CE9F322}" type="presOf" srcId="{0880B742-76F0-4963-8AF1-435D9815C721}" destId="{DEE6E627-5379-413A-82E0-20B83406172B}" srcOrd="0" destOrd="0" presId="urn:microsoft.com/office/officeart/2005/8/layout/hierarchy2"/>
+    <dgm:cxn modelId="{8E047B89-2130-4D56-B70D-3AD3E5FC2346}" srcId="{013486B6-1772-4F07-8324-833EF698C2E1}" destId="{C714DD78-CD80-4C77-8ABE-9EE5AA8423DE}" srcOrd="0" destOrd="0" parTransId="{D3CA5E4D-BCED-4CB1-9FE3-0D6421BF9E9B}" sibTransId="{B239DA07-D305-4B4B-88DC-B546416141B9}"/>
+    <dgm:cxn modelId="{DF8AFCDC-FFCE-4FDD-B2F3-07728169F361}" type="presOf" srcId="{013486B6-1772-4F07-8324-833EF698C2E1}" destId="{888C5F9C-214C-4ECC-A7CF-E4622537C8F2}" srcOrd="0" destOrd="0" presId="urn:microsoft.com/office/officeart/2005/8/layout/hierarchy2"/>
+    <dgm:cxn modelId="{C49F1F65-0C87-4700-8268-5B7EAAAE7404}" srcId="{C714DD78-CD80-4C77-8ABE-9EE5AA8423DE}" destId="{11B8D029-77B0-4716-B510-95B883CEFB37}" srcOrd="0" destOrd="0" parTransId="{0880B742-76F0-4963-8AF1-435D9815C721}" sibTransId="{5AB16961-42C3-42D4-B99E-9B73EB24E135}"/>
+    <dgm:cxn modelId="{E739C679-E47C-4D27-867F-350A0E90DC80}" type="presOf" srcId="{444C37B6-7B88-430B-B019-17E1EEB537BA}" destId="{9A8ED63D-9060-48D9-BC45-DEAFD4C5D8C8}" srcOrd="0" destOrd="0" presId="urn:microsoft.com/office/officeart/2005/8/layout/hierarchy2"/>
+    <dgm:cxn modelId="{08C24377-9072-48F9-9557-85EF6AAB2750}" type="presOf" srcId="{032961F1-DEC8-454A-87F6-3AD44EECC36F}" destId="{A7E5788F-8B5D-4A8B-BEF2-FAC672DCC272}" srcOrd="0" destOrd="0" presId="urn:microsoft.com/office/officeart/2005/8/layout/hierarchy2"/>
+    <dgm:cxn modelId="{9FC481B3-9711-404E-8668-6B69A3B5B181}" type="presOf" srcId="{B43B33D2-549E-4D68-A772-61CD66423E31}" destId="{F5D07AFF-F4F4-4B51-B6BF-ABE58B4D486B}" srcOrd="0" destOrd="0" presId="urn:microsoft.com/office/officeart/2005/8/layout/hierarchy2"/>
     <dgm:cxn modelId="{ADE74655-A6E8-4E0C-85CC-F2C35F141E64}" srcId="{11B8D029-77B0-4716-B510-95B883CEFB37}" destId="{30D9AF01-38AF-4E25-BC1B-A9364FA7AC13}" srcOrd="0" destOrd="0" parTransId="{68F8F1DD-99A4-4431-979A-22BAC611750F}" sibTransId="{C12B5ACC-7ED8-4C32-81E4-B6B65B84C388}"/>
-    <dgm:cxn modelId="{0AA5D8F1-C0F5-4497-B6B9-73ACFA1725AA}" type="presOf" srcId="{B43B33D2-549E-4D68-A772-61CD66423E31}" destId="{F5D07AFF-F4F4-4B51-B6BF-ABE58B4D486B}" srcOrd="0" destOrd="0" presId="urn:microsoft.com/office/officeart/2005/8/layout/hierarchy2"/>
-    <dgm:cxn modelId="{C4CE5C72-3963-4201-B5B2-FADEE172F247}" type="presOf" srcId="{032961F1-DEC8-454A-87F6-3AD44EECC36F}" destId="{E0210E23-E8DA-4E1B-8E8F-5D6728A2D323}" srcOrd="1" destOrd="0" presId="urn:microsoft.com/office/officeart/2005/8/layout/hierarchy2"/>
-    <dgm:cxn modelId="{4B5A11C0-67C2-4D5C-9F53-09FFE77E8C99}" type="presOf" srcId="{68F8F1DD-99A4-4431-979A-22BAC611750F}" destId="{8F50BA73-7E3D-4A76-A8D1-C4E588BE2A4A}" srcOrd="0" destOrd="0" presId="urn:microsoft.com/office/officeart/2005/8/layout/hierarchy2"/>
-    <dgm:cxn modelId="{606820A3-EEAB-468F-A0B4-E5CB87DACDA5}" type="presOf" srcId="{11B8D029-77B0-4716-B510-95B883CEFB37}" destId="{DC96E948-8F72-4925-ABD4-9BFEBDC23BD3}" srcOrd="0" destOrd="0" presId="urn:microsoft.com/office/officeart/2005/8/layout/hierarchy2"/>
-    <dgm:cxn modelId="{C49F1F65-0C87-4700-8268-5B7EAAAE7404}" srcId="{C714DD78-CD80-4C77-8ABE-9EE5AA8423DE}" destId="{11B8D029-77B0-4716-B510-95B883CEFB37}" srcOrd="0" destOrd="0" parTransId="{0880B742-76F0-4963-8AF1-435D9815C721}" sibTransId="{5AB16961-42C3-42D4-B99E-9B73EB24E135}"/>
-    <dgm:cxn modelId="{8DAD9B45-0010-4FE0-8AFC-D5E96304ED18}" type="presOf" srcId="{0880B742-76F0-4963-8AF1-435D9815C721}" destId="{DEE6E627-5379-413A-82E0-20B83406172B}" srcOrd="0" destOrd="0" presId="urn:microsoft.com/office/officeart/2005/8/layout/hierarchy2"/>
-    <dgm:cxn modelId="{16E5450D-2463-4F42-955D-702860A751D8}" type="presOf" srcId="{444C37B6-7B88-430B-B019-17E1EEB537BA}" destId="{9A8ED63D-9060-48D9-BC45-DEAFD4C5D8C8}" srcOrd="0" destOrd="0" presId="urn:microsoft.com/office/officeart/2005/8/layout/hierarchy2"/>
-    <dgm:cxn modelId="{8E047B89-2130-4D56-B70D-3AD3E5FC2346}" srcId="{013486B6-1772-4F07-8324-833EF698C2E1}" destId="{C714DD78-CD80-4C77-8ABE-9EE5AA8423DE}" srcOrd="0" destOrd="0" parTransId="{D3CA5E4D-BCED-4CB1-9FE3-0D6421BF9E9B}" sibTransId="{B239DA07-D305-4B4B-88DC-B546416141B9}"/>
-    <dgm:cxn modelId="{FE98E6B7-B53F-4E8A-B25B-0A3012F6A46C}" type="presOf" srcId="{9756563B-F9AB-461C-B971-2C5148F3F624}" destId="{B6231D48-FAE1-449F-A0C4-BFFA848F59B6}" srcOrd="0" destOrd="0" presId="urn:microsoft.com/office/officeart/2005/8/layout/hierarchy2"/>
-    <dgm:cxn modelId="{CDE50C24-E27C-415C-8D11-4EA955866133}" type="presOf" srcId="{30D9AF01-38AF-4E25-BC1B-A9364FA7AC13}" destId="{0DC95E25-AD11-41F1-87FE-9CAB1E740280}" srcOrd="0" destOrd="0" presId="urn:microsoft.com/office/officeart/2005/8/layout/hierarchy2"/>
-    <dgm:cxn modelId="{3014EAE9-A2ED-4B47-AA1F-278BED2532AA}" type="presOf" srcId="{C714DD78-CD80-4C77-8ABE-9EE5AA8423DE}" destId="{40FD6B9A-9E05-4AE3-84D5-B7D6372AB9B0}" srcOrd="0" destOrd="0" presId="urn:microsoft.com/office/officeart/2005/8/layout/hierarchy2"/>
-    <dgm:cxn modelId="{263247E1-695B-43BA-9B92-FAB54C4667DC}" type="presOf" srcId="{444C37B6-7B88-430B-B019-17E1EEB537BA}" destId="{55C6918C-E742-4097-AF40-8FDEA221512E}" srcOrd="1" destOrd="0" presId="urn:microsoft.com/office/officeart/2005/8/layout/hierarchy2"/>
-    <dgm:cxn modelId="{2ABB7DF8-3CD9-4430-996F-AB753B6907F3}" srcId="{B43B33D2-549E-4D68-A772-61CD66423E31}" destId="{9756563B-F9AB-461C-B971-2C5148F3F624}" srcOrd="0" destOrd="0" parTransId="{032961F1-DEC8-454A-87F6-3AD44EECC36F}" sibTransId="{DCEB0CAB-90F5-4C87-B9E6-337CF61808D8}"/>
-    <dgm:cxn modelId="{924D3A66-907B-46F7-809D-C4526246EC8B}" type="presOf" srcId="{68F8F1DD-99A4-4431-979A-22BAC611750F}" destId="{266BE232-2488-466F-8373-117F4CE7E36B}" srcOrd="1" destOrd="0" presId="urn:microsoft.com/office/officeart/2005/8/layout/hierarchy2"/>
-    <dgm:cxn modelId="{C316C27F-C9B5-4586-9C01-38BA8F66A916}" type="presOf" srcId="{0880B742-76F0-4963-8AF1-435D9815C721}" destId="{EB4D5397-00B1-4B26-A631-2177A16D9A09}" srcOrd="1" destOrd="0" presId="urn:microsoft.com/office/officeart/2005/8/layout/hierarchy2"/>
-    <dgm:cxn modelId="{95915B32-CAA6-42E9-8E3D-18E4087C90FD}" type="presOf" srcId="{013486B6-1772-4F07-8324-833EF698C2E1}" destId="{888C5F9C-214C-4ECC-A7CF-E4622537C8F2}" srcOrd="0" destOrd="0" presId="urn:microsoft.com/office/officeart/2005/8/layout/hierarchy2"/>
-    <dgm:cxn modelId="{40FB866C-8C50-4D1B-929C-72FADC288CD2}" srcId="{C714DD78-CD80-4C77-8ABE-9EE5AA8423DE}" destId="{B43B33D2-549E-4D68-A772-61CD66423E31}" srcOrd="1" destOrd="0" parTransId="{444C37B6-7B88-430B-B019-17E1EEB537BA}" sibTransId="{C60E04BD-217E-434A-AEE2-20BDD38242AF}"/>
-    <dgm:cxn modelId="{CB41A30C-BA6F-4760-990A-CCB539E1C021}" type="presOf" srcId="{032961F1-DEC8-454A-87F6-3AD44EECC36F}" destId="{A7E5788F-8B5D-4A8B-BEF2-FAC672DCC272}" srcOrd="0" destOrd="0" presId="urn:microsoft.com/office/officeart/2005/8/layout/hierarchy2"/>
-    <dgm:cxn modelId="{58F856CF-C40F-446F-95B5-17EBE26BE0B4}" type="presParOf" srcId="{888C5F9C-214C-4ECC-A7CF-E4622537C8F2}" destId="{5D9E6899-25A1-4732-BB69-60BBF9FECC43}" srcOrd="0" destOrd="0" presId="urn:microsoft.com/office/officeart/2005/8/layout/hierarchy2"/>
-    <dgm:cxn modelId="{3EE97D18-78BF-4B47-A77C-78CC6ECBEB46}" type="presParOf" srcId="{5D9E6899-25A1-4732-BB69-60BBF9FECC43}" destId="{40FD6B9A-9E05-4AE3-84D5-B7D6372AB9B0}" srcOrd="0" destOrd="0" presId="urn:microsoft.com/office/officeart/2005/8/layout/hierarchy2"/>
-    <dgm:cxn modelId="{EE54CCAC-D7DA-4E20-9816-7EDA9B179D4A}" type="presParOf" srcId="{5D9E6899-25A1-4732-BB69-60BBF9FECC43}" destId="{5EE1F969-9820-41C1-ADED-284E7C26FE54}" srcOrd="1" destOrd="0" presId="urn:microsoft.com/office/officeart/2005/8/layout/hierarchy2"/>
-    <dgm:cxn modelId="{059AF91D-CF42-4EC5-A3C9-4A71F0C70FBB}" type="presParOf" srcId="{5EE1F969-9820-41C1-ADED-284E7C26FE54}" destId="{DEE6E627-5379-413A-82E0-20B83406172B}" srcOrd="0" destOrd="0" presId="urn:microsoft.com/office/officeart/2005/8/layout/hierarchy2"/>
-    <dgm:cxn modelId="{64F84091-F4DA-4999-93EE-E39C26346D2F}" type="presParOf" srcId="{DEE6E627-5379-413A-82E0-20B83406172B}" destId="{EB4D5397-00B1-4B26-A631-2177A16D9A09}" srcOrd="0" destOrd="0" presId="urn:microsoft.com/office/officeart/2005/8/layout/hierarchy2"/>
-    <dgm:cxn modelId="{82D40617-87BF-45A8-8889-1BD16F185C8E}" type="presParOf" srcId="{5EE1F969-9820-41C1-ADED-284E7C26FE54}" destId="{8F3F08FB-81D3-40FD-A6B9-E402512A2600}" srcOrd="1" destOrd="0" presId="urn:microsoft.com/office/officeart/2005/8/layout/hierarchy2"/>
-    <dgm:cxn modelId="{BF3B4619-556E-4F9F-BB5A-EC8B657BB686}" type="presParOf" srcId="{8F3F08FB-81D3-40FD-A6B9-E402512A2600}" destId="{DC96E948-8F72-4925-ABD4-9BFEBDC23BD3}" srcOrd="0" destOrd="0" presId="urn:microsoft.com/office/officeart/2005/8/layout/hierarchy2"/>
-    <dgm:cxn modelId="{15CCB157-8F3B-4762-BCDA-1D537BFB31E1}" type="presParOf" srcId="{8F3F08FB-81D3-40FD-A6B9-E402512A2600}" destId="{A8F8AC02-5F1C-416B-BD36-565BD15A7B19}" srcOrd="1" destOrd="0" presId="urn:microsoft.com/office/officeart/2005/8/layout/hierarchy2"/>
-    <dgm:cxn modelId="{F649430B-EEBE-458B-A3DB-1C802A09FD24}" type="presParOf" srcId="{A8F8AC02-5F1C-416B-BD36-565BD15A7B19}" destId="{8F50BA73-7E3D-4A76-A8D1-C4E588BE2A4A}" srcOrd="0" destOrd="0" presId="urn:microsoft.com/office/officeart/2005/8/layout/hierarchy2"/>
-    <dgm:cxn modelId="{41EB6739-B61A-4A7F-AB49-EA12AB86642A}" type="presParOf" srcId="{8F50BA73-7E3D-4A76-A8D1-C4E588BE2A4A}" destId="{266BE232-2488-466F-8373-117F4CE7E36B}" srcOrd="0" destOrd="0" presId="urn:microsoft.com/office/officeart/2005/8/layout/hierarchy2"/>
-    <dgm:cxn modelId="{76A0611E-E2F1-499C-868A-3BDF40C83B28}" type="presParOf" srcId="{A8F8AC02-5F1C-416B-BD36-565BD15A7B19}" destId="{E35C7C19-3E68-4E64-B63F-C03F9E867B76}" srcOrd="1" destOrd="0" presId="urn:microsoft.com/office/officeart/2005/8/layout/hierarchy2"/>
-    <dgm:cxn modelId="{9C2E2861-F807-450F-AA2C-CFD89912277E}" type="presParOf" srcId="{E35C7C19-3E68-4E64-B63F-C03F9E867B76}" destId="{0DC95E25-AD11-41F1-87FE-9CAB1E740280}" srcOrd="0" destOrd="0" presId="urn:microsoft.com/office/officeart/2005/8/layout/hierarchy2"/>
-    <dgm:cxn modelId="{8F71F07C-9A99-4610-BA4C-D7EF186C69F3}" type="presParOf" srcId="{E35C7C19-3E68-4E64-B63F-C03F9E867B76}" destId="{083BD93E-4E19-4A6B-A945-593B23D90263}" srcOrd="1" destOrd="0" presId="urn:microsoft.com/office/officeart/2005/8/layout/hierarchy2"/>
-    <dgm:cxn modelId="{4487B083-588C-4D5B-BBF7-B6E8DF1BA901}" type="presParOf" srcId="{5EE1F969-9820-41C1-ADED-284E7C26FE54}" destId="{9A8ED63D-9060-48D9-BC45-DEAFD4C5D8C8}" srcOrd="2" destOrd="0" presId="urn:microsoft.com/office/officeart/2005/8/layout/hierarchy2"/>
-    <dgm:cxn modelId="{3A089F1C-CB7D-4C84-AB30-5620C55A415C}" type="presParOf" srcId="{9A8ED63D-9060-48D9-BC45-DEAFD4C5D8C8}" destId="{55C6918C-E742-4097-AF40-8FDEA221512E}" srcOrd="0" destOrd="0" presId="urn:microsoft.com/office/officeart/2005/8/layout/hierarchy2"/>
-    <dgm:cxn modelId="{85B81F25-1C2B-4444-A22E-4424C732B463}" type="presParOf" srcId="{5EE1F969-9820-41C1-ADED-284E7C26FE54}" destId="{5F0E1AF8-3030-40B2-91AE-82C5ABE141AA}" srcOrd="3" destOrd="0" presId="urn:microsoft.com/office/officeart/2005/8/layout/hierarchy2"/>
-    <dgm:cxn modelId="{E4BBBB70-CA0C-4358-A910-71FDA397B386}" type="presParOf" srcId="{5F0E1AF8-3030-40B2-91AE-82C5ABE141AA}" destId="{F5D07AFF-F4F4-4B51-B6BF-ABE58B4D486B}" srcOrd="0" destOrd="0" presId="urn:microsoft.com/office/officeart/2005/8/layout/hierarchy2"/>
-    <dgm:cxn modelId="{724D480F-929C-456C-856D-0213D41D4E1C}" type="presParOf" srcId="{5F0E1AF8-3030-40B2-91AE-82C5ABE141AA}" destId="{59223AA0-CEFE-46C3-A1CC-8E54FEBC6690}" srcOrd="1" destOrd="0" presId="urn:microsoft.com/office/officeart/2005/8/layout/hierarchy2"/>
-    <dgm:cxn modelId="{0744C53E-75F3-473C-B3B3-27308BAE2ED3}" type="presParOf" srcId="{59223AA0-CEFE-46C3-A1CC-8E54FEBC6690}" destId="{A7E5788F-8B5D-4A8B-BEF2-FAC672DCC272}" srcOrd="0" destOrd="0" presId="urn:microsoft.com/office/officeart/2005/8/layout/hierarchy2"/>
-    <dgm:cxn modelId="{7E25D676-9627-4BA5-84AC-B9EE12EC8F5A}" type="presParOf" srcId="{A7E5788F-8B5D-4A8B-BEF2-FAC672DCC272}" destId="{E0210E23-E8DA-4E1B-8E8F-5D6728A2D323}" srcOrd="0" destOrd="0" presId="urn:microsoft.com/office/officeart/2005/8/layout/hierarchy2"/>
-    <dgm:cxn modelId="{95264E6D-80D6-401F-AFD4-054AA5386ACE}" type="presParOf" srcId="{59223AA0-CEFE-46C3-A1CC-8E54FEBC6690}" destId="{E01D4291-70B5-46D7-B057-23771D044E52}" srcOrd="1" destOrd="0" presId="urn:microsoft.com/office/officeart/2005/8/layout/hierarchy2"/>
-    <dgm:cxn modelId="{84CB637D-8AE9-410A-8308-EEDAA8580A70}" type="presParOf" srcId="{E01D4291-70B5-46D7-B057-23771D044E52}" destId="{B6231D48-FAE1-449F-A0C4-BFFA848F59B6}" srcOrd="0" destOrd="0" presId="urn:microsoft.com/office/officeart/2005/8/layout/hierarchy2"/>
-    <dgm:cxn modelId="{E9AE41DE-6EE4-4B93-90CD-125FFA9CCA53}" type="presParOf" srcId="{E01D4291-70B5-46D7-B057-23771D044E52}" destId="{F04D420B-D5C4-4530-ACAF-CCEBD24FD048}" srcOrd="1" destOrd="0" presId="urn:microsoft.com/office/officeart/2005/8/layout/hierarchy2"/>
+    <dgm:cxn modelId="{00CC04D6-B791-4F53-8745-BD8DCF88EFBC}" type="presOf" srcId="{68F8F1DD-99A4-4431-979A-22BAC611750F}" destId="{8F50BA73-7E3D-4A76-A8D1-C4E588BE2A4A}" srcOrd="0" destOrd="0" presId="urn:microsoft.com/office/officeart/2005/8/layout/hierarchy2"/>
+    <dgm:cxn modelId="{77C4AE76-2EC1-41A9-97E7-C92C8C988202}" type="presOf" srcId="{C714DD78-CD80-4C77-8ABE-9EE5AA8423DE}" destId="{40FD6B9A-9E05-4AE3-84D5-B7D6372AB9B0}" srcOrd="0" destOrd="0" presId="urn:microsoft.com/office/officeart/2005/8/layout/hierarchy2"/>
+    <dgm:cxn modelId="{CC303A8E-8565-497F-99AE-433BC38DC768}" type="presOf" srcId="{11B8D029-77B0-4716-B510-95B883CEFB37}" destId="{DC96E948-8F72-4925-ABD4-9BFEBDC23BD3}" srcOrd="0" destOrd="0" presId="urn:microsoft.com/office/officeart/2005/8/layout/hierarchy2"/>
+    <dgm:cxn modelId="{CFCCDF8E-5C78-4239-9CBF-AEB5C41960FA}" type="presOf" srcId="{444C37B6-7B88-430B-B019-17E1EEB537BA}" destId="{55C6918C-E742-4097-AF40-8FDEA221512E}" srcOrd="1" destOrd="0" presId="urn:microsoft.com/office/officeart/2005/8/layout/hierarchy2"/>
+    <dgm:cxn modelId="{1DE65C9C-55B7-4C79-BC68-5E10212B5FD9}" type="presOf" srcId="{032961F1-DEC8-454A-87F6-3AD44EECC36F}" destId="{E0210E23-E8DA-4E1B-8E8F-5D6728A2D323}" srcOrd="1" destOrd="0" presId="urn:microsoft.com/office/officeart/2005/8/layout/hierarchy2"/>
+    <dgm:cxn modelId="{D0C77527-796D-4521-A700-AE58006C6F2F}" type="presParOf" srcId="{888C5F9C-214C-4ECC-A7CF-E4622537C8F2}" destId="{5D9E6899-25A1-4732-BB69-60BBF9FECC43}" srcOrd="0" destOrd="0" presId="urn:microsoft.com/office/officeart/2005/8/layout/hierarchy2"/>
+    <dgm:cxn modelId="{E2ABC6FE-4EAE-480B-9C87-4E286C7129D2}" type="presParOf" srcId="{5D9E6899-25A1-4732-BB69-60BBF9FECC43}" destId="{40FD6B9A-9E05-4AE3-84D5-B7D6372AB9B0}" srcOrd="0" destOrd="0" presId="urn:microsoft.com/office/officeart/2005/8/layout/hierarchy2"/>
+    <dgm:cxn modelId="{AC1BFF4B-BFFB-4F5F-A8A4-D6ACC2CEF614}" type="presParOf" srcId="{5D9E6899-25A1-4732-BB69-60BBF9FECC43}" destId="{5EE1F969-9820-41C1-ADED-284E7C26FE54}" srcOrd="1" destOrd="0" presId="urn:microsoft.com/office/officeart/2005/8/layout/hierarchy2"/>
+    <dgm:cxn modelId="{B5D8FF6F-FDD1-4CFF-8F3A-03E7A4F9DBDB}" type="presParOf" srcId="{5EE1F969-9820-41C1-ADED-284E7C26FE54}" destId="{DEE6E627-5379-413A-82E0-20B83406172B}" srcOrd="0" destOrd="0" presId="urn:microsoft.com/office/officeart/2005/8/layout/hierarchy2"/>
+    <dgm:cxn modelId="{D5C9BA07-F012-4D53-8C6F-E6F33F4F6942}" type="presParOf" srcId="{DEE6E627-5379-413A-82E0-20B83406172B}" destId="{EB4D5397-00B1-4B26-A631-2177A16D9A09}" srcOrd="0" destOrd="0" presId="urn:microsoft.com/office/officeart/2005/8/layout/hierarchy2"/>
+    <dgm:cxn modelId="{781D0C57-519C-4F9F-8A16-EDB2E0889D4D}" type="presParOf" srcId="{5EE1F969-9820-41C1-ADED-284E7C26FE54}" destId="{8F3F08FB-81D3-40FD-A6B9-E402512A2600}" srcOrd="1" destOrd="0" presId="urn:microsoft.com/office/officeart/2005/8/layout/hierarchy2"/>
+    <dgm:cxn modelId="{6CD256A7-1E45-4394-AA4C-275E246B9701}" type="presParOf" srcId="{8F3F08FB-81D3-40FD-A6B9-E402512A2600}" destId="{DC96E948-8F72-4925-ABD4-9BFEBDC23BD3}" srcOrd="0" destOrd="0" presId="urn:microsoft.com/office/officeart/2005/8/layout/hierarchy2"/>
+    <dgm:cxn modelId="{64B0F10E-9674-4A6B-AEA0-DE41DC47DC7A}" type="presParOf" srcId="{8F3F08FB-81D3-40FD-A6B9-E402512A2600}" destId="{A8F8AC02-5F1C-416B-BD36-565BD15A7B19}" srcOrd="1" destOrd="0" presId="urn:microsoft.com/office/officeart/2005/8/layout/hierarchy2"/>
+    <dgm:cxn modelId="{6391F116-9538-4FF0-8756-F94D3A7075EF}" type="presParOf" srcId="{A8F8AC02-5F1C-416B-BD36-565BD15A7B19}" destId="{8F50BA73-7E3D-4A76-A8D1-C4E588BE2A4A}" srcOrd="0" destOrd="0" presId="urn:microsoft.com/office/officeart/2005/8/layout/hierarchy2"/>
+    <dgm:cxn modelId="{3147254A-DEC5-4D6F-8334-BCF4B697C64D}" type="presParOf" srcId="{8F50BA73-7E3D-4A76-A8D1-C4E588BE2A4A}" destId="{266BE232-2488-466F-8373-117F4CE7E36B}" srcOrd="0" destOrd="0" presId="urn:microsoft.com/office/officeart/2005/8/layout/hierarchy2"/>
+    <dgm:cxn modelId="{3D23AFF1-9E22-4989-9F83-D69B43CC66D9}" type="presParOf" srcId="{A8F8AC02-5F1C-416B-BD36-565BD15A7B19}" destId="{E35C7C19-3E68-4E64-B63F-C03F9E867B76}" srcOrd="1" destOrd="0" presId="urn:microsoft.com/office/officeart/2005/8/layout/hierarchy2"/>
+    <dgm:cxn modelId="{64EB31D4-7121-48EF-B727-A65DDCA38314}" type="presParOf" srcId="{E35C7C19-3E68-4E64-B63F-C03F9E867B76}" destId="{0DC95E25-AD11-41F1-87FE-9CAB1E740280}" srcOrd="0" destOrd="0" presId="urn:microsoft.com/office/officeart/2005/8/layout/hierarchy2"/>
+    <dgm:cxn modelId="{6473CF8C-4A74-43CA-AFBA-3AFC11AB6E16}" type="presParOf" srcId="{E35C7C19-3E68-4E64-B63F-C03F9E867B76}" destId="{083BD93E-4E19-4A6B-A945-593B23D90263}" srcOrd="1" destOrd="0" presId="urn:microsoft.com/office/officeart/2005/8/layout/hierarchy2"/>
+    <dgm:cxn modelId="{754499E0-4ECD-4AD9-8B3C-817F68C1B6DA}" type="presParOf" srcId="{5EE1F969-9820-41C1-ADED-284E7C26FE54}" destId="{9A8ED63D-9060-48D9-BC45-DEAFD4C5D8C8}" srcOrd="2" destOrd="0" presId="urn:microsoft.com/office/officeart/2005/8/layout/hierarchy2"/>
+    <dgm:cxn modelId="{BA391157-AA8B-4AFF-8621-39699A92B769}" type="presParOf" srcId="{9A8ED63D-9060-48D9-BC45-DEAFD4C5D8C8}" destId="{55C6918C-E742-4097-AF40-8FDEA221512E}" srcOrd="0" destOrd="0" presId="urn:microsoft.com/office/officeart/2005/8/layout/hierarchy2"/>
+    <dgm:cxn modelId="{0F27AE8B-CFE7-4E3B-9F7E-FCD937D12274}" type="presParOf" srcId="{5EE1F969-9820-41C1-ADED-284E7C26FE54}" destId="{5F0E1AF8-3030-40B2-91AE-82C5ABE141AA}" srcOrd="3" destOrd="0" presId="urn:microsoft.com/office/officeart/2005/8/layout/hierarchy2"/>
+    <dgm:cxn modelId="{164EE2E6-3FB7-4DE0-869E-94BCFC86ADCB}" type="presParOf" srcId="{5F0E1AF8-3030-40B2-91AE-82C5ABE141AA}" destId="{F5D07AFF-F4F4-4B51-B6BF-ABE58B4D486B}" srcOrd="0" destOrd="0" presId="urn:microsoft.com/office/officeart/2005/8/layout/hierarchy2"/>
+    <dgm:cxn modelId="{F4A7B99B-10C4-4844-A5DD-F36A94AC2A71}" type="presParOf" srcId="{5F0E1AF8-3030-40B2-91AE-82C5ABE141AA}" destId="{59223AA0-CEFE-46C3-A1CC-8E54FEBC6690}" srcOrd="1" destOrd="0" presId="urn:microsoft.com/office/officeart/2005/8/layout/hierarchy2"/>
+    <dgm:cxn modelId="{EB3B4AB5-63CF-4B4E-BBC9-FC6125925C16}" type="presParOf" srcId="{59223AA0-CEFE-46C3-A1CC-8E54FEBC6690}" destId="{A7E5788F-8B5D-4A8B-BEF2-FAC672DCC272}" srcOrd="0" destOrd="0" presId="urn:microsoft.com/office/officeart/2005/8/layout/hierarchy2"/>
+    <dgm:cxn modelId="{D06F75FF-C50E-4903-95DB-4C602B116E1A}" type="presParOf" srcId="{A7E5788F-8B5D-4A8B-BEF2-FAC672DCC272}" destId="{E0210E23-E8DA-4E1B-8E8F-5D6728A2D323}" srcOrd="0" destOrd="0" presId="urn:microsoft.com/office/officeart/2005/8/layout/hierarchy2"/>
+    <dgm:cxn modelId="{DD2FF778-E04D-4941-997C-CC0CA8B9E41C}" type="presParOf" srcId="{59223AA0-CEFE-46C3-A1CC-8E54FEBC6690}" destId="{E01D4291-70B5-46D7-B057-23771D044E52}" srcOrd="1" destOrd="0" presId="urn:microsoft.com/office/officeart/2005/8/layout/hierarchy2"/>
+    <dgm:cxn modelId="{60435C32-0C08-4A2C-BEDB-31B62E6D8415}" type="presParOf" srcId="{E01D4291-70B5-46D7-B057-23771D044E52}" destId="{B6231D48-FAE1-449F-A0C4-BFFA848F59B6}" srcOrd="0" destOrd="0" presId="urn:microsoft.com/office/officeart/2005/8/layout/hierarchy2"/>
+    <dgm:cxn modelId="{56D5D31F-BF6E-435F-9C8F-447995F67250}" type="presParOf" srcId="{E01D4291-70B5-46D7-B057-23771D044E52}" destId="{F04D420B-D5C4-4530-ACAF-CCEBD24FD048}" srcOrd="1" destOrd="0" presId="urn:microsoft.com/office/officeart/2005/8/layout/hierarchy2"/>
   </dgm:cxnLst>
   <dgm:bg/>
   <dgm:whole/>
   <dgm:extLst>
     <a:ext uri="http://schemas.microsoft.com/office/drawing/2008/diagram">
-      <dsp:dataModelExt xmlns:dsp="http://schemas.microsoft.com/office/drawing/2008/diagram" relId="rId9" minVer="http://schemas.openxmlformats.org/drawingml/2006/diagram"/>
+      <dsp:dataModelExt xmlns:dsp="http://schemas.microsoft.com/office/drawing/2008/diagram" relId="rId11" minVer="http://schemas.openxmlformats.org/drawingml/2006/diagram"/>
     </a:ext>
   </dgm:extLst>
 </dgm:dataModel>

</xml_diff>